<commit_message>
Almost finished with report, just need page numbers
</commit_message>
<xml_diff>
--- a/Final Project Technical Report.docx
+++ b/Final Project Technical Report.docx
@@ -1,6 +1,6 @@
 
 <file path=word/document.xml><?xml version="1.0" encoding="utf-8"?>
-<w:document xmlns:wpc="http://schemas.microsoft.com/office/word/2010/wordprocessingCanvas" xmlns:mc="http://schemas.openxmlformats.org/markup-compatibility/2006" xmlns:o="urn:schemas-microsoft-com:office:office" xmlns:r="http://schemas.openxmlformats.org/officeDocument/2006/relationships" xmlns:m="http://schemas.openxmlformats.org/officeDocument/2006/math" xmlns:v="urn:schemas-microsoft-com:vml" xmlns:wp14="http://schemas.microsoft.com/office/word/2010/wordprocessingDrawing" xmlns:wp="http://schemas.openxmlformats.org/drawingml/2006/wordprocessingDrawing" xmlns:w10="urn:schemas-microsoft-com:office:word" xmlns:w="http://schemas.openxmlformats.org/wordprocessingml/2006/main" xmlns:w14="http://schemas.microsoft.com/office/word/2010/wordml" xmlns:w15="http://schemas.microsoft.com/office/word/2012/wordml" xmlns:wpg="http://schemas.microsoft.com/office/word/2010/wordprocessingGroup" xmlns:wpi="http://schemas.microsoft.com/office/word/2010/wordprocessingInk" xmlns:wne="http://schemas.microsoft.com/office/word/2006/wordml" xmlns:wps="http://schemas.microsoft.com/office/word/2010/wordprocessingShape" mc:Ignorable="w14 w15 wp14">
+<w:document xmlns:wpc="http://schemas.microsoft.com/office/word/2010/wordprocessingCanvas" xmlns:cx="http://schemas.microsoft.com/office/drawing/2014/chartex" xmlns:cx1="http://schemas.microsoft.com/office/drawing/2015/9/8/chartex" xmlns:cx2="http://schemas.microsoft.com/office/drawing/2015/10/21/chartex" xmlns:cx3="http://schemas.microsoft.com/office/drawing/2016/5/9/chartex" xmlns:cx4="http://schemas.microsoft.com/office/drawing/2016/5/10/chartex" xmlns:cx5="http://schemas.microsoft.com/office/drawing/2016/5/11/chartex" xmlns:cx6="http://schemas.microsoft.com/office/drawing/2016/5/12/chartex" xmlns:cx7="http://schemas.microsoft.com/office/drawing/2016/5/13/chartex" xmlns:cx8="http://schemas.microsoft.com/office/drawing/2016/5/14/chartex" xmlns:mc="http://schemas.openxmlformats.org/markup-compatibility/2006" xmlns:aink="http://schemas.microsoft.com/office/drawing/2016/ink" xmlns:am3d="http://schemas.microsoft.com/office/drawing/2017/model3d" xmlns:o="urn:schemas-microsoft-com:office:office" xmlns:r="http://schemas.openxmlformats.org/officeDocument/2006/relationships" xmlns:m="http://schemas.openxmlformats.org/officeDocument/2006/math" xmlns:v="urn:schemas-microsoft-com:vml" xmlns:wp14="http://schemas.microsoft.com/office/word/2010/wordprocessingDrawing" xmlns:wp="http://schemas.openxmlformats.org/drawingml/2006/wordprocessingDrawing" xmlns:w10="urn:schemas-microsoft-com:office:word" xmlns:w="http://schemas.openxmlformats.org/wordprocessingml/2006/main" xmlns:w14="http://schemas.microsoft.com/office/word/2010/wordml" xmlns:w15="http://schemas.microsoft.com/office/word/2012/wordml" xmlns:w16cid="http://schemas.microsoft.com/office/word/2016/wordml/cid" xmlns:w16se="http://schemas.microsoft.com/office/word/2015/wordml/symex" xmlns:wpg="http://schemas.microsoft.com/office/word/2010/wordprocessingGroup" xmlns:wpi="http://schemas.microsoft.com/office/word/2010/wordprocessingInk" xmlns:wne="http://schemas.microsoft.com/office/word/2006/wordml" xmlns:wps="http://schemas.microsoft.com/office/word/2010/wordprocessingShape" mc:Ignorable="w14 w15 w16se w16cid wp14">
   <w:body>
     <w:p>
       <w:pPr>
@@ -592,8 +592,18 @@
           <w:sz w:val="24"/>
           <w:szCs w:val="24"/>
         </w:rPr>
-        <w:t>Executive Summary                                                                                                                                 i</w:t>
-      </w:r>
+        <w:t xml:space="preserve">Executive Summary                                                                                                                                 </w:t>
+      </w:r>
+      <w:proofErr w:type="spellStart"/>
+      <w:r>
+        <w:rPr>
+          <w:rFonts w:ascii="Times New Roman" w:hAnsi="Times New Roman"/>
+          <w:sz w:val="24"/>
+          <w:szCs w:val="24"/>
+        </w:rPr>
+        <w:t>i</w:t>
+      </w:r>
+      <w:proofErr w:type="spellEnd"/>
     </w:p>
     <w:p>
       <w:pPr>
@@ -664,6 +674,87 @@
         </w:rPr>
         <w:t>3. Experiment Results</w:t>
       </w:r>
+      <w:r>
+        <w:rPr>
+          <w:rFonts w:ascii="Times New Roman" w:hAnsi="Times New Roman"/>
+          <w:sz w:val="24"/>
+          <w:szCs w:val="24"/>
+        </w:rPr>
+        <w:tab/>
+      </w:r>
+      <w:r>
+        <w:rPr>
+          <w:rFonts w:ascii="Times New Roman" w:hAnsi="Times New Roman"/>
+          <w:sz w:val="24"/>
+          <w:szCs w:val="24"/>
+        </w:rPr>
+        <w:tab/>
+      </w:r>
+      <w:r>
+        <w:rPr>
+          <w:rFonts w:ascii="Times New Roman" w:hAnsi="Times New Roman"/>
+          <w:sz w:val="24"/>
+          <w:szCs w:val="24"/>
+        </w:rPr>
+        <w:tab/>
+      </w:r>
+      <w:r>
+        <w:rPr>
+          <w:rFonts w:ascii="Times New Roman" w:hAnsi="Times New Roman"/>
+          <w:sz w:val="24"/>
+          <w:szCs w:val="24"/>
+        </w:rPr>
+        <w:tab/>
+      </w:r>
+      <w:r>
+        <w:rPr>
+          <w:rFonts w:ascii="Times New Roman" w:hAnsi="Times New Roman"/>
+          <w:sz w:val="24"/>
+          <w:szCs w:val="24"/>
+        </w:rPr>
+        <w:tab/>
+      </w:r>
+      <w:r>
+        <w:rPr>
+          <w:rFonts w:ascii="Times New Roman" w:hAnsi="Times New Roman"/>
+          <w:sz w:val="24"/>
+          <w:szCs w:val="24"/>
+        </w:rPr>
+        <w:tab/>
+      </w:r>
+      <w:r>
+        <w:rPr>
+          <w:rFonts w:ascii="Times New Roman" w:hAnsi="Times New Roman"/>
+          <w:sz w:val="24"/>
+          <w:szCs w:val="24"/>
+        </w:rPr>
+        <w:tab/>
+      </w:r>
+      <w:r>
+        <w:rPr>
+          <w:rFonts w:ascii="Times New Roman" w:hAnsi="Times New Roman"/>
+          <w:sz w:val="24"/>
+          <w:szCs w:val="24"/>
+        </w:rPr>
+        <w:tab/>
+      </w:r>
+      <w:r>
+        <w:rPr>
+          <w:rFonts w:ascii="Times New Roman" w:hAnsi="Times New Roman"/>
+          <w:sz w:val="24"/>
+          <w:szCs w:val="24"/>
+        </w:rPr>
+        <w:tab/>
+      </w:r>
+      <w:r>
+        <w:rPr>
+          <w:rFonts w:ascii="Times New Roman" w:hAnsi="Times New Roman"/>
+          <w:sz w:val="24"/>
+          <w:szCs w:val="24"/>
+        </w:rPr>
+        <w:tab/>
+        <w:t xml:space="preserve">          2</w:t>
+      </w:r>
     </w:p>
     <w:p>
       <w:pPr>
@@ -682,6 +773,103 @@
         </w:rPr>
         <w:t>4. Analysis</w:t>
       </w:r>
+      <w:r>
+        <w:rPr>
+          <w:rFonts w:ascii="Times New Roman" w:hAnsi="Times New Roman"/>
+          <w:sz w:val="24"/>
+          <w:szCs w:val="24"/>
+        </w:rPr>
+        <w:tab/>
+      </w:r>
+      <w:r>
+        <w:rPr>
+          <w:rFonts w:ascii="Times New Roman" w:hAnsi="Times New Roman"/>
+          <w:sz w:val="24"/>
+          <w:szCs w:val="24"/>
+        </w:rPr>
+        <w:tab/>
+      </w:r>
+      <w:r>
+        <w:rPr>
+          <w:rFonts w:ascii="Times New Roman" w:hAnsi="Times New Roman"/>
+          <w:sz w:val="24"/>
+          <w:szCs w:val="24"/>
+        </w:rPr>
+        <w:tab/>
+      </w:r>
+      <w:r>
+        <w:rPr>
+          <w:rFonts w:ascii="Times New Roman" w:hAnsi="Times New Roman"/>
+          <w:sz w:val="24"/>
+          <w:szCs w:val="24"/>
+        </w:rPr>
+        <w:tab/>
+      </w:r>
+      <w:r>
+        <w:rPr>
+          <w:rFonts w:ascii="Times New Roman" w:hAnsi="Times New Roman"/>
+          <w:sz w:val="24"/>
+          <w:szCs w:val="24"/>
+        </w:rPr>
+        <w:tab/>
+      </w:r>
+      <w:r>
+        <w:rPr>
+          <w:rFonts w:ascii="Times New Roman" w:hAnsi="Times New Roman"/>
+          <w:sz w:val="24"/>
+          <w:szCs w:val="24"/>
+        </w:rPr>
+        <w:tab/>
+      </w:r>
+      <w:r>
+        <w:rPr>
+          <w:rFonts w:ascii="Times New Roman" w:hAnsi="Times New Roman"/>
+          <w:sz w:val="24"/>
+          <w:szCs w:val="24"/>
+        </w:rPr>
+        <w:tab/>
+      </w:r>
+      <w:r>
+        <w:rPr>
+          <w:rFonts w:ascii="Times New Roman" w:hAnsi="Times New Roman"/>
+          <w:sz w:val="24"/>
+          <w:szCs w:val="24"/>
+        </w:rPr>
+        <w:tab/>
+      </w:r>
+      <w:r>
+        <w:rPr>
+          <w:rFonts w:ascii="Times New Roman" w:hAnsi="Times New Roman"/>
+          <w:sz w:val="24"/>
+          <w:szCs w:val="24"/>
+        </w:rPr>
+        <w:tab/>
+      </w:r>
+      <w:r>
+        <w:rPr>
+          <w:rFonts w:ascii="Times New Roman" w:hAnsi="Times New Roman"/>
+          <w:sz w:val="24"/>
+          <w:szCs w:val="24"/>
+        </w:rPr>
+        <w:tab/>
+      </w:r>
+      <w:r>
+        <w:rPr>
+          <w:rFonts w:ascii="Times New Roman" w:hAnsi="Times New Roman"/>
+          <w:sz w:val="24"/>
+          <w:szCs w:val="24"/>
+        </w:rPr>
+        <w:tab/>
+        <w:t xml:space="preserve">          </w:t>
+      </w:r>
+      <w:r>
+        <w:rPr>
+          <w:rFonts w:ascii="Times New Roman" w:hAnsi="Times New Roman"/>
+          <w:sz w:val="24"/>
+          <w:szCs w:val="24"/>
+        </w:rPr>
+        <w:t>2</w:t>
+      </w:r>
     </w:p>
     <w:p>
       <w:pPr>
@@ -700,6 +888,236 @@
         </w:rPr>
         <w:t>5. Results and Conclusion</w:t>
       </w:r>
+      <w:r>
+        <w:rPr>
+          <w:rFonts w:ascii="Times New Roman" w:hAnsi="Times New Roman"/>
+          <w:sz w:val="24"/>
+          <w:szCs w:val="24"/>
+        </w:rPr>
+        <w:tab/>
+      </w:r>
+      <w:r>
+        <w:rPr>
+          <w:rFonts w:ascii="Times New Roman" w:hAnsi="Times New Roman"/>
+          <w:sz w:val="24"/>
+          <w:szCs w:val="24"/>
+        </w:rPr>
+        <w:tab/>
+      </w:r>
+      <w:r>
+        <w:rPr>
+          <w:rFonts w:ascii="Times New Roman" w:hAnsi="Times New Roman"/>
+          <w:sz w:val="24"/>
+          <w:szCs w:val="24"/>
+        </w:rPr>
+        <w:tab/>
+      </w:r>
+      <w:r>
+        <w:rPr>
+          <w:rFonts w:ascii="Times New Roman" w:hAnsi="Times New Roman"/>
+          <w:sz w:val="24"/>
+          <w:szCs w:val="24"/>
+        </w:rPr>
+        <w:tab/>
+      </w:r>
+      <w:r>
+        <w:rPr>
+          <w:rFonts w:ascii="Times New Roman" w:hAnsi="Times New Roman"/>
+          <w:sz w:val="24"/>
+          <w:szCs w:val="24"/>
+        </w:rPr>
+        <w:tab/>
+      </w:r>
+      <w:r>
+        <w:rPr>
+          <w:rFonts w:ascii="Times New Roman" w:hAnsi="Times New Roman"/>
+          <w:sz w:val="24"/>
+          <w:szCs w:val="24"/>
+        </w:rPr>
+        <w:tab/>
+      </w:r>
+      <w:r>
+        <w:rPr>
+          <w:rFonts w:ascii="Times New Roman" w:hAnsi="Times New Roman"/>
+          <w:sz w:val="24"/>
+          <w:szCs w:val="24"/>
+        </w:rPr>
+        <w:tab/>
+      </w:r>
+      <w:r>
+        <w:rPr>
+          <w:rFonts w:ascii="Times New Roman" w:hAnsi="Times New Roman"/>
+          <w:sz w:val="24"/>
+          <w:szCs w:val="24"/>
+        </w:rPr>
+        <w:tab/>
+      </w:r>
+      <w:r>
+        <w:rPr>
+          <w:rFonts w:ascii="Times New Roman" w:hAnsi="Times New Roman"/>
+          <w:sz w:val="24"/>
+          <w:szCs w:val="24"/>
+        </w:rPr>
+        <w:tab/>
+        <w:t xml:space="preserve">          5</w:t>
+      </w:r>
+      <w:bookmarkStart w:id="0" w:name="_GoBack"/>
+      <w:bookmarkEnd w:id="0"/>
+    </w:p>
+    <w:p>
+      <w:pPr>
+        <w:pStyle w:val="PlainText"/>
+        <w:tabs>
+          <w:tab w:val="right" w:pos="9540"/>
+        </w:tabs>
+        <w:jc w:val="both"/>
+        <w:rPr>
+          <w:szCs w:val="24"/>
+        </w:rPr>
+      </w:pPr>
+      <w:r>
+        <w:rPr>
+          <w:szCs w:val="24"/>
+        </w:rPr>
+        <w:t xml:space="preserve">Appendix A: </w:t>
+      </w:r>
+      <w:r>
+        <w:rPr>
+          <w:szCs w:val="24"/>
+        </w:rPr>
+        <w:t>Complete Experiment Results</w:t>
+      </w:r>
+      <w:r>
+        <w:rPr>
+          <w:szCs w:val="24"/>
+        </w:rPr>
+        <w:tab/>
+        <w:t>X</w:t>
+      </w:r>
+    </w:p>
+    <w:p>
+      <w:pPr>
+        <w:pStyle w:val="PlainText"/>
+        <w:tabs>
+          <w:tab w:val="right" w:pos="9540"/>
+        </w:tabs>
+        <w:jc w:val="both"/>
+        <w:rPr>
+          <w:szCs w:val="24"/>
+        </w:rPr>
+      </w:pPr>
+    </w:p>
+    <w:p>
+      <w:pPr>
+        <w:pStyle w:val="PlainText"/>
+        <w:tabs>
+          <w:tab w:val="right" w:pos="9540"/>
+        </w:tabs>
+        <w:jc w:val="both"/>
+        <w:rPr>
+          <w:szCs w:val="24"/>
+        </w:rPr>
+      </w:pPr>
+      <w:r>
+        <w:rPr>
+          <w:szCs w:val="24"/>
+        </w:rPr>
+        <w:t xml:space="preserve">Appendix B: </w:t>
+      </w:r>
+      <w:r>
+        <w:rPr>
+          <w:szCs w:val="24"/>
+        </w:rPr>
+        <w:t>Complete Analysis Results</w:t>
+      </w:r>
+      <w:r>
+        <w:rPr>
+          <w:szCs w:val="24"/>
+        </w:rPr>
+        <w:tab/>
+        <w:t>X</w:t>
+      </w:r>
+    </w:p>
+    <w:p>
+      <w:pPr>
+        <w:pStyle w:val="PlainText"/>
+        <w:tabs>
+          <w:tab w:val="right" w:pos="9540"/>
+        </w:tabs>
+        <w:ind w:left="720"/>
+        <w:jc w:val="both"/>
+        <w:rPr>
+          <w:szCs w:val="24"/>
+        </w:rPr>
+      </w:pPr>
+      <w:r>
+        <w:rPr>
+          <w:szCs w:val="24"/>
+        </w:rPr>
+        <w:t>A.1 ANOVA</w:t>
+      </w:r>
+    </w:p>
+    <w:p>
+      <w:pPr>
+        <w:pStyle w:val="PlainText"/>
+        <w:tabs>
+          <w:tab w:val="right" w:pos="9540"/>
+        </w:tabs>
+        <w:ind w:left="720"/>
+        <w:jc w:val="both"/>
+        <w:rPr>
+          <w:szCs w:val="24"/>
+        </w:rPr>
+      </w:pPr>
+      <w:r>
+        <w:rPr>
+          <w:szCs w:val="24"/>
+        </w:rPr>
+        <w:t>A.2 Residuals</w:t>
+      </w:r>
+    </w:p>
+    <w:p>
+      <w:pPr>
+        <w:pStyle w:val="PlainText"/>
+        <w:tabs>
+          <w:tab w:val="right" w:pos="9540"/>
+        </w:tabs>
+        <w:ind w:left="720"/>
+        <w:jc w:val="both"/>
+        <w:rPr>
+          <w:szCs w:val="24"/>
+        </w:rPr>
+      </w:pPr>
+      <w:r>
+        <w:rPr>
+          <w:szCs w:val="24"/>
+        </w:rPr>
+        <w:t>A.3</w:t>
+      </w:r>
+      <w:r>
+        <w:rPr>
+          <w:szCs w:val="24"/>
+        </w:rPr>
+        <w:t xml:space="preserve"> </w:t>
+      </w:r>
+      <w:r>
+        <w:rPr>
+          <w:szCs w:val="24"/>
+        </w:rPr>
+        <w:t>Tukey</w:t>
+      </w:r>
+    </w:p>
+    <w:p>
+      <w:pPr>
+        <w:pStyle w:val="PlainText"/>
+        <w:tabs>
+          <w:tab w:val="right" w:pos="9540"/>
+        </w:tabs>
+        <w:jc w:val="both"/>
+        <w:rPr>
+          <w:szCs w:val="24"/>
+        </w:rPr>
+      </w:pPr>
     </w:p>
     <w:p>
       <w:pPr>
@@ -799,7 +1217,25 @@
           <w:sz w:val="24"/>
           <w:szCs w:val="24"/>
         </w:rPr>
-        <w:t>Sorting algorithms are a well-studied field, due to their common use in everyday applications. Because the runtime of an application is important to users, efficient algorithms are highly desired. In addition, the programming language an application is written in can also affect how quickly it runs. Compiled languages are generally faster than interpreted languages, due to their ability to modify the program before it is run to help enable it to run faster. Finally, it is worthwhile to explore the interaction between programmer and programming language. Of course, if a particular programmer has years of experience with a particular language, he or she will be well-versed in the various nuances of that language. Thus, it is the goal of this experiment to analyze the relationships and effects of programming language, algorithm, and programmer on the execution time of a given problem.</w:t>
+        <w:t xml:space="preserve">Sorting algorithms are a well-studied field, due to their common use in everyday applications. Because the runtime of an application is important to users, efficient algorithms are highly desired. In addition, the programming language an application is written in can also affect how quickly it runs. Compiled languages are generally faster than interpreted languages, due to their ability to modify the program before it is run to help enable it to run faster. Finally, it is worthwhile to explore the interaction between programmer and programming language. Of course, if a </w:t>
+      </w:r>
+      <w:proofErr w:type="gramStart"/>
+      <w:r>
+        <w:rPr>
+          <w:rFonts w:ascii="Times New Roman" w:hAnsi="Times New Roman"/>
+          <w:sz w:val="24"/>
+          <w:szCs w:val="24"/>
+        </w:rPr>
+        <w:t>particular programmer</w:t>
+      </w:r>
+      <w:proofErr w:type="gramEnd"/>
+      <w:r>
+        <w:rPr>
+          <w:rFonts w:ascii="Times New Roman" w:hAnsi="Times New Roman"/>
+          <w:sz w:val="24"/>
+          <w:szCs w:val="24"/>
+        </w:rPr>
+        <w:t xml:space="preserve"> has years of experience with a particular language, he or she will be well-versed in the various nuances of that language. Thus, it is the goal of this experiment to analyze the relationships and effects of programming language, algorithm, and programmer on the execution time of a given problem.</w:t>
       </w:r>
     </w:p>
     <w:p>
@@ -824,7 +1260,7 @@
     </w:p>
     <w:p>
       <w:pPr>
-        <w:spacing w:after="0" w:line="240" w:lineRule="auto"/>
+        <w:spacing w:after="0"/>
         <w:jc w:val="both"/>
         <w:rPr>
           <w:rFonts w:ascii="Times New Roman" w:eastAsia="Times New Roman" w:hAnsi="Times New Roman"/>
@@ -847,7 +1283,7 @@
           <w:ilvl w:val="0"/>
           <w:numId w:val="3"/>
         </w:numPr>
-        <w:spacing w:after="0" w:line="240" w:lineRule="auto"/>
+        <w:spacing w:after="0"/>
         <w:jc w:val="both"/>
         <w:textAlignment w:val="baseline"/>
         <w:rPr>
@@ -871,7 +1307,7 @@
           <w:ilvl w:val="0"/>
           <w:numId w:val="3"/>
         </w:numPr>
-        <w:spacing w:after="0" w:line="240" w:lineRule="auto"/>
+        <w:spacing w:after="0"/>
         <w:jc w:val="both"/>
         <w:textAlignment w:val="baseline"/>
         <w:rPr>
@@ -895,7 +1331,7 @@
           <w:ilvl w:val="0"/>
           <w:numId w:val="3"/>
         </w:numPr>
-        <w:spacing w:after="0" w:line="240" w:lineRule="auto"/>
+        <w:spacing w:after="0"/>
         <w:jc w:val="both"/>
         <w:textAlignment w:val="baseline"/>
         <w:rPr>
@@ -915,7 +1351,7 @@
     </w:p>
     <w:p>
       <w:pPr>
-        <w:spacing w:after="0" w:line="240" w:lineRule="auto"/>
+        <w:spacing w:after="0"/>
         <w:jc w:val="both"/>
         <w:rPr>
           <w:rFonts w:ascii="Times New Roman" w:eastAsia="Times New Roman" w:hAnsi="Times New Roman"/>
@@ -938,7 +1374,7 @@
           <w:ilvl w:val="0"/>
           <w:numId w:val="4"/>
         </w:numPr>
-        <w:spacing w:after="0" w:line="240" w:lineRule="auto"/>
+        <w:spacing w:after="0"/>
         <w:jc w:val="both"/>
         <w:textAlignment w:val="baseline"/>
         <w:rPr>
@@ -962,7 +1398,7 @@
           <w:ilvl w:val="0"/>
           <w:numId w:val="4"/>
         </w:numPr>
-        <w:spacing w:after="0" w:line="240" w:lineRule="auto"/>
+        <w:spacing w:after="0"/>
         <w:jc w:val="both"/>
         <w:textAlignment w:val="baseline"/>
         <w:rPr>
@@ -986,7 +1422,7 @@
           <w:ilvl w:val="0"/>
           <w:numId w:val="4"/>
         </w:numPr>
-        <w:spacing w:after="0" w:line="240" w:lineRule="auto"/>
+        <w:spacing w:after="0"/>
         <w:jc w:val="both"/>
         <w:textAlignment w:val="baseline"/>
         <w:rPr>
@@ -1006,7 +1442,7 @@
     </w:p>
     <w:p>
       <w:pPr>
-        <w:spacing w:after="0" w:line="240" w:lineRule="auto"/>
+        <w:spacing w:after="0"/>
         <w:jc w:val="both"/>
         <w:rPr>
           <w:rFonts w:ascii="Times New Roman" w:eastAsia="Times New Roman" w:hAnsi="Times New Roman"/>
@@ -1029,7 +1465,7 @@
           <w:ilvl w:val="0"/>
           <w:numId w:val="5"/>
         </w:numPr>
-        <w:spacing w:after="0" w:line="240" w:lineRule="auto"/>
+        <w:spacing w:after="0"/>
         <w:jc w:val="both"/>
         <w:textAlignment w:val="baseline"/>
         <w:rPr>
@@ -1053,7 +1489,7 @@
           <w:ilvl w:val="0"/>
           <w:numId w:val="5"/>
         </w:numPr>
-        <w:spacing w:after="0" w:line="240" w:lineRule="auto"/>
+        <w:spacing w:after="0"/>
         <w:jc w:val="both"/>
         <w:textAlignment w:val="baseline"/>
         <w:rPr>
@@ -1073,7 +1509,7 @@
     </w:p>
     <w:p>
       <w:pPr>
-        <w:spacing w:after="0" w:line="240" w:lineRule="auto"/>
+        <w:spacing w:after="0"/>
         <w:jc w:val="both"/>
         <w:rPr>
           <w:rFonts w:ascii="Times New Roman" w:eastAsia="Times New Roman" w:hAnsi="Times New Roman"/>
@@ -1081,13 +1517,23 @@
           <w:szCs w:val="24"/>
         </w:rPr>
       </w:pPr>
-      <w:r>
-        <w:rPr>
-          <w:rFonts w:ascii="Times New Roman" w:eastAsia="Times New Roman" w:hAnsi="Times New Roman"/>
-          <w:color w:val="000000"/>
-          <w:sz w:val="24"/>
-        </w:rPr>
-        <w:t>In order to analyze the relationship between the different factors, the students employed a full factorial design.</w:t>
+      <w:proofErr w:type="gramStart"/>
+      <w:r>
+        <w:rPr>
+          <w:rFonts w:ascii="Times New Roman" w:eastAsia="Times New Roman" w:hAnsi="Times New Roman"/>
+          <w:color w:val="000000"/>
+          <w:sz w:val="24"/>
+        </w:rPr>
+        <w:t>In order to</w:t>
+      </w:r>
+      <w:proofErr w:type="gramEnd"/>
+      <w:r>
+        <w:rPr>
+          <w:rFonts w:ascii="Times New Roman" w:eastAsia="Times New Roman" w:hAnsi="Times New Roman"/>
+          <w:color w:val="000000"/>
+          <w:sz w:val="24"/>
+        </w:rPr>
+        <w:t xml:space="preserve"> analyze the relationship between the different factors, the students employed a full factorial design.</w:t>
       </w:r>
       <w:r>
         <w:rPr>
@@ -1177,6 +1623,16 @@
         </w:rPr>
         <w:t xml:space="preserve"> A separate program was written that would call the other programs and track their execution times.</w:t>
       </w:r>
+    </w:p>
+    <w:p>
+      <w:pPr>
+        <w:jc w:val="both"/>
+        <w:rPr>
+          <w:rFonts w:ascii="Times New Roman" w:hAnsi="Times New Roman"/>
+          <w:sz w:val="24"/>
+          <w:szCs w:val="24"/>
+        </w:rPr>
+      </w:pPr>
     </w:p>
     <w:p>
       <w:pPr>
@@ -1205,6 +1661,7 @@
           <w:sz w:val="28"/>
           <w:szCs w:val="24"/>
         </w:rPr>
+        <w:lastRenderedPageBreak/>
         <w:t>3. Experiment Results</w:t>
       </w:r>
     </w:p>
@@ -1212,11 +1669,63 @@
       <w:pPr>
         <w:jc w:val="both"/>
         <w:rPr>
-          <w:rFonts w:ascii="Times New Roman" w:hAnsi="Times New Roman"/>
-          <w:sz w:val="24"/>
-          <w:szCs w:val="24"/>
-        </w:rPr>
-      </w:pPr>
+          <w:rFonts w:ascii="Times New Roman" w:eastAsia="Times New Roman" w:hAnsi="Times New Roman"/>
+          <w:color w:val="000000"/>
+          <w:sz w:val="24"/>
+        </w:rPr>
+      </w:pPr>
+      <w:r>
+        <w:rPr>
+          <w:rFonts w:ascii="Times New Roman" w:eastAsia="Times New Roman" w:hAnsi="Times New Roman"/>
+          <w:color w:val="000000"/>
+          <w:sz w:val="24"/>
+        </w:rPr>
+        <w:t xml:space="preserve">To generate the final data, each of the </w:t>
+      </w:r>
+      <w:proofErr w:type="gramStart"/>
+      <w:r>
+        <w:rPr>
+          <w:rFonts w:ascii="Times New Roman" w:eastAsia="Times New Roman" w:hAnsi="Times New Roman"/>
+          <w:color w:val="000000"/>
+          <w:sz w:val="24"/>
+        </w:rPr>
+        <w:t>18 different</w:t>
+      </w:r>
+      <w:proofErr w:type="gramEnd"/>
+      <w:r>
+        <w:rPr>
+          <w:rFonts w:ascii="Times New Roman" w:eastAsia="Times New Roman" w:hAnsi="Times New Roman"/>
+          <w:color w:val="000000"/>
+          <w:sz w:val="24"/>
+        </w:rPr>
+        <w:t xml:space="preserve"> program and algorithm combinations are called 3 times, in completely random order. </w:t>
+      </w:r>
+      <w:r>
+        <w:rPr>
+          <w:rFonts w:ascii="Times New Roman" w:eastAsia="Times New Roman" w:hAnsi="Times New Roman"/>
+          <w:color w:val="000000"/>
+          <w:sz w:val="24"/>
+        </w:rPr>
+        <w:t>The run times are collected and imported into Minitab. This results in a table containing 3 factors, 1 response, and 54 responses representing 3 complete replicates. (The design is balanced.)</w:t>
+      </w:r>
+    </w:p>
+    <w:p>
+      <w:pPr>
+        <w:jc w:val="both"/>
+        <w:rPr>
+          <w:rFonts w:ascii="Times New Roman" w:eastAsia="Times New Roman" w:hAnsi="Times New Roman"/>
+          <w:color w:val="000000"/>
+          <w:sz w:val="24"/>
+        </w:rPr>
+      </w:pPr>
+      <w:r>
+        <w:rPr>
+          <w:rFonts w:ascii="Times New Roman" w:eastAsia="Times New Roman" w:hAnsi="Times New Roman"/>
+          <w:color w:val="000000"/>
+          <w:sz w:val="24"/>
+        </w:rPr>
+        <w:t>One concern with the experiment was the potential for the operating system to interfere with the program execution times. For example, if the input file were cached for some operations and not others, those operations would perform more quickly. However, a preliminary analysis of the data does not show symptoms of this type of problem. (Said symptoms are very high run times for the first calls and low run times for subsequent calls, or a single call occasionally taking several times longer than normal)</w:t>
+      </w:r>
     </w:p>
     <w:p>
       <w:pPr>
@@ -1235,19 +1744,520 @@
           <w:sz w:val="28"/>
           <w:szCs w:val="24"/>
         </w:rPr>
+        <w:t>4. Analysis</w:t>
+      </w:r>
+    </w:p>
+    <w:p>
+      <w:pPr>
+        <w:jc w:val="both"/>
+        <w:rPr>
+          <w:rFonts w:ascii="Times New Roman" w:eastAsia="Times New Roman" w:hAnsi="Times New Roman"/>
+          <w:color w:val="000000"/>
+          <w:sz w:val="24"/>
+        </w:rPr>
+      </w:pPr>
+      <w:r>
+        <w:rPr>
+          <w:rFonts w:ascii="Times New Roman" w:eastAsia="Times New Roman" w:hAnsi="Times New Roman"/>
+          <w:color w:val="000000"/>
+          <w:sz w:val="24"/>
+        </w:rPr>
+        <w:t xml:space="preserve">To begin the analysis, an ANOVA is run considering all interactions. </w:t>
+      </w:r>
+      <w:r>
+        <w:rPr>
+          <w:rFonts w:ascii="Times New Roman" w:eastAsia="Times New Roman" w:hAnsi="Times New Roman"/>
+          <w:color w:val="000000"/>
+          <w:sz w:val="24"/>
+        </w:rPr>
+        <w:t xml:space="preserve">The ANOVA table (see Figure 1) shows all factors and interactions as being completely significant, with all P-Values equal to zero (less than alpha of 0.05.) </w:t>
+      </w:r>
+    </w:p>
+    <w:p>
+      <w:pPr>
+        <w:jc w:val="center"/>
+        <w:rPr>
+          <w:rFonts w:ascii="Times New Roman" w:eastAsia="Times New Roman" w:hAnsi="Times New Roman"/>
+          <w:color w:val="000000"/>
+          <w:sz w:val="24"/>
+        </w:rPr>
+      </w:pPr>
+      <w:r>
+        <w:rPr>
+          <w:rFonts w:ascii="Times New Roman" w:eastAsia="Times New Roman" w:hAnsi="Times New Roman"/>
+          <w:color w:val="000000"/>
+          <w:sz w:val="24"/>
+        </w:rPr>
+        <w:drawing>
+          <wp:inline distT="0" distB="0" distL="0" distR="0" wp14:anchorId="6D0B1673">
+            <wp:extent cx="4071620" cy="1745615"/>
+            <wp:effectExtent l="0" t="0" r="5080" b="6985"/>
+            <wp:docPr id="5" name="Picture 5"/>
+            <wp:cNvGraphicFramePr>
+              <a:graphicFrameLocks xmlns:a="http://schemas.openxmlformats.org/drawingml/2006/main" noChangeAspect="1"/>
+            </wp:cNvGraphicFramePr>
+            <a:graphic xmlns:a="http://schemas.openxmlformats.org/drawingml/2006/main">
+              <a:graphicData uri="http://schemas.openxmlformats.org/drawingml/2006/picture">
+                <pic:pic xmlns:pic="http://schemas.openxmlformats.org/drawingml/2006/picture">
+                  <pic:nvPicPr>
+                    <pic:cNvPr id="1" name=""/>
+                    <pic:cNvPicPr/>
+                  </pic:nvPicPr>
+                  <pic:blipFill>
+                    <a:blip r:embed="rId12">
+                      <a:extLst>
+                        <a:ext uri="{28A0092B-C50C-407E-A947-70E740481C1C}">
+                          <a14:useLocalDpi xmlns:a14="http://schemas.microsoft.com/office/drawing/2010/main" val="0"/>
+                        </a:ext>
+                      </a:extLst>
+                    </a:blip>
+                    <a:stretch>
+                      <a:fillRect/>
+                    </a:stretch>
+                  </pic:blipFill>
+                  <pic:spPr>
+                    <a:xfrm>
+                      <a:off x="0" y="0"/>
+                      <a:ext cx="4071620" cy="1745615"/>
+                    </a:xfrm>
+                    <a:prstGeom prst="rect">
+                      <a:avLst/>
+                    </a:prstGeom>
+                  </pic:spPr>
+                </pic:pic>
+              </a:graphicData>
+            </a:graphic>
+          </wp:inline>
+        </w:drawing>
+      </w:r>
+    </w:p>
+    <w:p>
+      <w:pPr>
+        <w:jc w:val="center"/>
+        <w:rPr>
+          <w:rFonts w:ascii="Times New Roman" w:eastAsia="Times New Roman" w:hAnsi="Times New Roman"/>
+          <w:color w:val="000000"/>
+          <w:sz w:val="24"/>
+        </w:rPr>
+      </w:pPr>
+      <w:r>
+        <w:rPr>
+          <w:rFonts w:ascii="Times New Roman" w:eastAsia="Times New Roman" w:hAnsi="Times New Roman"/>
+          <w:color w:val="000000"/>
+          <w:sz w:val="24"/>
+        </w:rPr>
+        <w:br/>
+        <w:t>Figure 1: ANOVA Table</w:t>
+      </w:r>
+    </w:p>
+    <w:p>
+      <w:pPr>
+        <w:rPr>
+          <w:rFonts w:ascii="Times New Roman" w:eastAsia="Times New Roman" w:hAnsi="Times New Roman"/>
+          <w:color w:val="000000"/>
+          <w:sz w:val="24"/>
+        </w:rPr>
+      </w:pPr>
+    </w:p>
+    <w:p>
+      <w:pPr>
+        <w:jc w:val="both"/>
+        <w:rPr>
+          <w:rFonts w:ascii="Times New Roman" w:eastAsia="Times New Roman" w:hAnsi="Times New Roman"/>
+          <w:color w:val="000000"/>
+          <w:sz w:val="24"/>
+        </w:rPr>
+      </w:pPr>
+      <w:r>
+        <w:rPr>
+          <w:rFonts w:ascii="Times New Roman" w:eastAsia="Times New Roman" w:hAnsi="Times New Roman"/>
+          <w:color w:val="000000"/>
+          <w:sz w:val="24"/>
+        </w:rPr>
+        <w:t xml:space="preserve">Consultation of the residual plots (see Figure 2) quickly reveals the reason for these unusually low P-Values. The residual plots cause us to conclude these data have almost no significant variation. </w:t>
+      </w:r>
+      <w:proofErr w:type="gramStart"/>
+      <w:r>
+        <w:rPr>
+          <w:rFonts w:ascii="Times New Roman" w:eastAsia="Times New Roman" w:hAnsi="Times New Roman"/>
+          <w:color w:val="000000"/>
+          <w:sz w:val="24"/>
+        </w:rPr>
+        <w:t>That is to say, if</w:t>
+      </w:r>
+      <w:proofErr w:type="gramEnd"/>
+      <w:r>
+        <w:rPr>
+          <w:rFonts w:ascii="Times New Roman" w:eastAsia="Times New Roman" w:hAnsi="Times New Roman"/>
+          <w:color w:val="000000"/>
+          <w:sz w:val="24"/>
+        </w:rPr>
+        <w:t xml:space="preserve"> the same program, having a constant programmer, algorithm, and language and run on the same machine with the same input, is run multiple times, the time required to run will be nearly constant. </w:t>
+      </w:r>
+      <w:r>
+        <w:rPr>
+          <w:rFonts w:ascii="Times New Roman" w:eastAsia="Times New Roman" w:hAnsi="Times New Roman"/>
+          <w:color w:val="000000"/>
+          <w:sz w:val="24"/>
+        </w:rPr>
+        <w:t xml:space="preserve">This is not particularly ground-breaking, as any domain expert would tell you to expect this result. It does, however, point to a fundamental flaw in this experiment’s design. </w:t>
+      </w:r>
+    </w:p>
+    <w:p>
+      <w:pPr>
+        <w:jc w:val="center"/>
+        <w:rPr>
+          <w:rFonts w:ascii="Times New Roman" w:eastAsia="Times New Roman" w:hAnsi="Times New Roman"/>
+          <w:color w:val="000000"/>
+          <w:sz w:val="24"/>
+        </w:rPr>
+      </w:pPr>
+      <w:r>
+        <w:rPr>
+          <w:rFonts w:ascii="Times New Roman" w:eastAsia="Times New Roman" w:hAnsi="Times New Roman"/>
+          <w:noProof/>
+          <w:color w:val="000000"/>
+          <w:sz w:val="24"/>
+        </w:rPr>
         <w:lastRenderedPageBreak/>
-        <w:t>4. Analysis</w:t>
+        <w:drawing>
+          <wp:inline distT="0" distB="0" distL="0" distR="0">
+            <wp:extent cx="4900613" cy="3267075"/>
+            <wp:effectExtent l="0" t="0" r="0" b="0"/>
+            <wp:docPr id="6" name="Picture 6"/>
+            <wp:cNvGraphicFramePr>
+              <a:graphicFrameLocks xmlns:a="http://schemas.openxmlformats.org/drawingml/2006/main" noChangeAspect="1"/>
+            </wp:cNvGraphicFramePr>
+            <a:graphic xmlns:a="http://schemas.openxmlformats.org/drawingml/2006/main">
+              <a:graphicData uri="http://schemas.openxmlformats.org/drawingml/2006/picture">
+                <pic:pic xmlns:pic="http://schemas.openxmlformats.org/drawingml/2006/picture">
+                  <pic:nvPicPr>
+                    <pic:cNvPr id="0" name="Picture 2"/>
+                    <pic:cNvPicPr>
+                      <a:picLocks noChangeAspect="1" noChangeArrowheads="1"/>
+                    </pic:cNvPicPr>
+                  </pic:nvPicPr>
+                  <pic:blipFill>
+                    <a:blip r:embed="rId13">
+                      <a:extLst>
+                        <a:ext uri="{28A0092B-C50C-407E-A947-70E740481C1C}">
+                          <a14:useLocalDpi xmlns:a14="http://schemas.microsoft.com/office/drawing/2010/main" val="0"/>
+                        </a:ext>
+                      </a:extLst>
+                    </a:blip>
+                    <a:srcRect/>
+                    <a:stretch>
+                      <a:fillRect/>
+                    </a:stretch>
+                  </pic:blipFill>
+                  <pic:spPr bwMode="auto">
+                    <a:xfrm>
+                      <a:off x="0" y="0"/>
+                      <a:ext cx="4904712" cy="3269808"/>
+                    </a:xfrm>
+                    <a:prstGeom prst="rect">
+                      <a:avLst/>
+                    </a:prstGeom>
+                    <a:noFill/>
+                    <a:ln>
+                      <a:noFill/>
+                    </a:ln>
+                  </pic:spPr>
+                </pic:pic>
+              </a:graphicData>
+            </a:graphic>
+          </wp:inline>
+        </w:drawing>
+      </w:r>
+    </w:p>
+    <w:p>
+      <w:pPr>
+        <w:jc w:val="center"/>
+        <w:rPr>
+          <w:rFonts w:ascii="Times New Roman" w:eastAsia="Times New Roman" w:hAnsi="Times New Roman"/>
+          <w:color w:val="000000"/>
+          <w:sz w:val="24"/>
+        </w:rPr>
+      </w:pPr>
+      <w:r>
+        <w:rPr>
+          <w:rFonts w:ascii="Times New Roman" w:eastAsia="Times New Roman" w:hAnsi="Times New Roman"/>
+          <w:color w:val="000000"/>
+          <w:sz w:val="24"/>
+        </w:rPr>
+        <w:br/>
+        <w:t>Figure 2: Residual Plots</w:t>
       </w:r>
     </w:p>
     <w:p>
       <w:pPr>
         <w:jc w:val="both"/>
         <w:rPr>
-          <w:rFonts w:ascii="Times New Roman" w:hAnsi="Times New Roman"/>
-          <w:sz w:val="24"/>
-          <w:szCs w:val="24"/>
-        </w:rPr>
-      </w:pPr>
+          <w:rFonts w:ascii="Times New Roman" w:eastAsia="Times New Roman" w:hAnsi="Times New Roman"/>
+          <w:color w:val="000000"/>
+          <w:sz w:val="24"/>
+        </w:rPr>
+      </w:pPr>
+      <w:r>
+        <w:rPr>
+          <w:rFonts w:ascii="Times New Roman" w:eastAsia="Times New Roman" w:hAnsi="Times New Roman"/>
+          <w:color w:val="000000"/>
+          <w:sz w:val="24"/>
+        </w:rPr>
+        <w:t>Experimental replicates should represent multiple implementations, rather than multiple executions. To collect more relevant data, each programmer should implement each algorithm in each language multiple times, and the run times of these multiple distinct programs should be considered.</w:t>
+      </w:r>
+      <w:r>
+        <w:rPr>
+          <w:rFonts w:ascii="Times New Roman" w:eastAsia="Times New Roman" w:hAnsi="Times New Roman"/>
+          <w:color w:val="000000"/>
+          <w:sz w:val="24"/>
+        </w:rPr>
+        <w:t xml:space="preserve"> However, this leads to some implementation issues. If a programmer is asked to implement the same algorithm twice, the implementations are likely to be nearly identical. </w:t>
+      </w:r>
+      <w:proofErr w:type="gramStart"/>
+      <w:r>
+        <w:rPr>
+          <w:rFonts w:ascii="Times New Roman" w:eastAsia="Times New Roman" w:hAnsi="Times New Roman"/>
+          <w:color w:val="000000"/>
+          <w:sz w:val="24"/>
+        </w:rPr>
+        <w:t>In order to</w:t>
+      </w:r>
+      <w:proofErr w:type="gramEnd"/>
+      <w:r>
+        <w:rPr>
+          <w:rFonts w:ascii="Times New Roman" w:eastAsia="Times New Roman" w:hAnsi="Times New Roman"/>
+          <w:color w:val="000000"/>
+          <w:sz w:val="24"/>
+        </w:rPr>
+        <w:t xml:space="preserve"> obtain sufficiently different samples, large programs would be required, which would make the experiment difficult to implement. Perhaps a more effective approach would be to change the factor from Programmer to Programmer Type. In this way, multiple programmers would be grouped by a common, relevant attribute. While this wouldn’t allow comparative analysis of individual programmers, it could lead to interesting conclusions such as “Based on their most proficient langu</w:t>
+      </w:r>
+      <w:r>
+        <w:rPr>
+          <w:rFonts w:ascii="Times New Roman" w:eastAsia="Times New Roman" w:hAnsi="Times New Roman"/>
+          <w:color w:val="000000"/>
+          <w:sz w:val="24"/>
+        </w:rPr>
+        <w:t>age, what type of programmer is best at switching languages?”</w:t>
+      </w:r>
+    </w:p>
+    <w:p>
+      <w:pPr>
+        <w:jc w:val="both"/>
+        <w:rPr>
+          <w:rFonts w:ascii="Times New Roman" w:eastAsia="Times New Roman" w:hAnsi="Times New Roman"/>
+          <w:color w:val="000000"/>
+          <w:sz w:val="24"/>
+        </w:rPr>
+      </w:pPr>
+      <w:r>
+        <w:rPr>
+          <w:rFonts w:ascii="Times New Roman" w:eastAsia="Times New Roman" w:hAnsi="Times New Roman"/>
+          <w:color w:val="000000"/>
+          <w:sz w:val="24"/>
+        </w:rPr>
+        <w:t xml:space="preserve"> </w:t>
+      </w:r>
+      <w:r>
+        <w:rPr>
+          <w:rFonts w:ascii="Times New Roman" w:eastAsia="Times New Roman" w:hAnsi="Times New Roman"/>
+          <w:color w:val="000000"/>
+          <w:sz w:val="24"/>
+        </w:rPr>
+        <w:t>Setting aside, for a moment, the many issues with this model, a Tukey analysis is performed. While the inability to strongly assume normality means the results of this analysis can’t be assumed to be representative of a larger population, the analysis may still be beneficial in exploring the current data set.</w:t>
+      </w:r>
+    </w:p>
+    <w:p>
+      <w:pPr>
+        <w:jc w:val="both"/>
+        <w:rPr>
+          <w:rFonts w:ascii="Times New Roman" w:eastAsia="Times New Roman" w:hAnsi="Times New Roman"/>
+          <w:color w:val="000000"/>
+          <w:sz w:val="24"/>
+        </w:rPr>
+      </w:pPr>
+      <w:r>
+        <w:rPr>
+          <w:rFonts w:ascii="Times New Roman" w:eastAsia="Times New Roman" w:hAnsi="Times New Roman"/>
+          <w:color w:val="000000"/>
+          <w:sz w:val="24"/>
+        </w:rPr>
+        <w:t>Looking first at single factor comparisons (see Figures 3,) it appears that selection sort is the most effective algorithm, Andrew is the most effective programmer, and Java is the fastest language. Adding two-way interactions (see Figure 4) seems to indicate that language is the most important factor.</w:t>
+      </w:r>
+    </w:p>
+    <w:p>
+      <w:pPr>
+        <w:jc w:val="center"/>
+        <w:rPr>
+          <w:rFonts w:ascii="Times New Roman" w:eastAsia="Times New Roman" w:hAnsi="Times New Roman"/>
+          <w:color w:val="000000"/>
+          <w:sz w:val="24"/>
+        </w:rPr>
+      </w:pPr>
+      <w:r>
+        <w:rPr>
+          <w:rFonts w:ascii="Times New Roman" w:hAnsi="Times New Roman"/>
+          <w:sz w:val="24"/>
+          <w:szCs w:val="24"/>
+        </w:rPr>
+        <w:lastRenderedPageBreak/>
+        <w:drawing>
+          <wp:inline distT="0" distB="0" distL="0" distR="0" wp14:anchorId="6540174B" wp14:editId="66CA76E1">
+            <wp:extent cx="3614264" cy="2708110"/>
+            <wp:effectExtent l="0" t="0" r="5715" b="0"/>
+            <wp:docPr id="8" name="Picture 8"/>
+            <wp:cNvGraphicFramePr>
+              <a:graphicFrameLocks xmlns:a="http://schemas.openxmlformats.org/drawingml/2006/main" noChangeAspect="1"/>
+            </wp:cNvGraphicFramePr>
+            <a:graphic xmlns:a="http://schemas.openxmlformats.org/drawingml/2006/main">
+              <a:graphicData uri="http://schemas.openxmlformats.org/drawingml/2006/picture">
+                <pic:pic xmlns:pic="http://schemas.openxmlformats.org/drawingml/2006/picture">
+                  <pic:nvPicPr>
+                    <pic:cNvPr id="1" name=""/>
+                    <pic:cNvPicPr/>
+                  </pic:nvPicPr>
+                  <pic:blipFill rotWithShape="1">
+                    <a:blip r:embed="rId14"/>
+                    <a:srcRect t="2982" b="58073"/>
+                    <a:stretch/>
+                  </pic:blipFill>
+                  <pic:spPr bwMode="auto">
+                    <a:xfrm>
+                      <a:off x="0" y="0"/>
+                      <a:ext cx="3618040" cy="2710939"/>
+                    </a:xfrm>
+                    <a:prstGeom prst="rect">
+                      <a:avLst/>
+                    </a:prstGeom>
+                    <a:ln>
+                      <a:noFill/>
+                    </a:ln>
+                    <a:extLst>
+                      <a:ext uri="{53640926-AAD7-44D8-BBD7-CCE9431645EC}">
+                        <a14:shadowObscured xmlns:a14="http://schemas.microsoft.com/office/drawing/2010/main"/>
+                      </a:ext>
+                    </a:extLst>
+                  </pic:spPr>
+                </pic:pic>
+              </a:graphicData>
+            </a:graphic>
+          </wp:inline>
+        </w:drawing>
+      </w:r>
+    </w:p>
+    <w:p>
+      <w:pPr>
+        <w:jc w:val="center"/>
+        <w:rPr>
+          <w:rFonts w:ascii="Times New Roman" w:eastAsia="Times New Roman" w:hAnsi="Times New Roman"/>
+          <w:color w:val="000000"/>
+          <w:sz w:val="24"/>
+        </w:rPr>
+      </w:pPr>
+      <w:r>
+        <w:rPr>
+          <w:rFonts w:ascii="Times New Roman" w:eastAsia="Times New Roman" w:hAnsi="Times New Roman"/>
+          <w:color w:val="000000"/>
+          <w:sz w:val="24"/>
+        </w:rPr>
+        <w:br/>
+        <w:t xml:space="preserve">Figure 3: </w:t>
+      </w:r>
+      <w:r>
+        <w:rPr>
+          <w:rFonts w:ascii="Times New Roman" w:eastAsia="Times New Roman" w:hAnsi="Times New Roman"/>
+          <w:color w:val="000000"/>
+          <w:sz w:val="24"/>
+        </w:rPr>
+        <w:t>Single Factor Tukey</w:t>
+      </w:r>
+    </w:p>
+    <w:p>
+      <w:pPr>
+        <w:rPr>
+          <w:rFonts w:ascii="Times New Roman" w:eastAsia="Times New Roman" w:hAnsi="Times New Roman"/>
+          <w:color w:val="000000"/>
+          <w:sz w:val="24"/>
+        </w:rPr>
+      </w:pPr>
+    </w:p>
+    <w:p>
+      <w:pPr>
+        <w:jc w:val="center"/>
+        <w:rPr>
+          <w:rFonts w:ascii="Times New Roman" w:eastAsia="Times New Roman" w:hAnsi="Times New Roman"/>
+          <w:color w:val="000000"/>
+          <w:sz w:val="24"/>
+        </w:rPr>
+      </w:pPr>
+      <w:r>
+        <w:rPr>
+          <w:rFonts w:ascii="Times New Roman" w:hAnsi="Times New Roman"/>
+          <w:sz w:val="24"/>
+          <w:szCs w:val="24"/>
+        </w:rPr>
+        <w:drawing>
+          <wp:inline distT="0" distB="0" distL="0" distR="0" wp14:anchorId="6540174B" wp14:editId="66CA76E1">
+            <wp:extent cx="3682574" cy="3943621"/>
+            <wp:effectExtent l="0" t="0" r="0" b="0"/>
+            <wp:docPr id="9" name="Picture 9"/>
+            <wp:cNvGraphicFramePr>
+              <a:graphicFrameLocks xmlns:a="http://schemas.openxmlformats.org/drawingml/2006/main" noChangeAspect="1"/>
+            </wp:cNvGraphicFramePr>
+            <a:graphic xmlns:a="http://schemas.openxmlformats.org/drawingml/2006/main">
+              <a:graphicData uri="http://schemas.openxmlformats.org/drawingml/2006/picture">
+                <pic:pic xmlns:pic="http://schemas.openxmlformats.org/drawingml/2006/picture">
+                  <pic:nvPicPr>
+                    <pic:cNvPr id="1" name=""/>
+                    <pic:cNvPicPr/>
+                  </pic:nvPicPr>
+                  <pic:blipFill rotWithShape="1">
+                    <a:blip r:embed="rId14"/>
+                    <a:srcRect t="43109" b="1231"/>
+                    <a:stretch/>
+                  </pic:blipFill>
+                  <pic:spPr bwMode="auto">
+                    <a:xfrm>
+                      <a:off x="0" y="0"/>
+                      <a:ext cx="3687632" cy="3949037"/>
+                    </a:xfrm>
+                    <a:prstGeom prst="rect">
+                      <a:avLst/>
+                    </a:prstGeom>
+                    <a:ln>
+                      <a:noFill/>
+                    </a:ln>
+                    <a:extLst>
+                      <a:ext uri="{53640926-AAD7-44D8-BBD7-CCE9431645EC}">
+                        <a14:shadowObscured xmlns:a14="http://schemas.microsoft.com/office/drawing/2010/main"/>
+                      </a:ext>
+                    </a:extLst>
+                  </pic:spPr>
+                </pic:pic>
+              </a:graphicData>
+            </a:graphic>
+          </wp:inline>
+        </w:drawing>
+      </w:r>
+    </w:p>
+    <w:p>
+      <w:pPr>
+        <w:jc w:val="center"/>
+        <w:rPr>
+          <w:rFonts w:ascii="Times New Roman" w:eastAsia="Times New Roman" w:hAnsi="Times New Roman"/>
+          <w:color w:val="000000"/>
+          <w:sz w:val="24"/>
+        </w:rPr>
+      </w:pPr>
+      <w:r>
+        <w:rPr>
+          <w:rFonts w:ascii="Times New Roman" w:eastAsia="Times New Roman" w:hAnsi="Times New Roman"/>
+          <w:color w:val="000000"/>
+          <w:sz w:val="24"/>
+        </w:rPr>
+        <w:br/>
+        <w:t>Figure 4: Two-way Interaction Tukey</w:t>
+      </w:r>
     </w:p>
     <w:p>
       <w:pPr>
@@ -1266,6 +2276,7 @@
           <w:sz w:val="28"/>
           <w:szCs w:val="24"/>
         </w:rPr>
+        <w:lastRenderedPageBreak/>
         <w:t>5. Results and Conclusion</w:t>
       </w:r>
     </w:p>
@@ -1284,7 +2295,25 @@
           <w:color w:val="000000"/>
           <w:sz w:val="24"/>
         </w:rPr>
-        <w:t>The runtime of various algorithms are well-defined and have been studied frequently. Divide-and-conquer search algorithms, which divide the input into smaller pieces and recombine them later, perform much better than comparison-based search algorithms. The three algorithms were chosen because they all had polynomial time complexity.</w:t>
+        <w:t xml:space="preserve">The runtime of various algorithms </w:t>
+      </w:r>
+      <w:proofErr w:type="gramStart"/>
+      <w:r>
+        <w:rPr>
+          <w:rFonts w:ascii="Times New Roman" w:hAnsi="Times New Roman"/>
+          <w:color w:val="000000"/>
+          <w:sz w:val="24"/>
+        </w:rPr>
+        <w:t>are</w:t>
+      </w:r>
+      <w:proofErr w:type="gramEnd"/>
+      <w:r>
+        <w:rPr>
+          <w:rFonts w:ascii="Times New Roman" w:hAnsi="Times New Roman"/>
+          <w:color w:val="000000"/>
+          <w:sz w:val="24"/>
+        </w:rPr>
+        <w:t xml:space="preserve"> well-defined and have been studied frequently. Divide-and-conquer search algorithms, which divide the input into smaller pieces and recombine them later, perform much better than comparison-based search algorithms. The three algorithms were chosen because they all had polynomial time complexity.</w:t>
       </w:r>
     </w:p>
     <w:p>
@@ -1302,24 +2331,76 @@
           <w:color w:val="000000"/>
           <w:sz w:val="24"/>
         </w:rPr>
-        <w:t xml:space="preserve">As was expected, python took much longer to run than both C# and Java. This is due to the fact that Python is interpreted, whereas both C# and Java are compiled. Compiled languages benefit from utilizing compiler optimizations, which help make the code run faster. However, what was not expected was that Java was faster than C#. This could be due to the fact that C# relies on the common-language runtime and just-in-time compiling to increase its flexibility as part of the .Net framework. </w:t>
-      </w:r>
-      <w:bookmarkStart w:id="0" w:name="_GoBack"/>
-      <w:bookmarkEnd w:id="0"/>
+        <w:t xml:space="preserve">As was expected, python took much longer to run than both C# and Java. This is </w:t>
+      </w:r>
+      <w:proofErr w:type="gramStart"/>
+      <w:r>
+        <w:rPr>
+          <w:rFonts w:ascii="Times New Roman" w:hAnsi="Times New Roman"/>
+          <w:color w:val="000000"/>
+          <w:sz w:val="24"/>
+        </w:rPr>
+        <w:t>due to the fact that</w:t>
+      </w:r>
+      <w:proofErr w:type="gramEnd"/>
+      <w:r>
+        <w:rPr>
+          <w:rFonts w:ascii="Times New Roman" w:hAnsi="Times New Roman"/>
+          <w:color w:val="000000"/>
+          <w:sz w:val="24"/>
+        </w:rPr>
+        <w:t xml:space="preserve"> Python is interpreted, whereas both C# and Java are compiled. Compiled languages benefit from utilizing compiler optimizations, which help make the code run faster. However, what was not expected was that Java was faster than C#. This could be </w:t>
+      </w:r>
+      <w:proofErr w:type="gramStart"/>
+      <w:r>
+        <w:rPr>
+          <w:rFonts w:ascii="Times New Roman" w:hAnsi="Times New Roman"/>
+          <w:color w:val="000000"/>
+          <w:sz w:val="24"/>
+        </w:rPr>
+        <w:t>due to the fact that</w:t>
+      </w:r>
+      <w:proofErr w:type="gramEnd"/>
+      <w:r>
+        <w:rPr>
+          <w:rFonts w:ascii="Times New Roman" w:hAnsi="Times New Roman"/>
+          <w:color w:val="000000"/>
+          <w:sz w:val="24"/>
+        </w:rPr>
+        <w:t xml:space="preserve"> C# relies on the common-language runtime and just-in-time compiling to increase its flexibility as part of the .Net framework. </w:t>
+      </w:r>
     </w:p>
     <w:p>
       <w:pPr>
         <w:jc w:val="both"/>
         <w:rPr>
           <w:rFonts w:ascii="Times New Roman" w:hAnsi="Times New Roman"/>
-          <w:sz w:val="24"/>
-          <w:szCs w:val="24"/>
-        </w:rPr>
-      </w:pPr>
+          <w:color w:val="000000"/>
+          <w:sz w:val="24"/>
+        </w:rPr>
+      </w:pPr>
+      <w:r>
+        <w:rPr>
+          <w:rFonts w:ascii="Times New Roman" w:hAnsi="Times New Roman"/>
+          <w:color w:val="000000"/>
+          <w:sz w:val="24"/>
+        </w:rPr>
+        <w:t>The next step in pursuing this subject is to design a second experiment involving many more programmers, such that variation will come from differences in implementation rather than differences in program execution. This should provide higher quality, more normalized data from which better conclusions can be derived.</w:t>
+      </w:r>
     </w:p>
     <w:p>
       <w:pPr>
         <w:jc w:val="both"/>
+        <w:rPr>
+          <w:rFonts w:ascii="Times New Roman" w:hAnsi="Times New Roman"/>
+          <w:sz w:val="24"/>
+          <w:szCs w:val="24"/>
+        </w:rPr>
+      </w:pPr>
+    </w:p>
+    <w:p>
+      <w:pPr>
+        <w:spacing w:after="160" w:line="259" w:lineRule="auto"/>
         <w:rPr>
           <w:rFonts w:ascii="Times New Roman" w:hAnsi="Times New Roman"/>
           <w:b/>
@@ -1334,6 +2415,3058 @@
           <w:sz w:val="28"/>
           <w:szCs w:val="24"/>
         </w:rPr>
+        <w:br w:type="page"/>
+      </w:r>
+    </w:p>
+    <w:p>
+      <w:pPr>
+        <w:jc w:val="both"/>
+        <w:rPr>
+          <w:rFonts w:ascii="Times New Roman" w:hAnsi="Times New Roman"/>
+          <w:b/>
+          <w:sz w:val="28"/>
+          <w:szCs w:val="24"/>
+        </w:rPr>
+      </w:pPr>
+      <w:r>
+        <w:rPr>
+          <w:rFonts w:ascii="Times New Roman" w:hAnsi="Times New Roman"/>
+          <w:b/>
+          <w:sz w:val="28"/>
+          <w:szCs w:val="24"/>
+        </w:rPr>
+        <w:lastRenderedPageBreak/>
+        <w:t>Appendix A: Complete Experiment Results</w:t>
+      </w:r>
+    </w:p>
+    <w:p>
+      <w:pPr>
+        <w:jc w:val="both"/>
+        <w:rPr>
+          <w:rFonts w:ascii="Times New Roman" w:eastAsia="Times New Roman" w:hAnsi="Times New Roman"/>
+          <w:color w:val="000000"/>
+          <w:sz w:val="24"/>
+        </w:rPr>
+      </w:pPr>
+      <w:r>
+        <w:rPr>
+          <w:rFonts w:ascii="Times New Roman" w:eastAsia="Times New Roman" w:hAnsi="Times New Roman"/>
+          <w:color w:val="000000"/>
+          <w:sz w:val="24"/>
+        </w:rPr>
+        <w:t xml:space="preserve">In this section, the raw data collected in the experiment are presented. </w:t>
+      </w:r>
+    </w:p>
+    <w:tbl>
+      <w:tblPr>
+        <w:tblStyle w:val="TableGrid"/>
+        <w:tblW w:w="0" w:type="auto"/>
+        <w:tblLook w:val="04A0" w:firstRow="1" w:lastRow="0" w:firstColumn="1" w:lastColumn="0" w:noHBand="0" w:noVBand="1"/>
+      </w:tblPr>
+      <w:tblGrid>
+        <w:gridCol w:w="1111"/>
+        <w:gridCol w:w="1346"/>
+        <w:gridCol w:w="1067"/>
+        <w:gridCol w:w="896"/>
+        <w:gridCol w:w="515"/>
+        <w:gridCol w:w="1106"/>
+        <w:gridCol w:w="1346"/>
+        <w:gridCol w:w="1067"/>
+        <w:gridCol w:w="896"/>
+      </w:tblGrid>
+      <w:tr>
+        <w:trPr>
+          <w:trHeight w:hRule="exact" w:val="403"/>
+        </w:trPr>
+        <w:tc>
+          <w:tcPr>
+            <w:tcW w:w="1115" w:type="dxa"/>
+          </w:tcPr>
+          <w:p>
+            <w:r>
+              <w:t>Algorithm</w:t>
+            </w:r>
+          </w:p>
+        </w:tc>
+        <w:tc>
+          <w:tcPr>
+            <w:tcW w:w="1346" w:type="dxa"/>
+          </w:tcPr>
+          <w:p>
+            <w:r>
+              <w:t>Programmer</w:t>
+            </w:r>
+          </w:p>
+        </w:tc>
+        <w:tc>
+          <w:tcPr>
+            <w:tcW w:w="1067" w:type="dxa"/>
+          </w:tcPr>
+          <w:p>
+            <w:r>
+              <w:t>Language</w:t>
+            </w:r>
+          </w:p>
+        </w:tc>
+        <w:tc>
+          <w:tcPr>
+            <w:tcW w:w="975" w:type="dxa"/>
+          </w:tcPr>
+          <w:p>
+            <w:r>
+              <w:t>Time</w:t>
+            </w:r>
+          </w:p>
+        </w:tc>
+        <w:tc>
+          <w:tcPr>
+            <w:tcW w:w="706" w:type="dxa"/>
+          </w:tcPr>
+          <w:p/>
+        </w:tc>
+        <w:tc>
+          <w:tcPr>
+            <w:tcW w:w="1104" w:type="dxa"/>
+          </w:tcPr>
+          <w:p>
+            <w:r>
+              <w:t>Algorithm</w:t>
+            </w:r>
+          </w:p>
+        </w:tc>
+        <w:tc>
+          <w:tcPr>
+            <w:tcW w:w="1047" w:type="dxa"/>
+          </w:tcPr>
+          <w:p>
+            <w:r>
+              <w:t>Programmer</w:t>
+            </w:r>
+          </w:p>
+        </w:tc>
+        <w:tc>
+          <w:tcPr>
+            <w:tcW w:w="1014" w:type="dxa"/>
+          </w:tcPr>
+          <w:p>
+            <w:r>
+              <w:t>Language</w:t>
+            </w:r>
+          </w:p>
+        </w:tc>
+        <w:tc>
+          <w:tcPr>
+            <w:tcW w:w="976" w:type="dxa"/>
+          </w:tcPr>
+          <w:p>
+            <w:r>
+              <w:t>Time</w:t>
+            </w:r>
+          </w:p>
+        </w:tc>
+      </w:tr>
+      <w:tr>
+        <w:trPr>
+          <w:trHeight w:hRule="exact" w:val="403"/>
+        </w:trPr>
+        <w:tc>
+          <w:tcPr>
+            <w:tcW w:w="1115" w:type="dxa"/>
+          </w:tcPr>
+          <w:p>
+            <w:r>
+              <w:t>Selection</w:t>
+            </w:r>
+          </w:p>
+        </w:tc>
+        <w:tc>
+          <w:tcPr>
+            <w:tcW w:w="1346" w:type="dxa"/>
+          </w:tcPr>
+          <w:p>
+            <w:r>
+              <w:t>Andrew</w:t>
+            </w:r>
+          </w:p>
+        </w:tc>
+        <w:tc>
+          <w:tcPr>
+            <w:tcW w:w="1067" w:type="dxa"/>
+          </w:tcPr>
+          <w:p>
+            <w:r>
+              <w:t>Java</w:t>
+            </w:r>
+          </w:p>
+        </w:tc>
+        <w:tc>
+          <w:tcPr>
+            <w:tcW w:w="975" w:type="dxa"/>
+          </w:tcPr>
+          <w:p>
+            <w:r>
+              <w:t>566</w:t>
+            </w:r>
+          </w:p>
+        </w:tc>
+        <w:tc>
+          <w:tcPr>
+            <w:tcW w:w="706" w:type="dxa"/>
+          </w:tcPr>
+          <w:p/>
+        </w:tc>
+        <w:tc>
+          <w:tcPr>
+            <w:tcW w:w="1104" w:type="dxa"/>
+          </w:tcPr>
+          <w:p>
+            <w:r>
+              <w:t>Insertion</w:t>
+            </w:r>
+          </w:p>
+        </w:tc>
+        <w:tc>
+          <w:tcPr>
+            <w:tcW w:w="1047" w:type="dxa"/>
+          </w:tcPr>
+          <w:p>
+            <w:r>
+              <w:t>Cody</w:t>
+            </w:r>
+          </w:p>
+        </w:tc>
+        <w:tc>
+          <w:tcPr>
+            <w:tcW w:w="1014" w:type="dxa"/>
+          </w:tcPr>
+          <w:p>
+            <w:r>
+              <w:t>Python</w:t>
+            </w:r>
+          </w:p>
+        </w:tc>
+        <w:tc>
+          <w:tcPr>
+            <w:tcW w:w="976" w:type="dxa"/>
+          </w:tcPr>
+          <w:p>
+            <w:r>
+              <w:t>7978</w:t>
+            </w:r>
+          </w:p>
+        </w:tc>
+      </w:tr>
+      <w:tr>
+        <w:trPr>
+          <w:trHeight w:hRule="exact" w:val="403"/>
+        </w:trPr>
+        <w:tc>
+          <w:tcPr>
+            <w:tcW w:w="1115" w:type="dxa"/>
+          </w:tcPr>
+          <w:p>
+            <w:r>
+              <w:t>Selection</w:t>
+            </w:r>
+          </w:p>
+        </w:tc>
+        <w:tc>
+          <w:tcPr>
+            <w:tcW w:w="1346" w:type="dxa"/>
+          </w:tcPr>
+          <w:p>
+            <w:r>
+              <w:t>Cody</w:t>
+            </w:r>
+          </w:p>
+        </w:tc>
+        <w:tc>
+          <w:tcPr>
+            <w:tcW w:w="1067" w:type="dxa"/>
+          </w:tcPr>
+          <w:p>
+            <w:r>
+              <w:t>Python</w:t>
+            </w:r>
+          </w:p>
+        </w:tc>
+        <w:tc>
+          <w:tcPr>
+            <w:tcW w:w="975" w:type="dxa"/>
+          </w:tcPr>
+          <w:p>
+            <w:r>
+              <w:t>9795</w:t>
+            </w:r>
+          </w:p>
+        </w:tc>
+        <w:tc>
+          <w:tcPr>
+            <w:tcW w:w="706" w:type="dxa"/>
+          </w:tcPr>
+          <w:p/>
+        </w:tc>
+        <w:tc>
+          <w:tcPr>
+            <w:tcW w:w="1104" w:type="dxa"/>
+          </w:tcPr>
+          <w:p>
+            <w:r>
+              <w:t>Bubble</w:t>
+            </w:r>
+          </w:p>
+        </w:tc>
+        <w:tc>
+          <w:tcPr>
+            <w:tcW w:w="1047" w:type="dxa"/>
+          </w:tcPr>
+          <w:p>
+            <w:r>
+              <w:t>Andrew</w:t>
+            </w:r>
+          </w:p>
+        </w:tc>
+        <w:tc>
+          <w:tcPr>
+            <w:tcW w:w="1014" w:type="dxa"/>
+          </w:tcPr>
+          <w:p>
+            <w:r>
+              <w:t>Java</w:t>
+            </w:r>
+          </w:p>
+        </w:tc>
+        <w:tc>
+          <w:tcPr>
+            <w:tcW w:w="976" w:type="dxa"/>
+          </w:tcPr>
+          <w:p>
+            <w:r>
+              <w:t>334</w:t>
+            </w:r>
+          </w:p>
+        </w:tc>
+      </w:tr>
+      <w:tr>
+        <w:trPr>
+          <w:trHeight w:hRule="exact" w:val="403"/>
+        </w:trPr>
+        <w:tc>
+          <w:tcPr>
+            <w:tcW w:w="1115" w:type="dxa"/>
+          </w:tcPr>
+          <w:p>
+            <w:r>
+              <w:t>Bubble</w:t>
+            </w:r>
+          </w:p>
+        </w:tc>
+        <w:tc>
+          <w:tcPr>
+            <w:tcW w:w="1346" w:type="dxa"/>
+          </w:tcPr>
+          <w:p>
+            <w:r>
+              <w:t>Cody</w:t>
+            </w:r>
+          </w:p>
+        </w:tc>
+        <w:tc>
+          <w:tcPr>
+            <w:tcW w:w="1067" w:type="dxa"/>
+          </w:tcPr>
+          <w:p>
+            <w:r>
+              <w:t>Python</w:t>
+            </w:r>
+          </w:p>
+        </w:tc>
+        <w:tc>
+          <w:tcPr>
+            <w:tcW w:w="975" w:type="dxa"/>
+          </w:tcPr>
+          <w:p>
+            <w:r>
+              <w:t>34790</w:t>
+            </w:r>
+          </w:p>
+        </w:tc>
+        <w:tc>
+          <w:tcPr>
+            <w:tcW w:w="706" w:type="dxa"/>
+          </w:tcPr>
+          <w:p/>
+        </w:tc>
+        <w:tc>
+          <w:tcPr>
+            <w:tcW w:w="1104" w:type="dxa"/>
+          </w:tcPr>
+          <w:p>
+            <w:r>
+              <w:t>Selection</w:t>
+            </w:r>
+          </w:p>
+        </w:tc>
+        <w:tc>
+          <w:tcPr>
+            <w:tcW w:w="1047" w:type="dxa"/>
+          </w:tcPr>
+          <w:p>
+            <w:r>
+              <w:t>Andrew</w:t>
+            </w:r>
+          </w:p>
+        </w:tc>
+        <w:tc>
+          <w:tcPr>
+            <w:tcW w:w="1014" w:type="dxa"/>
+          </w:tcPr>
+          <w:p>
+            <w:proofErr w:type="spellStart"/>
+            <w:r>
+              <w:t>CSharp</w:t>
+            </w:r>
+            <w:proofErr w:type="spellEnd"/>
+          </w:p>
+        </w:tc>
+        <w:tc>
+          <w:tcPr>
+            <w:tcW w:w="976" w:type="dxa"/>
+          </w:tcPr>
+          <w:p>
+            <w:r>
+              <w:t>1523</w:t>
+            </w:r>
+          </w:p>
+        </w:tc>
+      </w:tr>
+      <w:tr>
+        <w:trPr>
+          <w:trHeight w:hRule="exact" w:val="403"/>
+        </w:trPr>
+        <w:tc>
+          <w:tcPr>
+            <w:tcW w:w="1115" w:type="dxa"/>
+          </w:tcPr>
+          <w:p>
+            <w:r>
+              <w:t>Bubble</w:t>
+            </w:r>
+          </w:p>
+        </w:tc>
+        <w:tc>
+          <w:tcPr>
+            <w:tcW w:w="1346" w:type="dxa"/>
+          </w:tcPr>
+          <w:p>
+            <w:r>
+              <w:t>Cody</w:t>
+            </w:r>
+          </w:p>
+        </w:tc>
+        <w:tc>
+          <w:tcPr>
+            <w:tcW w:w="1067" w:type="dxa"/>
+          </w:tcPr>
+          <w:p>
+            <w:proofErr w:type="spellStart"/>
+            <w:r>
+              <w:t>CSharp</w:t>
+            </w:r>
+            <w:proofErr w:type="spellEnd"/>
+          </w:p>
+        </w:tc>
+        <w:tc>
+          <w:tcPr>
+            <w:tcW w:w="975" w:type="dxa"/>
+          </w:tcPr>
+          <w:p>
+            <w:r>
+              <w:t>1997</w:t>
+            </w:r>
+          </w:p>
+        </w:tc>
+        <w:tc>
+          <w:tcPr>
+            <w:tcW w:w="706" w:type="dxa"/>
+          </w:tcPr>
+          <w:p/>
+        </w:tc>
+        <w:tc>
+          <w:tcPr>
+            <w:tcW w:w="1104" w:type="dxa"/>
+          </w:tcPr>
+          <w:p>
+            <w:r>
+              <w:t>Selection</w:t>
+            </w:r>
+          </w:p>
+        </w:tc>
+        <w:tc>
+          <w:tcPr>
+            <w:tcW w:w="1047" w:type="dxa"/>
+          </w:tcPr>
+          <w:p>
+            <w:r>
+              <w:t>Cody</w:t>
+            </w:r>
+          </w:p>
+        </w:tc>
+        <w:tc>
+          <w:tcPr>
+            <w:tcW w:w="1014" w:type="dxa"/>
+          </w:tcPr>
+          <w:p>
+            <w:proofErr w:type="spellStart"/>
+            <w:r>
+              <w:t>CSharp</w:t>
+            </w:r>
+            <w:proofErr w:type="spellEnd"/>
+          </w:p>
+        </w:tc>
+        <w:tc>
+          <w:tcPr>
+            <w:tcW w:w="976" w:type="dxa"/>
+          </w:tcPr>
+          <w:p>
+            <w:r>
+              <w:t>708</w:t>
+            </w:r>
+          </w:p>
+        </w:tc>
+      </w:tr>
+      <w:tr>
+        <w:trPr>
+          <w:trHeight w:hRule="exact" w:val="403"/>
+        </w:trPr>
+        <w:tc>
+          <w:tcPr>
+            <w:tcW w:w="1115" w:type="dxa"/>
+          </w:tcPr>
+          <w:p>
+            <w:r>
+              <w:t>Selection</w:t>
+            </w:r>
+          </w:p>
+        </w:tc>
+        <w:tc>
+          <w:tcPr>
+            <w:tcW w:w="1346" w:type="dxa"/>
+          </w:tcPr>
+          <w:p>
+            <w:r>
+              <w:t>Cody</w:t>
+            </w:r>
+          </w:p>
+        </w:tc>
+        <w:tc>
+          <w:tcPr>
+            <w:tcW w:w="1067" w:type="dxa"/>
+          </w:tcPr>
+          <w:p>
+            <w:r>
+              <w:t>Python</w:t>
+            </w:r>
+          </w:p>
+        </w:tc>
+        <w:tc>
+          <w:tcPr>
+            <w:tcW w:w="975" w:type="dxa"/>
+          </w:tcPr>
+          <w:p>
+            <w:r>
+              <w:t>9501</w:t>
+            </w:r>
+          </w:p>
+        </w:tc>
+        <w:tc>
+          <w:tcPr>
+            <w:tcW w:w="706" w:type="dxa"/>
+          </w:tcPr>
+          <w:p/>
+        </w:tc>
+        <w:tc>
+          <w:tcPr>
+            <w:tcW w:w="1104" w:type="dxa"/>
+          </w:tcPr>
+          <w:p>
+            <w:r>
+              <w:t>Selection</w:t>
+            </w:r>
+          </w:p>
+        </w:tc>
+        <w:tc>
+          <w:tcPr>
+            <w:tcW w:w="1047" w:type="dxa"/>
+          </w:tcPr>
+          <w:p>
+            <w:r>
+              <w:t>Andrew</w:t>
+            </w:r>
+          </w:p>
+        </w:tc>
+        <w:tc>
+          <w:tcPr>
+            <w:tcW w:w="1014" w:type="dxa"/>
+          </w:tcPr>
+          <w:p>
+            <w:proofErr w:type="spellStart"/>
+            <w:r>
+              <w:t>CSharp</w:t>
+            </w:r>
+            <w:proofErr w:type="spellEnd"/>
+          </w:p>
+        </w:tc>
+        <w:tc>
+          <w:tcPr>
+            <w:tcW w:w="976" w:type="dxa"/>
+          </w:tcPr>
+          <w:p>
+            <w:r>
+              <w:t>1496</w:t>
+            </w:r>
+          </w:p>
+        </w:tc>
+      </w:tr>
+      <w:tr>
+        <w:trPr>
+          <w:trHeight w:hRule="exact" w:val="403"/>
+        </w:trPr>
+        <w:tc>
+          <w:tcPr>
+            <w:tcW w:w="1115" w:type="dxa"/>
+          </w:tcPr>
+          <w:p>
+            <w:r>
+              <w:t>Bubble</w:t>
+            </w:r>
+          </w:p>
+        </w:tc>
+        <w:tc>
+          <w:tcPr>
+            <w:tcW w:w="1346" w:type="dxa"/>
+          </w:tcPr>
+          <w:p>
+            <w:r>
+              <w:t>Andrew</w:t>
+            </w:r>
+          </w:p>
+        </w:tc>
+        <w:tc>
+          <w:tcPr>
+            <w:tcW w:w="1067" w:type="dxa"/>
+          </w:tcPr>
+          <w:p>
+            <w:proofErr w:type="spellStart"/>
+            <w:r>
+              <w:t>CSharp</w:t>
+            </w:r>
+            <w:proofErr w:type="spellEnd"/>
+          </w:p>
+        </w:tc>
+        <w:tc>
+          <w:tcPr>
+            <w:tcW w:w="975" w:type="dxa"/>
+          </w:tcPr>
+          <w:p>
+            <w:r>
+              <w:t>1792</w:t>
+            </w:r>
+          </w:p>
+        </w:tc>
+        <w:tc>
+          <w:tcPr>
+            <w:tcW w:w="706" w:type="dxa"/>
+          </w:tcPr>
+          <w:p/>
+        </w:tc>
+        <w:tc>
+          <w:tcPr>
+            <w:tcW w:w="1104" w:type="dxa"/>
+          </w:tcPr>
+          <w:p>
+            <w:r>
+              <w:t>Bubble</w:t>
+            </w:r>
+          </w:p>
+        </w:tc>
+        <w:tc>
+          <w:tcPr>
+            <w:tcW w:w="1047" w:type="dxa"/>
+          </w:tcPr>
+          <w:p>
+            <w:r>
+              <w:t>Cody</w:t>
+            </w:r>
+          </w:p>
+        </w:tc>
+        <w:tc>
+          <w:tcPr>
+            <w:tcW w:w="1014" w:type="dxa"/>
+          </w:tcPr>
+          <w:p>
+            <w:proofErr w:type="spellStart"/>
+            <w:r>
+              <w:t>CSharp</w:t>
+            </w:r>
+            <w:proofErr w:type="spellEnd"/>
+          </w:p>
+        </w:tc>
+        <w:tc>
+          <w:tcPr>
+            <w:tcW w:w="976" w:type="dxa"/>
+          </w:tcPr>
+          <w:p>
+            <w:r>
+              <w:t>1817</w:t>
+            </w:r>
+          </w:p>
+        </w:tc>
+      </w:tr>
+      <w:tr>
+        <w:trPr>
+          <w:trHeight w:hRule="exact" w:val="403"/>
+        </w:trPr>
+        <w:tc>
+          <w:tcPr>
+            <w:tcW w:w="1115" w:type="dxa"/>
+          </w:tcPr>
+          <w:p>
+            <w:r>
+              <w:t>Insertion</w:t>
+            </w:r>
+          </w:p>
+        </w:tc>
+        <w:tc>
+          <w:tcPr>
+            <w:tcW w:w="1346" w:type="dxa"/>
+          </w:tcPr>
+          <w:p>
+            <w:r>
+              <w:t>Andrew</w:t>
+            </w:r>
+          </w:p>
+        </w:tc>
+        <w:tc>
+          <w:tcPr>
+            <w:tcW w:w="1067" w:type="dxa"/>
+          </w:tcPr>
+          <w:p>
+            <w:r>
+              <w:t>Java</w:t>
+            </w:r>
+          </w:p>
+        </w:tc>
+        <w:tc>
+          <w:tcPr>
+            <w:tcW w:w="975" w:type="dxa"/>
+          </w:tcPr>
+          <w:p>
+            <w:r>
+              <w:t>265</w:t>
+            </w:r>
+          </w:p>
+        </w:tc>
+        <w:tc>
+          <w:tcPr>
+            <w:tcW w:w="706" w:type="dxa"/>
+          </w:tcPr>
+          <w:p/>
+        </w:tc>
+        <w:tc>
+          <w:tcPr>
+            <w:tcW w:w="1104" w:type="dxa"/>
+          </w:tcPr>
+          <w:p>
+            <w:r>
+              <w:t>Insertion</w:t>
+            </w:r>
+          </w:p>
+        </w:tc>
+        <w:tc>
+          <w:tcPr>
+            <w:tcW w:w="1047" w:type="dxa"/>
+          </w:tcPr>
+          <w:p>
+            <w:r>
+              <w:t>Cody</w:t>
+            </w:r>
+          </w:p>
+        </w:tc>
+        <w:tc>
+          <w:tcPr>
+            <w:tcW w:w="1014" w:type="dxa"/>
+          </w:tcPr>
+          <w:p>
+            <w:r>
+              <w:t>Java</w:t>
+            </w:r>
+          </w:p>
+        </w:tc>
+        <w:tc>
+          <w:tcPr>
+            <w:tcW w:w="976" w:type="dxa"/>
+          </w:tcPr>
+          <w:p>
+            <w:r>
+              <w:t>324</w:t>
+            </w:r>
+          </w:p>
+        </w:tc>
+      </w:tr>
+      <w:tr>
+        <w:trPr>
+          <w:trHeight w:hRule="exact" w:val="403"/>
+        </w:trPr>
+        <w:tc>
+          <w:tcPr>
+            <w:tcW w:w="1115" w:type="dxa"/>
+          </w:tcPr>
+          <w:p>
+            <w:r>
+              <w:t>Bubble</w:t>
+            </w:r>
+          </w:p>
+        </w:tc>
+        <w:tc>
+          <w:tcPr>
+            <w:tcW w:w="1346" w:type="dxa"/>
+          </w:tcPr>
+          <w:p>
+            <w:r>
+              <w:t>Andrew</w:t>
+            </w:r>
+          </w:p>
+        </w:tc>
+        <w:tc>
+          <w:tcPr>
+            <w:tcW w:w="1067" w:type="dxa"/>
+          </w:tcPr>
+          <w:p>
+            <w:r>
+              <w:t>Python</w:t>
+            </w:r>
+          </w:p>
+        </w:tc>
+        <w:tc>
+          <w:tcPr>
+            <w:tcW w:w="975" w:type="dxa"/>
+          </w:tcPr>
+          <w:p>
+            <w:r>
+              <w:t>15698</w:t>
+            </w:r>
+          </w:p>
+        </w:tc>
+        <w:tc>
+          <w:tcPr>
+            <w:tcW w:w="706" w:type="dxa"/>
+          </w:tcPr>
+          <w:p/>
+        </w:tc>
+        <w:tc>
+          <w:tcPr>
+            <w:tcW w:w="1104" w:type="dxa"/>
+          </w:tcPr>
+          <w:p>
+            <w:r>
+              <w:t>Selection</w:t>
+            </w:r>
+          </w:p>
+        </w:tc>
+        <w:tc>
+          <w:tcPr>
+            <w:tcW w:w="1047" w:type="dxa"/>
+          </w:tcPr>
+          <w:p>
+            <w:r>
+              <w:t>Andrew</w:t>
+            </w:r>
+          </w:p>
+        </w:tc>
+        <w:tc>
+          <w:tcPr>
+            <w:tcW w:w="1014" w:type="dxa"/>
+          </w:tcPr>
+          <w:p>
+            <w:r>
+              <w:t>Java</w:t>
+            </w:r>
+          </w:p>
+        </w:tc>
+        <w:tc>
+          <w:tcPr>
+            <w:tcW w:w="976" w:type="dxa"/>
+          </w:tcPr>
+          <w:p>
+            <w:r>
+              <w:t>319</w:t>
+            </w:r>
+          </w:p>
+        </w:tc>
+      </w:tr>
+      <w:tr>
+        <w:trPr>
+          <w:trHeight w:hRule="exact" w:val="403"/>
+        </w:trPr>
+        <w:tc>
+          <w:tcPr>
+            <w:tcW w:w="1115" w:type="dxa"/>
+          </w:tcPr>
+          <w:p>
+            <w:r>
+              <w:t>Selection</w:t>
+            </w:r>
+          </w:p>
+        </w:tc>
+        <w:tc>
+          <w:tcPr>
+            <w:tcW w:w="1346" w:type="dxa"/>
+          </w:tcPr>
+          <w:p>
+            <w:r>
+              <w:t>Andrew</w:t>
+            </w:r>
+          </w:p>
+        </w:tc>
+        <w:tc>
+          <w:tcPr>
+            <w:tcW w:w="1067" w:type="dxa"/>
+          </w:tcPr>
+          <w:p>
+            <w:proofErr w:type="spellStart"/>
+            <w:r>
+              <w:t>CSharp</w:t>
+            </w:r>
+            <w:proofErr w:type="spellEnd"/>
+          </w:p>
+        </w:tc>
+        <w:tc>
+          <w:tcPr>
+            <w:tcW w:w="975" w:type="dxa"/>
+          </w:tcPr>
+          <w:p>
+            <w:r>
+              <w:t>1598</w:t>
+            </w:r>
+          </w:p>
+        </w:tc>
+        <w:tc>
+          <w:tcPr>
+            <w:tcW w:w="706" w:type="dxa"/>
+          </w:tcPr>
+          <w:p/>
+        </w:tc>
+        <w:tc>
+          <w:tcPr>
+            <w:tcW w:w="1104" w:type="dxa"/>
+          </w:tcPr>
+          <w:p>
+            <w:r>
+              <w:t>Bubble</w:t>
+            </w:r>
+          </w:p>
+        </w:tc>
+        <w:tc>
+          <w:tcPr>
+            <w:tcW w:w="1047" w:type="dxa"/>
+          </w:tcPr>
+          <w:p>
+            <w:r>
+              <w:t>Andrew</w:t>
+            </w:r>
+          </w:p>
+        </w:tc>
+        <w:tc>
+          <w:tcPr>
+            <w:tcW w:w="1014" w:type="dxa"/>
+          </w:tcPr>
+          <w:p>
+            <w:proofErr w:type="spellStart"/>
+            <w:r>
+              <w:t>CSharp</w:t>
+            </w:r>
+            <w:proofErr w:type="spellEnd"/>
+          </w:p>
+        </w:tc>
+        <w:tc>
+          <w:tcPr>
+            <w:tcW w:w="976" w:type="dxa"/>
+          </w:tcPr>
+          <w:p>
+            <w:r>
+              <w:t>1914</w:t>
+            </w:r>
+          </w:p>
+        </w:tc>
+      </w:tr>
+      <w:tr>
+        <w:trPr>
+          <w:trHeight w:hRule="exact" w:val="403"/>
+        </w:trPr>
+        <w:tc>
+          <w:tcPr>
+            <w:tcW w:w="1115" w:type="dxa"/>
+          </w:tcPr>
+          <w:p>
+            <w:r>
+              <w:t>Selection</w:t>
+            </w:r>
+          </w:p>
+        </w:tc>
+        <w:tc>
+          <w:tcPr>
+            <w:tcW w:w="1346" w:type="dxa"/>
+          </w:tcPr>
+          <w:p>
+            <w:r>
+              <w:t>Cody</w:t>
+            </w:r>
+          </w:p>
+        </w:tc>
+        <w:tc>
+          <w:tcPr>
+            <w:tcW w:w="1067" w:type="dxa"/>
+          </w:tcPr>
+          <w:p>
+            <w:r>
+              <w:t>Python</w:t>
+            </w:r>
+          </w:p>
+        </w:tc>
+        <w:tc>
+          <w:tcPr>
+            <w:tcW w:w="975" w:type="dxa"/>
+          </w:tcPr>
+          <w:p>
+            <w:r>
+              <w:t>9756</w:t>
+            </w:r>
+          </w:p>
+        </w:tc>
+        <w:tc>
+          <w:tcPr>
+            <w:tcW w:w="706" w:type="dxa"/>
+          </w:tcPr>
+          <w:p/>
+        </w:tc>
+        <w:tc>
+          <w:tcPr>
+            <w:tcW w:w="1104" w:type="dxa"/>
+          </w:tcPr>
+          <w:p>
+            <w:r>
+              <w:t>Selection</w:t>
+            </w:r>
+          </w:p>
+        </w:tc>
+        <w:tc>
+          <w:tcPr>
+            <w:tcW w:w="1047" w:type="dxa"/>
+          </w:tcPr>
+          <w:p>
+            <w:r>
+              <w:t>Andrew</w:t>
+            </w:r>
+          </w:p>
+        </w:tc>
+        <w:tc>
+          <w:tcPr>
+            <w:tcW w:w="1014" w:type="dxa"/>
+          </w:tcPr>
+          <w:p>
+            <w:r>
+              <w:t>Java</w:t>
+            </w:r>
+          </w:p>
+        </w:tc>
+        <w:tc>
+          <w:tcPr>
+            <w:tcW w:w="976" w:type="dxa"/>
+          </w:tcPr>
+          <w:p>
+            <w:r>
+              <w:t>383</w:t>
+            </w:r>
+          </w:p>
+        </w:tc>
+      </w:tr>
+      <w:tr>
+        <w:trPr>
+          <w:trHeight w:hRule="exact" w:val="403"/>
+        </w:trPr>
+        <w:tc>
+          <w:tcPr>
+            <w:tcW w:w="1115" w:type="dxa"/>
+          </w:tcPr>
+          <w:p>
+            <w:r>
+              <w:t>Selection</w:t>
+            </w:r>
+          </w:p>
+        </w:tc>
+        <w:tc>
+          <w:tcPr>
+            <w:tcW w:w="1346" w:type="dxa"/>
+          </w:tcPr>
+          <w:p>
+            <w:r>
+              <w:t>Cody</w:t>
+            </w:r>
+          </w:p>
+        </w:tc>
+        <w:tc>
+          <w:tcPr>
+            <w:tcW w:w="1067" w:type="dxa"/>
+          </w:tcPr>
+          <w:p>
+            <w:r>
+              <w:t>Java</w:t>
+            </w:r>
+          </w:p>
+        </w:tc>
+        <w:tc>
+          <w:tcPr>
+            <w:tcW w:w="975" w:type="dxa"/>
+          </w:tcPr>
+          <w:p>
+            <w:r>
+              <w:t>319</w:t>
+            </w:r>
+          </w:p>
+        </w:tc>
+        <w:tc>
+          <w:tcPr>
+            <w:tcW w:w="706" w:type="dxa"/>
+          </w:tcPr>
+          <w:p/>
+        </w:tc>
+        <w:tc>
+          <w:tcPr>
+            <w:tcW w:w="1104" w:type="dxa"/>
+          </w:tcPr>
+          <w:p>
+            <w:r>
+              <w:t>Selection</w:t>
+            </w:r>
+          </w:p>
+        </w:tc>
+        <w:tc>
+          <w:tcPr>
+            <w:tcW w:w="1047" w:type="dxa"/>
+          </w:tcPr>
+          <w:p>
+            <w:r>
+              <w:t>Cody</w:t>
+            </w:r>
+          </w:p>
+        </w:tc>
+        <w:tc>
+          <w:tcPr>
+            <w:tcW w:w="1014" w:type="dxa"/>
+          </w:tcPr>
+          <w:p>
+            <w:proofErr w:type="spellStart"/>
+            <w:r>
+              <w:t>CSharp</w:t>
+            </w:r>
+            <w:proofErr w:type="spellEnd"/>
+          </w:p>
+        </w:tc>
+        <w:tc>
+          <w:tcPr>
+            <w:tcW w:w="976" w:type="dxa"/>
+          </w:tcPr>
+          <w:p>
+            <w:r>
+              <w:t>765</w:t>
+            </w:r>
+          </w:p>
+        </w:tc>
+      </w:tr>
+      <w:tr>
+        <w:trPr>
+          <w:trHeight w:hRule="exact" w:val="403"/>
+        </w:trPr>
+        <w:tc>
+          <w:tcPr>
+            <w:tcW w:w="1115" w:type="dxa"/>
+          </w:tcPr>
+          <w:p>
+            <w:r>
+              <w:t>Insertion</w:t>
+            </w:r>
+          </w:p>
+        </w:tc>
+        <w:tc>
+          <w:tcPr>
+            <w:tcW w:w="1346" w:type="dxa"/>
+          </w:tcPr>
+          <w:p>
+            <w:r>
+              <w:t>Andrew</w:t>
+            </w:r>
+          </w:p>
+        </w:tc>
+        <w:tc>
+          <w:tcPr>
+            <w:tcW w:w="1067" w:type="dxa"/>
+          </w:tcPr>
+          <w:p>
+            <w:r>
+              <w:t>Python</w:t>
+            </w:r>
+          </w:p>
+        </w:tc>
+        <w:tc>
+          <w:tcPr>
+            <w:tcW w:w="975" w:type="dxa"/>
+          </w:tcPr>
+          <w:p>
+            <w:r>
+              <w:t>8989</w:t>
+            </w:r>
+          </w:p>
+        </w:tc>
+        <w:tc>
+          <w:tcPr>
+            <w:tcW w:w="706" w:type="dxa"/>
+          </w:tcPr>
+          <w:p/>
+        </w:tc>
+        <w:tc>
+          <w:tcPr>
+            <w:tcW w:w="1104" w:type="dxa"/>
+          </w:tcPr>
+          <w:p>
+            <w:r>
+              <w:t>Insertion</w:t>
+            </w:r>
+          </w:p>
+        </w:tc>
+        <w:tc>
+          <w:tcPr>
+            <w:tcW w:w="1047" w:type="dxa"/>
+          </w:tcPr>
+          <w:p>
+            <w:r>
+              <w:t>Andrew</w:t>
+            </w:r>
+          </w:p>
+        </w:tc>
+        <w:tc>
+          <w:tcPr>
+            <w:tcW w:w="1014" w:type="dxa"/>
+          </w:tcPr>
+          <w:p>
+            <w:proofErr w:type="spellStart"/>
+            <w:r>
+              <w:t>CSharp</w:t>
+            </w:r>
+            <w:proofErr w:type="spellEnd"/>
+          </w:p>
+        </w:tc>
+        <w:tc>
+          <w:tcPr>
+            <w:tcW w:w="976" w:type="dxa"/>
+          </w:tcPr>
+          <w:p>
+            <w:r>
+              <w:t>816</w:t>
+            </w:r>
+          </w:p>
+        </w:tc>
+      </w:tr>
+      <w:tr>
+        <w:trPr>
+          <w:trHeight w:hRule="exact" w:val="403"/>
+        </w:trPr>
+        <w:tc>
+          <w:tcPr>
+            <w:tcW w:w="1115" w:type="dxa"/>
+          </w:tcPr>
+          <w:p>
+            <w:r>
+              <w:t>Insertion</w:t>
+            </w:r>
+          </w:p>
+        </w:tc>
+        <w:tc>
+          <w:tcPr>
+            <w:tcW w:w="1346" w:type="dxa"/>
+          </w:tcPr>
+          <w:p>
+            <w:r>
+              <w:t>Cody</w:t>
+            </w:r>
+          </w:p>
+        </w:tc>
+        <w:tc>
+          <w:tcPr>
+            <w:tcW w:w="1067" w:type="dxa"/>
+          </w:tcPr>
+          <w:p>
+            <w:r>
+              <w:t>Java</w:t>
+            </w:r>
+          </w:p>
+        </w:tc>
+        <w:tc>
+          <w:tcPr>
+            <w:tcW w:w="975" w:type="dxa"/>
+          </w:tcPr>
+          <w:p>
+            <w:r>
+              <w:t>400</w:t>
+            </w:r>
+          </w:p>
+        </w:tc>
+        <w:tc>
+          <w:tcPr>
+            <w:tcW w:w="706" w:type="dxa"/>
+          </w:tcPr>
+          <w:p/>
+        </w:tc>
+        <w:tc>
+          <w:tcPr>
+            <w:tcW w:w="1104" w:type="dxa"/>
+          </w:tcPr>
+          <w:p>
+            <w:r>
+              <w:t>Selection</w:t>
+            </w:r>
+          </w:p>
+        </w:tc>
+        <w:tc>
+          <w:tcPr>
+            <w:tcW w:w="1047" w:type="dxa"/>
+          </w:tcPr>
+          <w:p>
+            <w:r>
+              <w:t>Cody</w:t>
+            </w:r>
+          </w:p>
+        </w:tc>
+        <w:tc>
+          <w:tcPr>
+            <w:tcW w:w="1014" w:type="dxa"/>
+          </w:tcPr>
+          <w:p>
+            <w:proofErr w:type="spellStart"/>
+            <w:r>
+              <w:t>CSharp</w:t>
+            </w:r>
+            <w:proofErr w:type="spellEnd"/>
+          </w:p>
+        </w:tc>
+        <w:tc>
+          <w:tcPr>
+            <w:tcW w:w="976" w:type="dxa"/>
+          </w:tcPr>
+          <w:p>
+            <w:r>
+              <w:t>719</w:t>
+            </w:r>
+          </w:p>
+        </w:tc>
+      </w:tr>
+      <w:tr>
+        <w:trPr>
+          <w:trHeight w:hRule="exact" w:val="403"/>
+        </w:trPr>
+        <w:tc>
+          <w:tcPr>
+            <w:tcW w:w="1115" w:type="dxa"/>
+          </w:tcPr>
+          <w:p>
+            <w:r>
+              <w:t>Bubble</w:t>
+            </w:r>
+          </w:p>
+        </w:tc>
+        <w:tc>
+          <w:tcPr>
+            <w:tcW w:w="1346" w:type="dxa"/>
+          </w:tcPr>
+          <w:p>
+            <w:r>
+              <w:t>Cody</w:t>
+            </w:r>
+          </w:p>
+        </w:tc>
+        <w:tc>
+          <w:tcPr>
+            <w:tcW w:w="1067" w:type="dxa"/>
+          </w:tcPr>
+          <w:p>
+            <w:proofErr w:type="spellStart"/>
+            <w:r>
+              <w:t>CSharp</w:t>
+            </w:r>
+            <w:proofErr w:type="spellEnd"/>
+          </w:p>
+        </w:tc>
+        <w:tc>
+          <w:tcPr>
+            <w:tcW w:w="975" w:type="dxa"/>
+          </w:tcPr>
+          <w:p>
+            <w:r>
+              <w:t>1847</w:t>
+            </w:r>
+          </w:p>
+        </w:tc>
+        <w:tc>
+          <w:tcPr>
+            <w:tcW w:w="706" w:type="dxa"/>
+          </w:tcPr>
+          <w:p/>
+        </w:tc>
+        <w:tc>
+          <w:tcPr>
+            <w:tcW w:w="1104" w:type="dxa"/>
+          </w:tcPr>
+          <w:p>
+            <w:r>
+              <w:t>Bubble</w:t>
+            </w:r>
+          </w:p>
+        </w:tc>
+        <w:tc>
+          <w:tcPr>
+            <w:tcW w:w="1047" w:type="dxa"/>
+          </w:tcPr>
+          <w:p>
+            <w:r>
+              <w:t>Andrew</w:t>
+            </w:r>
+          </w:p>
+        </w:tc>
+        <w:tc>
+          <w:tcPr>
+            <w:tcW w:w="1014" w:type="dxa"/>
+          </w:tcPr>
+          <w:p>
+            <w:r>
+              <w:t>Python</w:t>
+            </w:r>
+          </w:p>
+        </w:tc>
+        <w:tc>
+          <w:tcPr>
+            <w:tcW w:w="976" w:type="dxa"/>
+          </w:tcPr>
+          <w:p>
+            <w:r>
+              <w:t>14601</w:t>
+            </w:r>
+          </w:p>
+        </w:tc>
+      </w:tr>
+      <w:tr>
+        <w:trPr>
+          <w:trHeight w:hRule="exact" w:val="403"/>
+        </w:trPr>
+        <w:tc>
+          <w:tcPr>
+            <w:tcW w:w="1115" w:type="dxa"/>
+          </w:tcPr>
+          <w:p>
+            <w:r>
+              <w:t>Bubble</w:t>
+            </w:r>
+          </w:p>
+        </w:tc>
+        <w:tc>
+          <w:tcPr>
+            <w:tcW w:w="1346" w:type="dxa"/>
+          </w:tcPr>
+          <w:p>
+            <w:r>
+              <w:t>Andrew</w:t>
+            </w:r>
+          </w:p>
+        </w:tc>
+        <w:tc>
+          <w:tcPr>
+            <w:tcW w:w="1067" w:type="dxa"/>
+          </w:tcPr>
+          <w:p>
+            <w:proofErr w:type="spellStart"/>
+            <w:r>
+              <w:t>CSharp</w:t>
+            </w:r>
+            <w:proofErr w:type="spellEnd"/>
+          </w:p>
+        </w:tc>
+        <w:tc>
+          <w:tcPr>
+            <w:tcW w:w="975" w:type="dxa"/>
+          </w:tcPr>
+          <w:p>
+            <w:r>
+              <w:t>1751</w:t>
+            </w:r>
+          </w:p>
+        </w:tc>
+        <w:tc>
+          <w:tcPr>
+            <w:tcW w:w="706" w:type="dxa"/>
+          </w:tcPr>
+          <w:p/>
+        </w:tc>
+        <w:tc>
+          <w:tcPr>
+            <w:tcW w:w="1104" w:type="dxa"/>
+          </w:tcPr>
+          <w:p>
+            <w:r>
+              <w:t>Bubble</w:t>
+            </w:r>
+          </w:p>
+        </w:tc>
+        <w:tc>
+          <w:tcPr>
+            <w:tcW w:w="1047" w:type="dxa"/>
+          </w:tcPr>
+          <w:p>
+            <w:r>
+              <w:t>Cody</w:t>
+            </w:r>
+          </w:p>
+        </w:tc>
+        <w:tc>
+          <w:tcPr>
+            <w:tcW w:w="1014" w:type="dxa"/>
+          </w:tcPr>
+          <w:p>
+            <w:r>
+              <w:t>Java</w:t>
+            </w:r>
+          </w:p>
+        </w:tc>
+        <w:tc>
+          <w:tcPr>
+            <w:tcW w:w="976" w:type="dxa"/>
+          </w:tcPr>
+          <w:p>
+            <w:r>
+              <w:t>367</w:t>
+            </w:r>
+          </w:p>
+        </w:tc>
+      </w:tr>
+      <w:tr>
+        <w:trPr>
+          <w:trHeight w:hRule="exact" w:val="403"/>
+        </w:trPr>
+        <w:tc>
+          <w:tcPr>
+            <w:tcW w:w="1115" w:type="dxa"/>
+          </w:tcPr>
+          <w:p>
+            <w:r>
+              <w:t>Bubble</w:t>
+            </w:r>
+          </w:p>
+        </w:tc>
+        <w:tc>
+          <w:tcPr>
+            <w:tcW w:w="1346" w:type="dxa"/>
+          </w:tcPr>
+          <w:p>
+            <w:r>
+              <w:t>Andrew</w:t>
+            </w:r>
+          </w:p>
+        </w:tc>
+        <w:tc>
+          <w:tcPr>
+            <w:tcW w:w="1067" w:type="dxa"/>
+          </w:tcPr>
+          <w:p>
+            <w:r>
+              <w:t>Java</w:t>
+            </w:r>
+          </w:p>
+        </w:tc>
+        <w:tc>
+          <w:tcPr>
+            <w:tcW w:w="975" w:type="dxa"/>
+          </w:tcPr>
+          <w:p>
+            <w:r>
+              <w:t>369</w:t>
+            </w:r>
+          </w:p>
+        </w:tc>
+        <w:tc>
+          <w:tcPr>
+            <w:tcW w:w="706" w:type="dxa"/>
+          </w:tcPr>
+          <w:p/>
+        </w:tc>
+        <w:tc>
+          <w:tcPr>
+            <w:tcW w:w="1104" w:type="dxa"/>
+          </w:tcPr>
+          <w:p>
+            <w:r>
+              <w:t>Selection</w:t>
+            </w:r>
+          </w:p>
+        </w:tc>
+        <w:tc>
+          <w:tcPr>
+            <w:tcW w:w="1047" w:type="dxa"/>
+          </w:tcPr>
+          <w:p>
+            <w:r>
+              <w:t>Cody</w:t>
+            </w:r>
+          </w:p>
+        </w:tc>
+        <w:tc>
+          <w:tcPr>
+            <w:tcW w:w="1014" w:type="dxa"/>
+          </w:tcPr>
+          <w:p>
+            <w:r>
+              <w:t>Java</w:t>
+            </w:r>
+          </w:p>
+        </w:tc>
+        <w:tc>
+          <w:tcPr>
+            <w:tcW w:w="976" w:type="dxa"/>
+          </w:tcPr>
+          <w:p>
+            <w:r>
+              <w:t>321</w:t>
+            </w:r>
+          </w:p>
+        </w:tc>
+      </w:tr>
+      <w:tr>
+        <w:trPr>
+          <w:trHeight w:hRule="exact" w:val="403"/>
+        </w:trPr>
+        <w:tc>
+          <w:tcPr>
+            <w:tcW w:w="1115" w:type="dxa"/>
+          </w:tcPr>
+          <w:p>
+            <w:r>
+              <w:t>Insertion</w:t>
+            </w:r>
+          </w:p>
+        </w:tc>
+        <w:tc>
+          <w:tcPr>
+            <w:tcW w:w="1346" w:type="dxa"/>
+          </w:tcPr>
+          <w:p>
+            <w:r>
+              <w:t>Cody</w:t>
+            </w:r>
+          </w:p>
+        </w:tc>
+        <w:tc>
+          <w:tcPr>
+            <w:tcW w:w="1067" w:type="dxa"/>
+          </w:tcPr>
+          <w:p>
+            <w:proofErr w:type="spellStart"/>
+            <w:r>
+              <w:t>CSharp</w:t>
+            </w:r>
+            <w:proofErr w:type="spellEnd"/>
+          </w:p>
+        </w:tc>
+        <w:tc>
+          <w:tcPr>
+            <w:tcW w:w="975" w:type="dxa"/>
+          </w:tcPr>
+          <w:p>
+            <w:r>
+              <w:t>781</w:t>
+            </w:r>
+          </w:p>
+        </w:tc>
+        <w:tc>
+          <w:tcPr>
+            <w:tcW w:w="706" w:type="dxa"/>
+          </w:tcPr>
+          <w:p/>
+        </w:tc>
+        <w:tc>
+          <w:tcPr>
+            <w:tcW w:w="1104" w:type="dxa"/>
+          </w:tcPr>
+          <w:p>
+            <w:r>
+              <w:t>Bubble</w:t>
+            </w:r>
+          </w:p>
+        </w:tc>
+        <w:tc>
+          <w:tcPr>
+            <w:tcW w:w="1047" w:type="dxa"/>
+          </w:tcPr>
+          <w:p>
+            <w:r>
+              <w:t>Cody</w:t>
+            </w:r>
+          </w:p>
+        </w:tc>
+        <w:tc>
+          <w:tcPr>
+            <w:tcW w:w="1014" w:type="dxa"/>
+          </w:tcPr>
+          <w:p>
+            <w:r>
+              <w:t>Python</w:t>
+            </w:r>
+          </w:p>
+        </w:tc>
+        <w:tc>
+          <w:tcPr>
+            <w:tcW w:w="976" w:type="dxa"/>
+          </w:tcPr>
+          <w:p>
+            <w:r>
+              <w:t>30783</w:t>
+            </w:r>
+          </w:p>
+        </w:tc>
+      </w:tr>
+      <w:tr>
+        <w:trPr>
+          <w:trHeight w:hRule="exact" w:val="403"/>
+        </w:trPr>
+        <w:tc>
+          <w:tcPr>
+            <w:tcW w:w="1115" w:type="dxa"/>
+          </w:tcPr>
+          <w:p>
+            <w:r>
+              <w:t>Insertion</w:t>
+            </w:r>
+          </w:p>
+        </w:tc>
+        <w:tc>
+          <w:tcPr>
+            <w:tcW w:w="1346" w:type="dxa"/>
+          </w:tcPr>
+          <w:p>
+            <w:r>
+              <w:t>Andrew</w:t>
+            </w:r>
+          </w:p>
+        </w:tc>
+        <w:tc>
+          <w:tcPr>
+            <w:tcW w:w="1067" w:type="dxa"/>
+          </w:tcPr>
+          <w:p>
+            <w:proofErr w:type="spellStart"/>
+            <w:r>
+              <w:t>CSharp</w:t>
+            </w:r>
+            <w:proofErr w:type="spellEnd"/>
+          </w:p>
+        </w:tc>
+        <w:tc>
+          <w:tcPr>
+            <w:tcW w:w="975" w:type="dxa"/>
+          </w:tcPr>
+          <w:p>
+            <w:r>
+              <w:t>758</w:t>
+            </w:r>
+          </w:p>
+        </w:tc>
+        <w:tc>
+          <w:tcPr>
+            <w:tcW w:w="706" w:type="dxa"/>
+          </w:tcPr>
+          <w:p/>
+        </w:tc>
+        <w:tc>
+          <w:tcPr>
+            <w:tcW w:w="1104" w:type="dxa"/>
+          </w:tcPr>
+          <w:p>
+            <w:r>
+              <w:t>Selection</w:t>
+            </w:r>
+          </w:p>
+        </w:tc>
+        <w:tc>
+          <w:tcPr>
+            <w:tcW w:w="1047" w:type="dxa"/>
+          </w:tcPr>
+          <w:p>
+            <w:r>
+              <w:t>Cody</w:t>
+            </w:r>
+          </w:p>
+        </w:tc>
+        <w:tc>
+          <w:tcPr>
+            <w:tcW w:w="1014" w:type="dxa"/>
+          </w:tcPr>
+          <w:p>
+            <w:r>
+              <w:t>Java</w:t>
+            </w:r>
+          </w:p>
+        </w:tc>
+        <w:tc>
+          <w:tcPr>
+            <w:tcW w:w="976" w:type="dxa"/>
+          </w:tcPr>
+          <w:p>
+            <w:r>
+              <w:t>305</w:t>
+            </w:r>
+          </w:p>
+        </w:tc>
+      </w:tr>
+      <w:tr>
+        <w:trPr>
+          <w:trHeight w:hRule="exact" w:val="403"/>
+        </w:trPr>
+        <w:tc>
+          <w:tcPr>
+            <w:tcW w:w="1115" w:type="dxa"/>
+          </w:tcPr>
+          <w:p>
+            <w:r>
+              <w:t>Insertion</w:t>
+            </w:r>
+          </w:p>
+        </w:tc>
+        <w:tc>
+          <w:tcPr>
+            <w:tcW w:w="1346" w:type="dxa"/>
+          </w:tcPr>
+          <w:p>
+            <w:r>
+              <w:t>Andrew</w:t>
+            </w:r>
+          </w:p>
+        </w:tc>
+        <w:tc>
+          <w:tcPr>
+            <w:tcW w:w="1067" w:type="dxa"/>
+          </w:tcPr>
+          <w:p>
+            <w:r>
+              <w:t>Python</w:t>
+            </w:r>
+          </w:p>
+        </w:tc>
+        <w:tc>
+          <w:tcPr>
+            <w:tcW w:w="975" w:type="dxa"/>
+          </w:tcPr>
+          <w:p>
+            <w:r>
+              <w:t>8406</w:t>
+            </w:r>
+          </w:p>
+        </w:tc>
+        <w:tc>
+          <w:tcPr>
+            <w:tcW w:w="706" w:type="dxa"/>
+          </w:tcPr>
+          <w:p/>
+        </w:tc>
+        <w:tc>
+          <w:tcPr>
+            <w:tcW w:w="1104" w:type="dxa"/>
+          </w:tcPr>
+          <w:p>
+            <w:r>
+              <w:t>Insertion</w:t>
+            </w:r>
+          </w:p>
+        </w:tc>
+        <w:tc>
+          <w:tcPr>
+            <w:tcW w:w="1047" w:type="dxa"/>
+          </w:tcPr>
+          <w:p>
+            <w:r>
+              <w:t>Andrew</w:t>
+            </w:r>
+          </w:p>
+        </w:tc>
+        <w:tc>
+          <w:tcPr>
+            <w:tcW w:w="1014" w:type="dxa"/>
+          </w:tcPr>
+          <w:p>
+            <w:r>
+              <w:t>Java</w:t>
+            </w:r>
+          </w:p>
+        </w:tc>
+        <w:tc>
+          <w:tcPr>
+            <w:tcW w:w="976" w:type="dxa"/>
+          </w:tcPr>
+          <w:p>
+            <w:r>
+              <w:t>289</w:t>
+            </w:r>
+          </w:p>
+        </w:tc>
+      </w:tr>
+      <w:tr>
+        <w:trPr>
+          <w:trHeight w:hRule="exact" w:val="403"/>
+        </w:trPr>
+        <w:tc>
+          <w:tcPr>
+            <w:tcW w:w="1115" w:type="dxa"/>
+          </w:tcPr>
+          <w:p>
+            <w:r>
+              <w:t>Insertion</w:t>
+            </w:r>
+          </w:p>
+        </w:tc>
+        <w:tc>
+          <w:tcPr>
+            <w:tcW w:w="1346" w:type="dxa"/>
+          </w:tcPr>
+          <w:p>
+            <w:r>
+              <w:t>Cody</w:t>
+            </w:r>
+          </w:p>
+        </w:tc>
+        <w:tc>
+          <w:tcPr>
+            <w:tcW w:w="1067" w:type="dxa"/>
+          </w:tcPr>
+          <w:p>
+            <w:proofErr w:type="spellStart"/>
+            <w:r>
+              <w:t>CSharp</w:t>
+            </w:r>
+            <w:proofErr w:type="spellEnd"/>
+          </w:p>
+        </w:tc>
+        <w:tc>
+          <w:tcPr>
+            <w:tcW w:w="975" w:type="dxa"/>
+          </w:tcPr>
+          <w:p>
+            <w:r>
+              <w:t>842</w:t>
+            </w:r>
+          </w:p>
+        </w:tc>
+        <w:tc>
+          <w:tcPr>
+            <w:tcW w:w="706" w:type="dxa"/>
+          </w:tcPr>
+          <w:p/>
+        </w:tc>
+        <w:tc>
+          <w:tcPr>
+            <w:tcW w:w="1104" w:type="dxa"/>
+          </w:tcPr>
+          <w:p>
+            <w:r>
+              <w:t>Insertion</w:t>
+            </w:r>
+          </w:p>
+        </w:tc>
+        <w:tc>
+          <w:tcPr>
+            <w:tcW w:w="1047" w:type="dxa"/>
+          </w:tcPr>
+          <w:p>
+            <w:r>
+              <w:t>Andrew</w:t>
+            </w:r>
+          </w:p>
+        </w:tc>
+        <w:tc>
+          <w:tcPr>
+            <w:tcW w:w="1014" w:type="dxa"/>
+          </w:tcPr>
+          <w:p>
+            <w:r>
+              <w:t>Java</w:t>
+            </w:r>
+          </w:p>
+        </w:tc>
+        <w:tc>
+          <w:tcPr>
+            <w:tcW w:w="976" w:type="dxa"/>
+          </w:tcPr>
+          <w:p>
+            <w:r>
+              <w:t>330</w:t>
+            </w:r>
+          </w:p>
+        </w:tc>
+      </w:tr>
+      <w:tr>
+        <w:trPr>
+          <w:trHeight w:hRule="exact" w:val="403"/>
+        </w:trPr>
+        <w:tc>
+          <w:tcPr>
+            <w:tcW w:w="1115" w:type="dxa"/>
+          </w:tcPr>
+          <w:p>
+            <w:r>
+              <w:t>Insertion</w:t>
+            </w:r>
+          </w:p>
+        </w:tc>
+        <w:tc>
+          <w:tcPr>
+            <w:tcW w:w="1346" w:type="dxa"/>
+          </w:tcPr>
+          <w:p>
+            <w:r>
+              <w:t>Andrew</w:t>
+            </w:r>
+          </w:p>
+        </w:tc>
+        <w:tc>
+          <w:tcPr>
+            <w:tcW w:w="1067" w:type="dxa"/>
+          </w:tcPr>
+          <w:p>
+            <w:r>
+              <w:t>Python</w:t>
+            </w:r>
+          </w:p>
+        </w:tc>
+        <w:tc>
+          <w:tcPr>
+            <w:tcW w:w="975" w:type="dxa"/>
+          </w:tcPr>
+          <w:p>
+            <w:r>
+              <w:t>8187</w:t>
+            </w:r>
+          </w:p>
+        </w:tc>
+        <w:tc>
+          <w:tcPr>
+            <w:tcW w:w="706" w:type="dxa"/>
+          </w:tcPr>
+          <w:p/>
+        </w:tc>
+        <w:tc>
+          <w:tcPr>
+            <w:tcW w:w="1104" w:type="dxa"/>
+          </w:tcPr>
+          <w:p>
+            <w:r>
+              <w:t>Bubble</w:t>
+            </w:r>
+          </w:p>
+        </w:tc>
+        <w:tc>
+          <w:tcPr>
+            <w:tcW w:w="1047" w:type="dxa"/>
+          </w:tcPr>
+          <w:p>
+            <w:r>
+              <w:t>Andrew</w:t>
+            </w:r>
+          </w:p>
+        </w:tc>
+        <w:tc>
+          <w:tcPr>
+            <w:tcW w:w="1014" w:type="dxa"/>
+          </w:tcPr>
+          <w:p>
+            <w:r>
+              <w:t>Python</w:t>
+            </w:r>
+          </w:p>
+        </w:tc>
+        <w:tc>
+          <w:tcPr>
+            <w:tcW w:w="976" w:type="dxa"/>
+          </w:tcPr>
+          <w:p>
+            <w:r>
+              <w:t>14959</w:t>
+            </w:r>
+          </w:p>
+        </w:tc>
+      </w:tr>
+      <w:tr>
+        <w:trPr>
+          <w:trHeight w:hRule="exact" w:val="403"/>
+        </w:trPr>
+        <w:tc>
+          <w:tcPr>
+            <w:tcW w:w="1115" w:type="dxa"/>
+          </w:tcPr>
+          <w:p>
+            <w:r>
+              <w:t>Insertion</w:t>
+            </w:r>
+          </w:p>
+        </w:tc>
+        <w:tc>
+          <w:tcPr>
+            <w:tcW w:w="1346" w:type="dxa"/>
+          </w:tcPr>
+          <w:p>
+            <w:r>
+              <w:t>Cody</w:t>
+            </w:r>
+          </w:p>
+        </w:tc>
+        <w:tc>
+          <w:tcPr>
+            <w:tcW w:w="1067" w:type="dxa"/>
+          </w:tcPr>
+          <w:p>
+            <w:r>
+              <w:t>Python</w:t>
+            </w:r>
+          </w:p>
+        </w:tc>
+        <w:tc>
+          <w:tcPr>
+            <w:tcW w:w="975" w:type="dxa"/>
+          </w:tcPr>
+          <w:p>
+            <w:r>
+              <w:t>8254</w:t>
+            </w:r>
+          </w:p>
+        </w:tc>
+        <w:tc>
+          <w:tcPr>
+            <w:tcW w:w="706" w:type="dxa"/>
+          </w:tcPr>
+          <w:p/>
+        </w:tc>
+        <w:tc>
+          <w:tcPr>
+            <w:tcW w:w="1104" w:type="dxa"/>
+          </w:tcPr>
+          <w:p>
+            <w:r>
+              <w:t>Bubble</w:t>
+            </w:r>
+          </w:p>
+        </w:tc>
+        <w:tc>
+          <w:tcPr>
+            <w:tcW w:w="1047" w:type="dxa"/>
+          </w:tcPr>
+          <w:p>
+            <w:r>
+              <w:t>Cody</w:t>
+            </w:r>
+          </w:p>
+        </w:tc>
+        <w:tc>
+          <w:tcPr>
+            <w:tcW w:w="1014" w:type="dxa"/>
+          </w:tcPr>
+          <w:p>
+            <w:r>
+              <w:t>Java</w:t>
+            </w:r>
+          </w:p>
+        </w:tc>
+        <w:tc>
+          <w:tcPr>
+            <w:tcW w:w="976" w:type="dxa"/>
+          </w:tcPr>
+          <w:p>
+            <w:r>
+              <w:t>326</w:t>
+            </w:r>
+          </w:p>
+        </w:tc>
+      </w:tr>
+      <w:tr>
+        <w:trPr>
+          <w:trHeight w:hRule="exact" w:val="403"/>
+        </w:trPr>
+        <w:tc>
+          <w:tcPr>
+            <w:tcW w:w="1115" w:type="dxa"/>
+          </w:tcPr>
+          <w:p>
+            <w:r>
+              <w:t>Insertion</w:t>
+            </w:r>
+          </w:p>
+        </w:tc>
+        <w:tc>
+          <w:tcPr>
+            <w:tcW w:w="1346" w:type="dxa"/>
+          </w:tcPr>
+          <w:p>
+            <w:r>
+              <w:t>Cody</w:t>
+            </w:r>
+          </w:p>
+        </w:tc>
+        <w:tc>
+          <w:tcPr>
+            <w:tcW w:w="1067" w:type="dxa"/>
+          </w:tcPr>
+          <w:p>
+            <w:proofErr w:type="spellStart"/>
+            <w:r>
+              <w:t>CSharp</w:t>
+            </w:r>
+            <w:proofErr w:type="spellEnd"/>
+          </w:p>
+        </w:tc>
+        <w:tc>
+          <w:tcPr>
+            <w:tcW w:w="975" w:type="dxa"/>
+          </w:tcPr>
+          <w:p>
+            <w:r>
+              <w:t>765</w:t>
+            </w:r>
+          </w:p>
+        </w:tc>
+        <w:tc>
+          <w:tcPr>
+            <w:tcW w:w="706" w:type="dxa"/>
+          </w:tcPr>
+          <w:p/>
+        </w:tc>
+        <w:tc>
+          <w:tcPr>
+            <w:tcW w:w="1104" w:type="dxa"/>
+          </w:tcPr>
+          <w:p>
+            <w:r>
+              <w:t>Selection</w:t>
+            </w:r>
+          </w:p>
+        </w:tc>
+        <w:tc>
+          <w:tcPr>
+            <w:tcW w:w="1047" w:type="dxa"/>
+          </w:tcPr>
+          <w:p>
+            <w:r>
+              <w:t>Andrew</w:t>
+            </w:r>
+          </w:p>
+        </w:tc>
+        <w:tc>
+          <w:tcPr>
+            <w:tcW w:w="1014" w:type="dxa"/>
+          </w:tcPr>
+          <w:p>
+            <w:r>
+              <w:t>Python</w:t>
+            </w:r>
+          </w:p>
+        </w:tc>
+        <w:tc>
+          <w:tcPr>
+            <w:tcW w:w="976" w:type="dxa"/>
+          </w:tcPr>
+          <w:p>
+            <w:r>
+              <w:t>3038</w:t>
+            </w:r>
+          </w:p>
+        </w:tc>
+      </w:tr>
+      <w:tr>
+        <w:trPr>
+          <w:trHeight w:hRule="exact" w:val="403"/>
+        </w:trPr>
+        <w:tc>
+          <w:tcPr>
+            <w:tcW w:w="1115" w:type="dxa"/>
+          </w:tcPr>
+          <w:p>
+            <w:r>
+              <w:t>Insertion</w:t>
+            </w:r>
+          </w:p>
+        </w:tc>
+        <w:tc>
+          <w:tcPr>
+            <w:tcW w:w="1346" w:type="dxa"/>
+          </w:tcPr>
+          <w:p>
+            <w:r>
+              <w:t>Andrew</w:t>
+            </w:r>
+          </w:p>
+        </w:tc>
+        <w:tc>
+          <w:tcPr>
+            <w:tcW w:w="1067" w:type="dxa"/>
+          </w:tcPr>
+          <w:p>
+            <w:proofErr w:type="spellStart"/>
+            <w:r>
+              <w:t>CSharp</w:t>
+            </w:r>
+            <w:proofErr w:type="spellEnd"/>
+          </w:p>
+        </w:tc>
+        <w:tc>
+          <w:tcPr>
+            <w:tcW w:w="975" w:type="dxa"/>
+          </w:tcPr>
+          <w:p>
+            <w:r>
+              <w:t>809</w:t>
+            </w:r>
+          </w:p>
+        </w:tc>
+        <w:tc>
+          <w:tcPr>
+            <w:tcW w:w="706" w:type="dxa"/>
+          </w:tcPr>
+          <w:p/>
+        </w:tc>
+        <w:tc>
+          <w:tcPr>
+            <w:tcW w:w="1104" w:type="dxa"/>
+          </w:tcPr>
+          <w:p>
+            <w:r>
+              <w:t>Bubble</w:t>
+            </w:r>
+          </w:p>
+        </w:tc>
+        <w:tc>
+          <w:tcPr>
+            <w:tcW w:w="1047" w:type="dxa"/>
+          </w:tcPr>
+          <w:p>
+            <w:r>
+              <w:t>Cody</w:t>
+            </w:r>
+          </w:p>
+        </w:tc>
+        <w:tc>
+          <w:tcPr>
+            <w:tcW w:w="1014" w:type="dxa"/>
+          </w:tcPr>
+          <w:p>
+            <w:r>
+              <w:t>Python</w:t>
+            </w:r>
+          </w:p>
+        </w:tc>
+        <w:tc>
+          <w:tcPr>
+            <w:tcW w:w="976" w:type="dxa"/>
+          </w:tcPr>
+          <w:p>
+            <w:r>
+              <w:t>34225</w:t>
+            </w:r>
+          </w:p>
+        </w:tc>
+      </w:tr>
+      <w:tr>
+        <w:trPr>
+          <w:trHeight w:hRule="exact" w:val="403"/>
+        </w:trPr>
+        <w:tc>
+          <w:tcPr>
+            <w:tcW w:w="1115" w:type="dxa"/>
+          </w:tcPr>
+          <w:p>
+            <w:r>
+              <w:t>Insertion</w:t>
+            </w:r>
+          </w:p>
+        </w:tc>
+        <w:tc>
+          <w:tcPr>
+            <w:tcW w:w="1346" w:type="dxa"/>
+          </w:tcPr>
+          <w:p>
+            <w:r>
+              <w:t>Cody</w:t>
+            </w:r>
+          </w:p>
+        </w:tc>
+        <w:tc>
+          <w:tcPr>
+            <w:tcW w:w="1067" w:type="dxa"/>
+          </w:tcPr>
+          <w:p>
+            <w:r>
+              <w:t>Java</w:t>
+            </w:r>
+          </w:p>
+        </w:tc>
+        <w:tc>
+          <w:tcPr>
+            <w:tcW w:w="975" w:type="dxa"/>
+          </w:tcPr>
+          <w:p>
+            <w:r>
+              <w:t>323</w:t>
+            </w:r>
+          </w:p>
+        </w:tc>
+        <w:tc>
+          <w:tcPr>
+            <w:tcW w:w="706" w:type="dxa"/>
+          </w:tcPr>
+          <w:p/>
+        </w:tc>
+        <w:tc>
+          <w:tcPr>
+            <w:tcW w:w="1104" w:type="dxa"/>
+          </w:tcPr>
+          <w:p>
+            <w:r>
+              <w:t>Selection</w:t>
+            </w:r>
+          </w:p>
+        </w:tc>
+        <w:tc>
+          <w:tcPr>
+            <w:tcW w:w="1047" w:type="dxa"/>
+          </w:tcPr>
+          <w:p>
+            <w:r>
+              <w:t>Andrew</w:t>
+            </w:r>
+          </w:p>
+        </w:tc>
+        <w:tc>
+          <w:tcPr>
+            <w:tcW w:w="1014" w:type="dxa"/>
+          </w:tcPr>
+          <w:p>
+            <w:r>
+              <w:t>Python</w:t>
+            </w:r>
+          </w:p>
+        </w:tc>
+        <w:tc>
+          <w:tcPr>
+            <w:tcW w:w="976" w:type="dxa"/>
+          </w:tcPr>
+          <w:p>
+            <w:r>
+              <w:t>3158</w:t>
+            </w:r>
+          </w:p>
+        </w:tc>
+      </w:tr>
+      <w:tr>
+        <w:trPr>
+          <w:trHeight w:hRule="exact" w:val="403"/>
+        </w:trPr>
+        <w:tc>
+          <w:tcPr>
+            <w:tcW w:w="1115" w:type="dxa"/>
+          </w:tcPr>
+          <w:p>
+            <w:r>
+              <w:t>Bubble</w:t>
+            </w:r>
+          </w:p>
+        </w:tc>
+        <w:tc>
+          <w:tcPr>
+            <w:tcW w:w="1346" w:type="dxa"/>
+          </w:tcPr>
+          <w:p>
+            <w:r>
+              <w:t>Andrew</w:t>
+            </w:r>
+          </w:p>
+        </w:tc>
+        <w:tc>
+          <w:tcPr>
+            <w:tcW w:w="1067" w:type="dxa"/>
+          </w:tcPr>
+          <w:p>
+            <w:r>
+              <w:t>Java</w:t>
+            </w:r>
+          </w:p>
+        </w:tc>
+        <w:tc>
+          <w:tcPr>
+            <w:tcW w:w="975" w:type="dxa"/>
+          </w:tcPr>
+          <w:p>
+            <w:r>
+              <w:t>291</w:t>
+            </w:r>
+          </w:p>
+        </w:tc>
+        <w:tc>
+          <w:tcPr>
+            <w:tcW w:w="706" w:type="dxa"/>
+          </w:tcPr>
+          <w:p/>
+        </w:tc>
+        <w:tc>
+          <w:tcPr>
+            <w:tcW w:w="1104" w:type="dxa"/>
+          </w:tcPr>
+          <w:p>
+            <w:r>
+              <w:t>Selection</w:t>
+            </w:r>
+          </w:p>
+        </w:tc>
+        <w:tc>
+          <w:tcPr>
+            <w:tcW w:w="1047" w:type="dxa"/>
+          </w:tcPr>
+          <w:p>
+            <w:r>
+              <w:t>Andrew</w:t>
+            </w:r>
+          </w:p>
+        </w:tc>
+        <w:tc>
+          <w:tcPr>
+            <w:tcW w:w="1014" w:type="dxa"/>
+          </w:tcPr>
+          <w:p>
+            <w:r>
+              <w:t>Python</w:t>
+            </w:r>
+          </w:p>
+        </w:tc>
+        <w:tc>
+          <w:tcPr>
+            <w:tcW w:w="976" w:type="dxa"/>
+          </w:tcPr>
+          <w:p>
+            <w:r>
+              <w:t>3080</w:t>
+            </w:r>
+          </w:p>
+        </w:tc>
+      </w:tr>
+      <w:tr>
+        <w:trPr>
+          <w:trHeight w:hRule="exact" w:val="403"/>
+        </w:trPr>
+        <w:tc>
+          <w:tcPr>
+            <w:tcW w:w="1115" w:type="dxa"/>
+          </w:tcPr>
+          <w:p>
+            <w:r>
+              <w:t>Insertion</w:t>
+            </w:r>
+          </w:p>
+        </w:tc>
+        <w:tc>
+          <w:tcPr>
+            <w:tcW w:w="1346" w:type="dxa"/>
+          </w:tcPr>
+          <w:p>
+            <w:r>
+              <w:t>Cody</w:t>
+            </w:r>
+          </w:p>
+        </w:tc>
+        <w:tc>
+          <w:tcPr>
+            <w:tcW w:w="1067" w:type="dxa"/>
+          </w:tcPr>
+          <w:p>
+            <w:r>
+              <w:t>Python</w:t>
+            </w:r>
+          </w:p>
+        </w:tc>
+        <w:tc>
+          <w:tcPr>
+            <w:tcW w:w="975" w:type="dxa"/>
+          </w:tcPr>
+          <w:p>
+            <w:r>
+              <w:t>8288</w:t>
+            </w:r>
+          </w:p>
+        </w:tc>
+        <w:tc>
+          <w:tcPr>
+            <w:tcW w:w="706" w:type="dxa"/>
+          </w:tcPr>
+          <w:p>
+            <w:pPr>
+              <w:jc w:val="both"/>
+              <w:rPr>
+                <w:rFonts w:ascii="Times New Roman" w:hAnsi="Times New Roman"/>
+                <w:sz w:val="24"/>
+                <w:szCs w:val="24"/>
+              </w:rPr>
+            </w:pPr>
+          </w:p>
+        </w:tc>
+        <w:tc>
+          <w:tcPr>
+            <w:tcW w:w="1104" w:type="dxa"/>
+          </w:tcPr>
+          <w:p>
+            <w:r>
+              <w:t>Bubble</w:t>
+            </w:r>
+          </w:p>
+        </w:tc>
+        <w:tc>
+          <w:tcPr>
+            <w:tcW w:w="1047" w:type="dxa"/>
+          </w:tcPr>
+          <w:p>
+            <w:r>
+              <w:t>Cody</w:t>
+            </w:r>
+          </w:p>
+        </w:tc>
+        <w:tc>
+          <w:tcPr>
+            <w:tcW w:w="1014" w:type="dxa"/>
+          </w:tcPr>
+          <w:p>
+            <w:r>
+              <w:t>Java</w:t>
+            </w:r>
+          </w:p>
+        </w:tc>
+        <w:tc>
+          <w:tcPr>
+            <w:tcW w:w="976" w:type="dxa"/>
+          </w:tcPr>
+          <w:p>
+            <w:r>
+              <w:t>291</w:t>
+            </w:r>
+          </w:p>
+        </w:tc>
+      </w:tr>
+    </w:tbl>
+    <w:p>
+      <w:pPr>
+        <w:jc w:val="both"/>
+        <w:rPr>
+          <w:rFonts w:ascii="Times New Roman" w:hAnsi="Times New Roman"/>
+          <w:sz w:val="24"/>
+          <w:szCs w:val="24"/>
+        </w:rPr>
+      </w:pPr>
+    </w:p>
+    <w:p>
+      <w:pPr>
+        <w:spacing w:after="160" w:line="259" w:lineRule="auto"/>
+        <w:rPr>
+          <w:rFonts w:ascii="Times New Roman" w:hAnsi="Times New Roman"/>
+          <w:b/>
+          <w:sz w:val="28"/>
+          <w:szCs w:val="24"/>
+        </w:rPr>
+      </w:pPr>
+      <w:r>
+        <w:rPr>
+          <w:rFonts w:ascii="Times New Roman" w:hAnsi="Times New Roman"/>
+          <w:b/>
+          <w:sz w:val="28"/>
+          <w:szCs w:val="24"/>
+        </w:rPr>
+        <w:br w:type="page"/>
+      </w:r>
+      <w:r>
+        <w:rPr>
+          <w:rFonts w:ascii="Times New Roman" w:hAnsi="Times New Roman"/>
+          <w:b/>
+          <w:sz w:val="28"/>
+          <w:szCs w:val="24"/>
+        </w:rPr>
+        <w:lastRenderedPageBreak/>
+        <w:t>A</w:t>
+      </w:r>
+      <w:r>
+        <w:rPr>
+          <w:rFonts w:ascii="Times New Roman" w:hAnsi="Times New Roman"/>
+          <w:b/>
+          <w:sz w:val="28"/>
+          <w:szCs w:val="24"/>
+        </w:rPr>
+        <w:t>ppendix B: Complete Analysis Results</w:t>
+      </w:r>
+    </w:p>
+    <w:p>
+      <w:pPr>
+        <w:rPr>
+          <w:rFonts w:ascii="Times New Roman" w:eastAsia="Times New Roman" w:hAnsi="Times New Roman"/>
+          <w:color w:val="000000"/>
+          <w:sz w:val="24"/>
+        </w:rPr>
+      </w:pPr>
+      <w:r>
+        <w:rPr>
+          <w:rFonts w:ascii="Times New Roman" w:eastAsia="Times New Roman" w:hAnsi="Times New Roman"/>
+          <w:color w:val="000000"/>
+          <w:sz w:val="24"/>
+        </w:rPr>
+        <w:t xml:space="preserve">In this section, all direct output from Minitab is presented in </w:t>
+      </w:r>
+      <w:proofErr w:type="spellStart"/>
+      <w:r>
+        <w:rPr>
+          <w:rFonts w:ascii="Times New Roman" w:eastAsia="Times New Roman" w:hAnsi="Times New Roman"/>
+          <w:color w:val="000000"/>
+          <w:sz w:val="24"/>
+        </w:rPr>
+        <w:t>it’s</w:t>
+      </w:r>
+      <w:proofErr w:type="spellEnd"/>
+      <w:r>
+        <w:rPr>
+          <w:rFonts w:ascii="Times New Roman" w:eastAsia="Times New Roman" w:hAnsi="Times New Roman"/>
+          <w:color w:val="000000"/>
+          <w:sz w:val="24"/>
+        </w:rPr>
+        <w:t xml:space="preserve"> entirety.</w:t>
+      </w:r>
+    </w:p>
+    <w:p>
+      <w:pPr>
+        <w:rPr>
+          <w:b/>
+        </w:rPr>
+      </w:pPr>
+      <w:r>
+        <w:rPr>
+          <w:b/>
+        </w:rPr>
+        <w:t>B</w:t>
+      </w:r>
+      <w:r>
+        <w:rPr>
+          <w:b/>
+        </w:rPr>
+        <w:t>.1 ANOVA</w:t>
+      </w:r>
+    </w:p>
+    <w:p>
+      <w:pPr>
+        <w:jc w:val="both"/>
+        <w:rPr>
+          <w:rFonts w:ascii="Times New Roman" w:hAnsi="Times New Roman"/>
+          <w:sz w:val="24"/>
+          <w:szCs w:val="24"/>
+        </w:rPr>
+      </w:pPr>
+      <w:r>
+        <w:rPr>
+          <w:rFonts w:ascii="Times New Roman" w:hAnsi="Times New Roman"/>
+          <w:sz w:val="24"/>
+          <w:szCs w:val="24"/>
+        </w:rPr>
+        <w:drawing>
+          <wp:inline distT="0" distB="0" distL="0" distR="0" wp14:anchorId="49A9F910" wp14:editId="523E235E">
+            <wp:extent cx="4692411" cy="6929437"/>
+            <wp:effectExtent l="0" t="0" r="0" b="5080"/>
+            <wp:docPr id="1" name="Picture 1"/>
+            <wp:cNvGraphicFramePr>
+              <a:graphicFrameLocks xmlns:a="http://schemas.openxmlformats.org/drawingml/2006/main" noChangeAspect="1"/>
+            </wp:cNvGraphicFramePr>
+            <a:graphic xmlns:a="http://schemas.openxmlformats.org/drawingml/2006/main">
+              <a:graphicData uri="http://schemas.openxmlformats.org/drawingml/2006/picture">
+                <pic:pic xmlns:pic="http://schemas.openxmlformats.org/drawingml/2006/picture">
+                  <pic:nvPicPr>
+                    <pic:cNvPr id="1" name=""/>
+                    <pic:cNvPicPr/>
+                  </pic:nvPicPr>
+                  <pic:blipFill rotWithShape="1">
+                    <a:blip r:embed="rId15"/>
+                    <a:srcRect b="40828"/>
+                    <a:stretch/>
+                  </pic:blipFill>
+                  <pic:spPr bwMode="auto">
+                    <a:xfrm>
+                      <a:off x="0" y="0"/>
+                      <a:ext cx="4702921" cy="6944957"/>
+                    </a:xfrm>
+                    <a:prstGeom prst="rect">
+                      <a:avLst/>
+                    </a:prstGeom>
+                    <a:ln>
+                      <a:noFill/>
+                    </a:ln>
+                    <a:extLst>
+                      <a:ext uri="{53640926-AAD7-44D8-BBD7-CCE9431645EC}">
+                        <a14:shadowObscured xmlns:a14="http://schemas.microsoft.com/office/drawing/2010/main"/>
+                      </a:ext>
+                    </a:extLst>
+                  </pic:spPr>
+                </pic:pic>
+              </a:graphicData>
+            </a:graphic>
+          </wp:inline>
+        </w:drawing>
+      </w:r>
+    </w:p>
+    <w:p>
+      <w:pPr>
+        <w:jc w:val="both"/>
+        <w:rPr>
+          <w:rFonts w:ascii="Times New Roman" w:hAnsi="Times New Roman"/>
+          <w:sz w:val="24"/>
+          <w:szCs w:val="24"/>
+        </w:rPr>
+      </w:pPr>
+      <w:r>
+        <w:rPr>
+          <w:rFonts w:ascii="Times New Roman" w:hAnsi="Times New Roman"/>
+          <w:sz w:val="24"/>
+          <w:szCs w:val="24"/>
+        </w:rPr>
+        <w:lastRenderedPageBreak/>
+        <w:drawing>
+          <wp:inline distT="0" distB="0" distL="0" distR="0" wp14:anchorId="13565105" wp14:editId="716EF14C">
+            <wp:extent cx="4500481" cy="4548188"/>
+            <wp:effectExtent l="0" t="0" r="0" b="5080"/>
+            <wp:docPr id="4" name="Picture 4"/>
+            <wp:cNvGraphicFramePr>
+              <a:graphicFrameLocks xmlns:a="http://schemas.openxmlformats.org/drawingml/2006/main" noChangeAspect="1"/>
+            </wp:cNvGraphicFramePr>
+            <a:graphic xmlns:a="http://schemas.openxmlformats.org/drawingml/2006/main">
+              <a:graphicData uri="http://schemas.openxmlformats.org/drawingml/2006/picture">
+                <pic:pic xmlns:pic="http://schemas.openxmlformats.org/drawingml/2006/picture">
+                  <pic:nvPicPr>
+                    <pic:cNvPr id="1" name=""/>
+                    <pic:cNvPicPr/>
+                  </pic:nvPicPr>
+                  <pic:blipFill rotWithShape="1">
+                    <a:blip r:embed="rId15"/>
+                    <a:srcRect t="59506"/>
+                    <a:stretch/>
+                  </pic:blipFill>
+                  <pic:spPr bwMode="auto">
+                    <a:xfrm>
+                      <a:off x="0" y="0"/>
+                      <a:ext cx="4519717" cy="4567628"/>
+                    </a:xfrm>
+                    <a:prstGeom prst="rect">
+                      <a:avLst/>
+                    </a:prstGeom>
+                    <a:ln>
+                      <a:noFill/>
+                    </a:ln>
+                    <a:extLst>
+                      <a:ext uri="{53640926-AAD7-44D8-BBD7-CCE9431645EC}">
+                        <a14:shadowObscured xmlns:a14="http://schemas.microsoft.com/office/drawing/2010/main"/>
+                      </a:ext>
+                    </a:extLst>
+                  </pic:spPr>
+                </pic:pic>
+              </a:graphicData>
+            </a:graphic>
+          </wp:inline>
+        </w:drawing>
+      </w:r>
+    </w:p>
+    <w:p>
+      <w:pPr>
+        <w:jc w:val="both"/>
+        <w:rPr>
+          <w:rFonts w:ascii="Times New Roman" w:hAnsi="Times New Roman"/>
+          <w:b/>
+          <w:sz w:val="24"/>
+          <w:szCs w:val="24"/>
+        </w:rPr>
+      </w:pPr>
+      <w:r>
+        <w:rPr>
+          <w:rFonts w:ascii="Times New Roman" w:hAnsi="Times New Roman"/>
+          <w:b/>
+          <w:sz w:val="24"/>
+          <w:szCs w:val="24"/>
+        </w:rPr>
+        <w:t>B.2 Residuals</w:t>
+      </w:r>
+    </w:p>
+    <w:p>
+      <w:pPr>
+        <w:jc w:val="both"/>
+        <w:rPr>
+          <w:rFonts w:ascii="Times New Roman" w:hAnsi="Times New Roman"/>
+          <w:sz w:val="24"/>
+          <w:szCs w:val="24"/>
+        </w:rPr>
+      </w:pPr>
+      <w:r>
+        <w:rPr>
+          <w:rFonts w:ascii="Times New Roman" w:hAnsi="Times New Roman"/>
+          <w:noProof/>
+          <w:sz w:val="24"/>
+          <w:szCs w:val="24"/>
+        </w:rPr>
+        <w:drawing>
+          <wp:inline distT="0" distB="0" distL="0" distR="0">
+            <wp:extent cx="4757738" cy="3171825"/>
+            <wp:effectExtent l="0" t="0" r="5080" b="0"/>
+            <wp:docPr id="2" name="Picture 2"/>
+            <wp:cNvGraphicFramePr>
+              <a:graphicFrameLocks xmlns:a="http://schemas.openxmlformats.org/drawingml/2006/main" noChangeAspect="1"/>
+            </wp:cNvGraphicFramePr>
+            <a:graphic xmlns:a="http://schemas.openxmlformats.org/drawingml/2006/main">
+              <a:graphicData uri="http://schemas.openxmlformats.org/drawingml/2006/picture">
+                <pic:pic xmlns:pic="http://schemas.openxmlformats.org/drawingml/2006/picture">
+                  <pic:nvPicPr>
+                    <pic:cNvPr id="0" name="Picture 1"/>
+                    <pic:cNvPicPr>
+                      <a:picLocks noChangeAspect="1" noChangeArrowheads="1"/>
+                    </pic:cNvPicPr>
+                  </pic:nvPicPr>
+                  <pic:blipFill>
+                    <a:blip r:embed="rId16" cstate="print">
+                      <a:extLst>
+                        <a:ext uri="{28A0092B-C50C-407E-A947-70E740481C1C}">
+                          <a14:useLocalDpi xmlns:a14="http://schemas.microsoft.com/office/drawing/2010/main" val="0"/>
+                        </a:ext>
+                      </a:extLst>
+                    </a:blip>
+                    <a:srcRect/>
+                    <a:stretch>
+                      <a:fillRect/>
+                    </a:stretch>
+                  </pic:blipFill>
+                  <pic:spPr bwMode="auto">
+                    <a:xfrm>
+                      <a:off x="0" y="0"/>
+                      <a:ext cx="4758056" cy="3172037"/>
+                    </a:xfrm>
+                    <a:prstGeom prst="rect">
+                      <a:avLst/>
+                    </a:prstGeom>
+                    <a:noFill/>
+                    <a:ln>
+                      <a:noFill/>
+                    </a:ln>
+                  </pic:spPr>
+                </pic:pic>
+              </a:graphicData>
+            </a:graphic>
+          </wp:inline>
+        </w:drawing>
+      </w:r>
+    </w:p>
+    <w:p>
+      <w:pPr>
+        <w:jc w:val="both"/>
+        <w:rPr>
+          <w:rFonts w:ascii="Times New Roman" w:hAnsi="Times New Roman"/>
+          <w:b/>
+          <w:sz w:val="24"/>
+          <w:szCs w:val="24"/>
+        </w:rPr>
+      </w:pPr>
+      <w:r>
+        <w:rPr>
+          <w:rFonts w:ascii="Times New Roman" w:hAnsi="Times New Roman"/>
+          <w:b/>
+          <w:sz w:val="24"/>
+          <w:szCs w:val="24"/>
+        </w:rPr>
+        <w:lastRenderedPageBreak/>
+        <w:t>B.3 Tukey Comparisons</w:t>
+      </w:r>
+    </w:p>
+    <w:p>
+      <w:pPr>
+        <w:jc w:val="both"/>
+        <w:rPr>
+          <w:rFonts w:ascii="Times New Roman" w:hAnsi="Times New Roman"/>
+          <w:sz w:val="24"/>
+          <w:szCs w:val="24"/>
+        </w:rPr>
+      </w:pPr>
+      <w:r>
+        <w:rPr>
+          <w:rFonts w:ascii="Times New Roman" w:hAnsi="Times New Roman"/>
+          <w:sz w:val="24"/>
+          <w:szCs w:val="24"/>
+        </w:rPr>
+        <w:drawing>
+          <wp:inline distT="0" distB="0" distL="0" distR="0" wp14:anchorId="78F42FE1" wp14:editId="1B3C9CE7">
+            <wp:extent cx="4002599" cy="7700963"/>
+            <wp:effectExtent l="0" t="0" r="0" b="0"/>
+            <wp:docPr id="3" name="Picture 3"/>
+            <wp:cNvGraphicFramePr>
+              <a:graphicFrameLocks xmlns:a="http://schemas.openxmlformats.org/drawingml/2006/main" noChangeAspect="1"/>
+            </wp:cNvGraphicFramePr>
+            <a:graphic xmlns:a="http://schemas.openxmlformats.org/drawingml/2006/main">
+              <a:graphicData uri="http://schemas.openxmlformats.org/drawingml/2006/picture">
+                <pic:pic xmlns:pic="http://schemas.openxmlformats.org/drawingml/2006/picture">
+                  <pic:nvPicPr>
+                    <pic:cNvPr id="1" name=""/>
+                    <pic:cNvPicPr/>
+                  </pic:nvPicPr>
+                  <pic:blipFill>
+                    <a:blip r:embed="rId14"/>
+                    <a:stretch>
+                      <a:fillRect/>
+                    </a:stretch>
+                  </pic:blipFill>
+                  <pic:spPr>
+                    <a:xfrm>
+                      <a:off x="0" y="0"/>
+                      <a:ext cx="4003937" cy="7703537"/>
+                    </a:xfrm>
+                    <a:prstGeom prst="rect">
+                      <a:avLst/>
+                    </a:prstGeom>
+                  </pic:spPr>
+                </pic:pic>
+              </a:graphicData>
+            </a:graphic>
+          </wp:inline>
+        </w:drawing>
+      </w:r>
+    </w:p>
+    <w:p>
+      <w:pPr>
+        <w:jc w:val="both"/>
+        <w:rPr>
+          <w:rFonts w:ascii="Times New Roman" w:hAnsi="Times New Roman"/>
+          <w:b/>
+          <w:sz w:val="28"/>
+          <w:szCs w:val="24"/>
+        </w:rPr>
+      </w:pPr>
+      <w:r>
+        <w:rPr>
+          <w:rFonts w:ascii="Times New Roman" w:hAnsi="Times New Roman"/>
+          <w:b/>
+          <w:sz w:val="28"/>
+          <w:szCs w:val="24"/>
+        </w:rPr>
+        <w:lastRenderedPageBreak/>
         <w:t>References</w:t>
       </w:r>
     </w:p>
@@ -1374,7 +5507,7 @@
         </w:rPr>
         <w:t xml:space="preserve">Selection sort. (2018, April 09). Retrieved April 9, 2018, from </w:t>
       </w:r>
-      <w:hyperlink r:id="rId12" w:history="1">
+      <w:hyperlink r:id="rId17" w:history="1">
         <w:r>
           <w:rPr>
             <w:rFonts w:ascii="Times New Roman" w:eastAsia="Times New Roman" w:hAnsi="Times New Roman"/>
@@ -1415,7 +5548,7 @@
         </w:rPr>
         <w:t xml:space="preserve">Insertion sort. (2018, April 09). Retrieved April 9, 2018, from </w:t>
       </w:r>
-      <w:hyperlink r:id="rId13" w:history="1">
+      <w:hyperlink r:id="rId18" w:history="1">
         <w:r>
           <w:rPr>
             <w:rFonts w:ascii="Times New Roman" w:eastAsia="Times New Roman" w:hAnsi="Times New Roman"/>
@@ -1471,7 +5604,7 @@
         </w:rPr>
         <w:t xml:space="preserve">sort. (2018, April 09). Retrieved April 9, 2018, from </w:t>
       </w:r>
-      <w:hyperlink r:id="rId14" w:history="1">
+      <w:hyperlink r:id="rId19" w:history="1">
         <w:r>
           <w:rPr>
             <w:rFonts w:ascii="Times New Roman" w:eastAsia="Times New Roman" w:hAnsi="Times New Roman"/>
@@ -1485,8 +5618,8 @@
       </w:hyperlink>
     </w:p>
     <w:sectPr>
-      <w:footerReference w:type="default" r:id="rId15"/>
-      <w:footerReference w:type="first" r:id="rId16"/>
+      <w:footerReference w:type="default" r:id="rId20"/>
+      <w:footerReference w:type="first" r:id="rId21"/>
       <w:pgSz w:w="12240" w:h="15840"/>
       <w:pgMar w:top="1440" w:right="1440" w:bottom="1440" w:left="1440" w:header="720" w:footer="720" w:gutter="0"/>
       <w:cols w:space="720"/>
@@ -1498,7 +5631,7 @@
 </file>
 
 <file path=word/endnotes.xml><?xml version="1.0" encoding="utf-8"?>
-<w:endnotes xmlns:wpc="http://schemas.microsoft.com/office/word/2010/wordprocessingCanvas" xmlns:mc="http://schemas.openxmlformats.org/markup-compatibility/2006" xmlns:o="urn:schemas-microsoft-com:office:office" xmlns:r="http://schemas.openxmlformats.org/officeDocument/2006/relationships" xmlns:m="http://schemas.openxmlformats.org/officeDocument/2006/math" xmlns:v="urn:schemas-microsoft-com:vml" xmlns:wp14="http://schemas.microsoft.com/office/word/2010/wordprocessingDrawing" xmlns:wp="http://schemas.openxmlformats.org/drawingml/2006/wordprocessingDrawing" xmlns:w10="urn:schemas-microsoft-com:office:word" xmlns:w="http://schemas.openxmlformats.org/wordprocessingml/2006/main" xmlns:w14="http://schemas.microsoft.com/office/word/2010/wordml" xmlns:w15="http://schemas.microsoft.com/office/word/2012/wordml" xmlns:wpg="http://schemas.microsoft.com/office/word/2010/wordprocessingGroup" xmlns:wpi="http://schemas.microsoft.com/office/word/2010/wordprocessingInk" xmlns:wne="http://schemas.microsoft.com/office/word/2006/wordml" xmlns:wps="http://schemas.microsoft.com/office/word/2010/wordprocessingShape" mc:Ignorable="w14 w15 wp14">
+<w:endnotes xmlns:wpc="http://schemas.microsoft.com/office/word/2010/wordprocessingCanvas" xmlns:cx="http://schemas.microsoft.com/office/drawing/2014/chartex" xmlns:cx1="http://schemas.microsoft.com/office/drawing/2015/9/8/chartex" xmlns:cx2="http://schemas.microsoft.com/office/drawing/2015/10/21/chartex" xmlns:cx3="http://schemas.microsoft.com/office/drawing/2016/5/9/chartex" xmlns:cx4="http://schemas.microsoft.com/office/drawing/2016/5/10/chartex" xmlns:cx5="http://schemas.microsoft.com/office/drawing/2016/5/11/chartex" xmlns:cx6="http://schemas.microsoft.com/office/drawing/2016/5/12/chartex" xmlns:cx7="http://schemas.microsoft.com/office/drawing/2016/5/13/chartex" xmlns:cx8="http://schemas.microsoft.com/office/drawing/2016/5/14/chartex" xmlns:mc="http://schemas.openxmlformats.org/markup-compatibility/2006" xmlns:aink="http://schemas.microsoft.com/office/drawing/2016/ink" xmlns:am3d="http://schemas.microsoft.com/office/drawing/2017/model3d" xmlns:o="urn:schemas-microsoft-com:office:office" xmlns:r="http://schemas.openxmlformats.org/officeDocument/2006/relationships" xmlns:m="http://schemas.openxmlformats.org/officeDocument/2006/math" xmlns:v="urn:schemas-microsoft-com:vml" xmlns:wp14="http://schemas.microsoft.com/office/word/2010/wordprocessingDrawing" xmlns:wp="http://schemas.openxmlformats.org/drawingml/2006/wordprocessingDrawing" xmlns:w10="urn:schemas-microsoft-com:office:word" xmlns:w="http://schemas.openxmlformats.org/wordprocessingml/2006/main" xmlns:w14="http://schemas.microsoft.com/office/word/2010/wordml" xmlns:w15="http://schemas.microsoft.com/office/word/2012/wordml" xmlns:w16cid="http://schemas.microsoft.com/office/word/2016/wordml/cid" xmlns:w16se="http://schemas.microsoft.com/office/word/2015/wordml/symex" xmlns:wpg="http://schemas.microsoft.com/office/word/2010/wordprocessingGroup" xmlns:wpi="http://schemas.microsoft.com/office/word/2010/wordprocessingInk" xmlns:wne="http://schemas.microsoft.com/office/word/2006/wordml" xmlns:wps="http://schemas.microsoft.com/office/word/2010/wordprocessingShape" mc:Ignorable="w14 w15 w16se w16cid wp14">
   <w:endnote w:type="separator" w:id="-1">
     <w:p>
       <w:pPr>
@@ -1523,7 +5656,7 @@
 </file>
 
 <file path=word/footer1.xml><?xml version="1.0" encoding="utf-8"?>
-<w:ftr xmlns:wpc="http://schemas.microsoft.com/office/word/2010/wordprocessingCanvas" xmlns:mc="http://schemas.openxmlformats.org/markup-compatibility/2006" xmlns:o="urn:schemas-microsoft-com:office:office" xmlns:r="http://schemas.openxmlformats.org/officeDocument/2006/relationships" xmlns:m="http://schemas.openxmlformats.org/officeDocument/2006/math" xmlns:v="urn:schemas-microsoft-com:vml" xmlns:wp14="http://schemas.microsoft.com/office/word/2010/wordprocessingDrawing" xmlns:wp="http://schemas.openxmlformats.org/drawingml/2006/wordprocessingDrawing" xmlns:w10="urn:schemas-microsoft-com:office:word" xmlns:w="http://schemas.openxmlformats.org/wordprocessingml/2006/main" xmlns:w14="http://schemas.microsoft.com/office/word/2010/wordml" xmlns:w15="http://schemas.microsoft.com/office/word/2012/wordml" xmlns:wpg="http://schemas.microsoft.com/office/word/2010/wordprocessingGroup" xmlns:wpi="http://schemas.microsoft.com/office/word/2010/wordprocessingInk" xmlns:wne="http://schemas.microsoft.com/office/word/2006/wordml" xmlns:wps="http://schemas.microsoft.com/office/word/2010/wordprocessingShape" mc:Ignorable="w14 w15 wp14">
+<w:ftr xmlns:wpc="http://schemas.microsoft.com/office/word/2010/wordprocessingCanvas" xmlns:cx="http://schemas.microsoft.com/office/drawing/2014/chartex" xmlns:cx1="http://schemas.microsoft.com/office/drawing/2015/9/8/chartex" xmlns:cx2="http://schemas.microsoft.com/office/drawing/2015/10/21/chartex" xmlns:cx3="http://schemas.microsoft.com/office/drawing/2016/5/9/chartex" xmlns:cx4="http://schemas.microsoft.com/office/drawing/2016/5/10/chartex" xmlns:cx5="http://schemas.microsoft.com/office/drawing/2016/5/11/chartex" xmlns:cx6="http://schemas.microsoft.com/office/drawing/2016/5/12/chartex" xmlns:cx7="http://schemas.microsoft.com/office/drawing/2016/5/13/chartex" xmlns:cx8="http://schemas.microsoft.com/office/drawing/2016/5/14/chartex" xmlns:mc="http://schemas.openxmlformats.org/markup-compatibility/2006" xmlns:aink="http://schemas.microsoft.com/office/drawing/2016/ink" xmlns:am3d="http://schemas.microsoft.com/office/drawing/2017/model3d" xmlns:o="urn:schemas-microsoft-com:office:office" xmlns:r="http://schemas.openxmlformats.org/officeDocument/2006/relationships" xmlns:m="http://schemas.openxmlformats.org/officeDocument/2006/math" xmlns:v="urn:schemas-microsoft-com:vml" xmlns:wp14="http://schemas.microsoft.com/office/word/2010/wordprocessingDrawing" xmlns:wp="http://schemas.openxmlformats.org/drawingml/2006/wordprocessingDrawing" xmlns:w10="urn:schemas-microsoft-com:office:word" xmlns:w="http://schemas.openxmlformats.org/wordprocessingml/2006/main" xmlns:w14="http://schemas.microsoft.com/office/word/2010/wordml" xmlns:w15="http://schemas.microsoft.com/office/word/2012/wordml" xmlns:w16cid="http://schemas.microsoft.com/office/word/2016/wordml/cid" xmlns:w16se="http://schemas.microsoft.com/office/word/2015/wordml/symex" xmlns:wpg="http://schemas.microsoft.com/office/word/2010/wordprocessingGroup" xmlns:wpi="http://schemas.microsoft.com/office/word/2010/wordprocessingInk" xmlns:wne="http://schemas.microsoft.com/office/word/2006/wordml" xmlns:wps="http://schemas.microsoft.com/office/word/2010/wordprocessingShape" mc:Ignorable="w14 w15 w16se w16cid wp14">
   <w:p>
     <w:pPr>
       <w:pStyle w:val="Footer"/>
@@ -1551,7 +5684,7 @@
 </file>
 
 <file path=word/footer2.xml><?xml version="1.0" encoding="utf-8"?>
-<w:ftr xmlns:wpc="http://schemas.microsoft.com/office/word/2010/wordprocessingCanvas" xmlns:mc="http://schemas.openxmlformats.org/markup-compatibility/2006" xmlns:o="urn:schemas-microsoft-com:office:office" xmlns:r="http://schemas.openxmlformats.org/officeDocument/2006/relationships" xmlns:m="http://schemas.openxmlformats.org/officeDocument/2006/math" xmlns:v="urn:schemas-microsoft-com:vml" xmlns:wp14="http://schemas.microsoft.com/office/word/2010/wordprocessingDrawing" xmlns:wp="http://schemas.openxmlformats.org/drawingml/2006/wordprocessingDrawing" xmlns:w10="urn:schemas-microsoft-com:office:word" xmlns:w="http://schemas.openxmlformats.org/wordprocessingml/2006/main" xmlns:w14="http://schemas.microsoft.com/office/word/2010/wordml" xmlns:w15="http://schemas.microsoft.com/office/word/2012/wordml" xmlns:wpg="http://schemas.microsoft.com/office/word/2010/wordprocessingGroup" xmlns:wpi="http://schemas.microsoft.com/office/word/2010/wordprocessingInk" xmlns:wne="http://schemas.microsoft.com/office/word/2006/wordml" xmlns:wps="http://schemas.microsoft.com/office/word/2010/wordprocessingShape" mc:Ignorable="w14 w15 wp14">
+<w:ftr xmlns:wpc="http://schemas.microsoft.com/office/word/2010/wordprocessingCanvas" xmlns:cx="http://schemas.microsoft.com/office/drawing/2014/chartex" xmlns:cx1="http://schemas.microsoft.com/office/drawing/2015/9/8/chartex" xmlns:cx2="http://schemas.microsoft.com/office/drawing/2015/10/21/chartex" xmlns:cx3="http://schemas.microsoft.com/office/drawing/2016/5/9/chartex" xmlns:cx4="http://schemas.microsoft.com/office/drawing/2016/5/10/chartex" xmlns:cx5="http://schemas.microsoft.com/office/drawing/2016/5/11/chartex" xmlns:cx6="http://schemas.microsoft.com/office/drawing/2016/5/12/chartex" xmlns:cx7="http://schemas.microsoft.com/office/drawing/2016/5/13/chartex" xmlns:cx8="http://schemas.microsoft.com/office/drawing/2016/5/14/chartex" xmlns:mc="http://schemas.openxmlformats.org/markup-compatibility/2006" xmlns:aink="http://schemas.microsoft.com/office/drawing/2016/ink" xmlns:am3d="http://schemas.microsoft.com/office/drawing/2017/model3d" xmlns:o="urn:schemas-microsoft-com:office:office" xmlns:r="http://schemas.openxmlformats.org/officeDocument/2006/relationships" xmlns:m="http://schemas.openxmlformats.org/officeDocument/2006/math" xmlns:v="urn:schemas-microsoft-com:vml" xmlns:wp14="http://schemas.microsoft.com/office/word/2010/wordprocessingDrawing" xmlns:wp="http://schemas.openxmlformats.org/drawingml/2006/wordprocessingDrawing" xmlns:w10="urn:schemas-microsoft-com:office:word" xmlns:w="http://schemas.openxmlformats.org/wordprocessingml/2006/main" xmlns:w14="http://schemas.microsoft.com/office/word/2010/wordml" xmlns:w15="http://schemas.microsoft.com/office/word/2012/wordml" xmlns:w16cid="http://schemas.microsoft.com/office/word/2016/wordml/cid" xmlns:w16se="http://schemas.microsoft.com/office/word/2015/wordml/symex" xmlns:wpg="http://schemas.microsoft.com/office/word/2010/wordprocessingGroup" xmlns:wpi="http://schemas.microsoft.com/office/word/2010/wordprocessingInk" xmlns:wne="http://schemas.microsoft.com/office/word/2006/wordml" xmlns:wps="http://schemas.microsoft.com/office/word/2010/wordprocessingShape" mc:Ignorable="w14 w15 w16se w16cid wp14">
   <w:p>
     <w:pPr>
       <w:pStyle w:val="Footer"/>
@@ -1567,7 +5700,7 @@
 </file>
 
 <file path=word/footer3.xml><?xml version="1.0" encoding="utf-8"?>
-<w:ftr xmlns:wpc="http://schemas.microsoft.com/office/word/2010/wordprocessingCanvas" xmlns:mc="http://schemas.openxmlformats.org/markup-compatibility/2006" xmlns:o="urn:schemas-microsoft-com:office:office" xmlns:r="http://schemas.openxmlformats.org/officeDocument/2006/relationships" xmlns:m="http://schemas.openxmlformats.org/officeDocument/2006/math" xmlns:v="urn:schemas-microsoft-com:vml" xmlns:wp14="http://schemas.microsoft.com/office/word/2010/wordprocessingDrawing" xmlns:wp="http://schemas.openxmlformats.org/drawingml/2006/wordprocessingDrawing" xmlns:w10="urn:schemas-microsoft-com:office:word" xmlns:w="http://schemas.openxmlformats.org/wordprocessingml/2006/main" xmlns:w14="http://schemas.microsoft.com/office/word/2010/wordml" xmlns:w15="http://schemas.microsoft.com/office/word/2012/wordml" xmlns:wpg="http://schemas.microsoft.com/office/word/2010/wordprocessingGroup" xmlns:wpi="http://schemas.microsoft.com/office/word/2010/wordprocessingInk" xmlns:wne="http://schemas.microsoft.com/office/word/2006/wordml" xmlns:wps="http://schemas.microsoft.com/office/word/2010/wordprocessingShape" mc:Ignorable="w14 w15 wp14">
+<w:ftr xmlns:wpc="http://schemas.microsoft.com/office/word/2010/wordprocessingCanvas" xmlns:cx="http://schemas.microsoft.com/office/drawing/2014/chartex" xmlns:cx1="http://schemas.microsoft.com/office/drawing/2015/9/8/chartex" xmlns:cx2="http://schemas.microsoft.com/office/drawing/2015/10/21/chartex" xmlns:cx3="http://schemas.microsoft.com/office/drawing/2016/5/9/chartex" xmlns:cx4="http://schemas.microsoft.com/office/drawing/2016/5/10/chartex" xmlns:cx5="http://schemas.microsoft.com/office/drawing/2016/5/11/chartex" xmlns:cx6="http://schemas.microsoft.com/office/drawing/2016/5/12/chartex" xmlns:cx7="http://schemas.microsoft.com/office/drawing/2016/5/13/chartex" xmlns:cx8="http://schemas.microsoft.com/office/drawing/2016/5/14/chartex" xmlns:mc="http://schemas.openxmlformats.org/markup-compatibility/2006" xmlns:aink="http://schemas.microsoft.com/office/drawing/2016/ink" xmlns:am3d="http://schemas.microsoft.com/office/drawing/2017/model3d" xmlns:o="urn:schemas-microsoft-com:office:office" xmlns:r="http://schemas.openxmlformats.org/officeDocument/2006/relationships" xmlns:m="http://schemas.openxmlformats.org/officeDocument/2006/math" xmlns:v="urn:schemas-microsoft-com:vml" xmlns:wp14="http://schemas.microsoft.com/office/word/2010/wordprocessingDrawing" xmlns:wp="http://schemas.openxmlformats.org/drawingml/2006/wordprocessingDrawing" xmlns:w10="urn:schemas-microsoft-com:office:word" xmlns:w="http://schemas.openxmlformats.org/wordprocessingml/2006/main" xmlns:w14="http://schemas.microsoft.com/office/word/2010/wordml" xmlns:w15="http://schemas.microsoft.com/office/word/2012/wordml" xmlns:w16cid="http://schemas.microsoft.com/office/word/2016/wordml/cid" xmlns:w16se="http://schemas.microsoft.com/office/word/2015/wordml/symex" xmlns:wpg="http://schemas.microsoft.com/office/word/2010/wordprocessingGroup" xmlns:wpi="http://schemas.microsoft.com/office/word/2010/wordprocessingInk" xmlns:wne="http://schemas.microsoft.com/office/word/2006/wordml" xmlns:wps="http://schemas.microsoft.com/office/word/2010/wordprocessingShape" mc:Ignorable="w14 w15 w16se w16cid wp14">
   <w:p>
     <w:pPr>
       <w:pStyle w:val="Footer"/>
@@ -1578,6 +5711,7 @@
         <w:szCs w:val="24"/>
       </w:rPr>
     </w:pPr>
+    <w:proofErr w:type="spellStart"/>
     <w:r>
       <w:rPr>
         <w:rFonts w:ascii="Times New Roman" w:hAnsi="Times New Roman"/>
@@ -1586,12 +5720,13 @@
       </w:rPr>
       <w:t>i</w:t>
     </w:r>
+    <w:proofErr w:type="spellEnd"/>
   </w:p>
 </w:ftr>
 </file>
 
 <file path=word/footer4.xml><?xml version="1.0" encoding="utf-8"?>
-<w:ftr xmlns:wpc="http://schemas.microsoft.com/office/word/2010/wordprocessingCanvas" xmlns:mc="http://schemas.openxmlformats.org/markup-compatibility/2006" xmlns:o="urn:schemas-microsoft-com:office:office" xmlns:r="http://schemas.openxmlformats.org/officeDocument/2006/relationships" xmlns:m="http://schemas.openxmlformats.org/officeDocument/2006/math" xmlns:v="urn:schemas-microsoft-com:vml" xmlns:wp14="http://schemas.microsoft.com/office/word/2010/wordprocessingDrawing" xmlns:wp="http://schemas.openxmlformats.org/drawingml/2006/wordprocessingDrawing" xmlns:w10="urn:schemas-microsoft-com:office:word" xmlns:w="http://schemas.openxmlformats.org/wordprocessingml/2006/main" xmlns:w14="http://schemas.microsoft.com/office/word/2010/wordml" xmlns:w15="http://schemas.microsoft.com/office/word/2012/wordml" xmlns:wpg="http://schemas.microsoft.com/office/word/2010/wordprocessingGroup" xmlns:wpi="http://schemas.microsoft.com/office/word/2010/wordprocessingInk" xmlns:wne="http://schemas.microsoft.com/office/word/2006/wordml" xmlns:wps="http://schemas.microsoft.com/office/word/2010/wordprocessingShape" mc:Ignorable="w14 w15 wp14">
+<w:ftr xmlns:wpc="http://schemas.microsoft.com/office/word/2010/wordprocessingCanvas" xmlns:cx="http://schemas.microsoft.com/office/drawing/2014/chartex" xmlns:cx1="http://schemas.microsoft.com/office/drawing/2015/9/8/chartex" xmlns:cx2="http://schemas.microsoft.com/office/drawing/2015/10/21/chartex" xmlns:cx3="http://schemas.microsoft.com/office/drawing/2016/5/9/chartex" xmlns:cx4="http://schemas.microsoft.com/office/drawing/2016/5/10/chartex" xmlns:cx5="http://schemas.microsoft.com/office/drawing/2016/5/11/chartex" xmlns:cx6="http://schemas.microsoft.com/office/drawing/2016/5/12/chartex" xmlns:cx7="http://schemas.microsoft.com/office/drawing/2016/5/13/chartex" xmlns:cx8="http://schemas.microsoft.com/office/drawing/2016/5/14/chartex" xmlns:mc="http://schemas.openxmlformats.org/markup-compatibility/2006" xmlns:aink="http://schemas.microsoft.com/office/drawing/2016/ink" xmlns:am3d="http://schemas.microsoft.com/office/drawing/2017/model3d" xmlns:o="urn:schemas-microsoft-com:office:office" xmlns:r="http://schemas.openxmlformats.org/officeDocument/2006/relationships" xmlns:m="http://schemas.openxmlformats.org/officeDocument/2006/math" xmlns:v="urn:schemas-microsoft-com:vml" xmlns:wp14="http://schemas.microsoft.com/office/word/2010/wordprocessingDrawing" xmlns:wp="http://schemas.openxmlformats.org/drawingml/2006/wordprocessingDrawing" xmlns:w10="urn:schemas-microsoft-com:office:word" xmlns:w="http://schemas.openxmlformats.org/wordprocessingml/2006/main" xmlns:w14="http://schemas.microsoft.com/office/word/2010/wordml" xmlns:w15="http://schemas.microsoft.com/office/word/2012/wordml" xmlns:w16cid="http://schemas.microsoft.com/office/word/2016/wordml/cid" xmlns:w16se="http://schemas.microsoft.com/office/word/2015/wordml/symex" xmlns:wpg="http://schemas.microsoft.com/office/word/2010/wordprocessingGroup" xmlns:wpi="http://schemas.microsoft.com/office/word/2010/wordprocessingInk" xmlns:wne="http://schemas.microsoft.com/office/word/2006/wordml" xmlns:wps="http://schemas.microsoft.com/office/word/2010/wordprocessingShape" mc:Ignorable="w14 w15 w16se w16cid wp14">
   <w:sdt>
     <w:sdtPr>
       <w:id w:val="-261914299"/>
@@ -1637,7 +5772,7 @@
 </file>
 
 <file path=word/footer5.xml><?xml version="1.0" encoding="utf-8"?>
-<w:ftr xmlns:wpc="http://schemas.microsoft.com/office/word/2010/wordprocessingCanvas" xmlns:mc="http://schemas.openxmlformats.org/markup-compatibility/2006" xmlns:o="urn:schemas-microsoft-com:office:office" xmlns:r="http://schemas.openxmlformats.org/officeDocument/2006/relationships" xmlns:m="http://schemas.openxmlformats.org/officeDocument/2006/math" xmlns:v="urn:schemas-microsoft-com:vml" xmlns:wp14="http://schemas.microsoft.com/office/word/2010/wordprocessingDrawing" xmlns:wp="http://schemas.openxmlformats.org/drawingml/2006/wordprocessingDrawing" xmlns:w10="urn:schemas-microsoft-com:office:word" xmlns:w="http://schemas.openxmlformats.org/wordprocessingml/2006/main" xmlns:w14="http://schemas.microsoft.com/office/word/2010/wordml" xmlns:w15="http://schemas.microsoft.com/office/word/2012/wordml" xmlns:wpg="http://schemas.microsoft.com/office/word/2010/wordprocessingGroup" xmlns:wpi="http://schemas.microsoft.com/office/word/2010/wordprocessingInk" xmlns:wne="http://schemas.microsoft.com/office/word/2006/wordml" xmlns:wps="http://schemas.microsoft.com/office/word/2010/wordprocessingShape" mc:Ignorable="w14 w15 wp14">
+<w:ftr xmlns:wpc="http://schemas.microsoft.com/office/word/2010/wordprocessingCanvas" xmlns:cx="http://schemas.microsoft.com/office/drawing/2014/chartex" xmlns:cx1="http://schemas.microsoft.com/office/drawing/2015/9/8/chartex" xmlns:cx2="http://schemas.microsoft.com/office/drawing/2015/10/21/chartex" xmlns:cx3="http://schemas.microsoft.com/office/drawing/2016/5/9/chartex" xmlns:cx4="http://schemas.microsoft.com/office/drawing/2016/5/10/chartex" xmlns:cx5="http://schemas.microsoft.com/office/drawing/2016/5/11/chartex" xmlns:cx6="http://schemas.microsoft.com/office/drawing/2016/5/12/chartex" xmlns:cx7="http://schemas.microsoft.com/office/drawing/2016/5/13/chartex" xmlns:cx8="http://schemas.microsoft.com/office/drawing/2016/5/14/chartex" xmlns:mc="http://schemas.openxmlformats.org/markup-compatibility/2006" xmlns:aink="http://schemas.microsoft.com/office/drawing/2016/ink" xmlns:am3d="http://schemas.microsoft.com/office/drawing/2017/model3d" xmlns:o="urn:schemas-microsoft-com:office:office" xmlns:r="http://schemas.openxmlformats.org/officeDocument/2006/relationships" xmlns:m="http://schemas.openxmlformats.org/officeDocument/2006/math" xmlns:v="urn:schemas-microsoft-com:vml" xmlns:wp14="http://schemas.microsoft.com/office/word/2010/wordprocessingDrawing" xmlns:wp="http://schemas.openxmlformats.org/drawingml/2006/wordprocessingDrawing" xmlns:w10="urn:schemas-microsoft-com:office:word" xmlns:w="http://schemas.openxmlformats.org/wordprocessingml/2006/main" xmlns:w14="http://schemas.microsoft.com/office/word/2010/wordml" xmlns:w15="http://schemas.microsoft.com/office/word/2012/wordml" xmlns:w16cid="http://schemas.microsoft.com/office/word/2016/wordml/cid" xmlns:w16se="http://schemas.microsoft.com/office/word/2015/wordml/symex" xmlns:wpg="http://schemas.microsoft.com/office/word/2010/wordprocessingGroup" xmlns:wpi="http://schemas.microsoft.com/office/word/2010/wordprocessingInk" xmlns:wne="http://schemas.microsoft.com/office/word/2006/wordml" xmlns:wps="http://schemas.microsoft.com/office/word/2010/wordprocessingShape" mc:Ignorable="w14 w15 w16se w16cid wp14">
   <w:p>
     <w:pPr>
       <w:pStyle w:val="Footer"/>
@@ -1659,7 +5794,7 @@
 </file>
 
 <file path=word/footer6.xml><?xml version="1.0" encoding="utf-8"?>
-<w:ftr xmlns:wpc="http://schemas.microsoft.com/office/word/2010/wordprocessingCanvas" xmlns:mc="http://schemas.openxmlformats.org/markup-compatibility/2006" xmlns:o="urn:schemas-microsoft-com:office:office" xmlns:r="http://schemas.openxmlformats.org/officeDocument/2006/relationships" xmlns:m="http://schemas.openxmlformats.org/officeDocument/2006/math" xmlns:v="urn:schemas-microsoft-com:vml" xmlns:wp14="http://schemas.microsoft.com/office/word/2010/wordprocessingDrawing" xmlns:wp="http://schemas.openxmlformats.org/drawingml/2006/wordprocessingDrawing" xmlns:w10="urn:schemas-microsoft-com:office:word" xmlns:w="http://schemas.openxmlformats.org/wordprocessingml/2006/main" xmlns:w14="http://schemas.microsoft.com/office/word/2010/wordml" xmlns:w15="http://schemas.microsoft.com/office/word/2012/wordml" xmlns:wpg="http://schemas.microsoft.com/office/word/2010/wordprocessingGroup" xmlns:wpi="http://schemas.microsoft.com/office/word/2010/wordprocessingInk" xmlns:wne="http://schemas.microsoft.com/office/word/2006/wordml" xmlns:wps="http://schemas.microsoft.com/office/word/2010/wordprocessingShape" mc:Ignorable="w14 w15 wp14">
+<w:ftr xmlns:wpc="http://schemas.microsoft.com/office/word/2010/wordprocessingCanvas" xmlns:cx="http://schemas.microsoft.com/office/drawing/2014/chartex" xmlns:cx1="http://schemas.microsoft.com/office/drawing/2015/9/8/chartex" xmlns:cx2="http://schemas.microsoft.com/office/drawing/2015/10/21/chartex" xmlns:cx3="http://schemas.microsoft.com/office/drawing/2016/5/9/chartex" xmlns:cx4="http://schemas.microsoft.com/office/drawing/2016/5/10/chartex" xmlns:cx5="http://schemas.microsoft.com/office/drawing/2016/5/11/chartex" xmlns:cx6="http://schemas.microsoft.com/office/drawing/2016/5/12/chartex" xmlns:cx7="http://schemas.microsoft.com/office/drawing/2016/5/13/chartex" xmlns:cx8="http://schemas.microsoft.com/office/drawing/2016/5/14/chartex" xmlns:mc="http://schemas.openxmlformats.org/markup-compatibility/2006" xmlns:aink="http://schemas.microsoft.com/office/drawing/2016/ink" xmlns:am3d="http://schemas.microsoft.com/office/drawing/2017/model3d" xmlns:o="urn:schemas-microsoft-com:office:office" xmlns:r="http://schemas.openxmlformats.org/officeDocument/2006/relationships" xmlns:m="http://schemas.openxmlformats.org/officeDocument/2006/math" xmlns:v="urn:schemas-microsoft-com:vml" xmlns:wp14="http://schemas.microsoft.com/office/word/2010/wordprocessingDrawing" xmlns:wp="http://schemas.openxmlformats.org/drawingml/2006/wordprocessingDrawing" xmlns:w10="urn:schemas-microsoft-com:office:word" xmlns:w="http://schemas.openxmlformats.org/wordprocessingml/2006/main" xmlns:w14="http://schemas.microsoft.com/office/word/2010/wordml" xmlns:w15="http://schemas.microsoft.com/office/word/2012/wordml" xmlns:w16cid="http://schemas.microsoft.com/office/word/2016/wordml/cid" xmlns:w16se="http://schemas.microsoft.com/office/word/2015/wordml/symex" xmlns:wpg="http://schemas.microsoft.com/office/word/2010/wordprocessingGroup" xmlns:wpi="http://schemas.microsoft.com/office/word/2010/wordprocessingInk" xmlns:wne="http://schemas.microsoft.com/office/word/2006/wordml" xmlns:wps="http://schemas.microsoft.com/office/word/2010/wordprocessingShape" mc:Ignorable="w14 w15 w16se w16cid wp14">
   <w:sdt>
     <w:sdtPr>
       <w:id w:val="1690187643"/>
@@ -1713,7 +5848,7 @@
 </file>
 
 <file path=word/footnotes.xml><?xml version="1.0" encoding="utf-8"?>
-<w:footnotes xmlns:wpc="http://schemas.microsoft.com/office/word/2010/wordprocessingCanvas" xmlns:mc="http://schemas.openxmlformats.org/markup-compatibility/2006" xmlns:o="urn:schemas-microsoft-com:office:office" xmlns:r="http://schemas.openxmlformats.org/officeDocument/2006/relationships" xmlns:m="http://schemas.openxmlformats.org/officeDocument/2006/math" xmlns:v="urn:schemas-microsoft-com:vml" xmlns:wp14="http://schemas.microsoft.com/office/word/2010/wordprocessingDrawing" xmlns:wp="http://schemas.openxmlformats.org/drawingml/2006/wordprocessingDrawing" xmlns:w10="urn:schemas-microsoft-com:office:word" xmlns:w="http://schemas.openxmlformats.org/wordprocessingml/2006/main" xmlns:w14="http://schemas.microsoft.com/office/word/2010/wordml" xmlns:w15="http://schemas.microsoft.com/office/word/2012/wordml" xmlns:wpg="http://schemas.microsoft.com/office/word/2010/wordprocessingGroup" xmlns:wpi="http://schemas.microsoft.com/office/word/2010/wordprocessingInk" xmlns:wne="http://schemas.microsoft.com/office/word/2006/wordml" xmlns:wps="http://schemas.microsoft.com/office/word/2010/wordprocessingShape" mc:Ignorable="w14 w15 wp14">
+<w:footnotes xmlns:wpc="http://schemas.microsoft.com/office/word/2010/wordprocessingCanvas" xmlns:cx="http://schemas.microsoft.com/office/drawing/2014/chartex" xmlns:cx1="http://schemas.microsoft.com/office/drawing/2015/9/8/chartex" xmlns:cx2="http://schemas.microsoft.com/office/drawing/2015/10/21/chartex" xmlns:cx3="http://schemas.microsoft.com/office/drawing/2016/5/9/chartex" xmlns:cx4="http://schemas.microsoft.com/office/drawing/2016/5/10/chartex" xmlns:cx5="http://schemas.microsoft.com/office/drawing/2016/5/11/chartex" xmlns:cx6="http://schemas.microsoft.com/office/drawing/2016/5/12/chartex" xmlns:cx7="http://schemas.microsoft.com/office/drawing/2016/5/13/chartex" xmlns:cx8="http://schemas.microsoft.com/office/drawing/2016/5/14/chartex" xmlns:mc="http://schemas.openxmlformats.org/markup-compatibility/2006" xmlns:aink="http://schemas.microsoft.com/office/drawing/2016/ink" xmlns:am3d="http://schemas.microsoft.com/office/drawing/2017/model3d" xmlns:o="urn:schemas-microsoft-com:office:office" xmlns:r="http://schemas.openxmlformats.org/officeDocument/2006/relationships" xmlns:m="http://schemas.openxmlformats.org/officeDocument/2006/math" xmlns:v="urn:schemas-microsoft-com:vml" xmlns:wp14="http://schemas.microsoft.com/office/word/2010/wordprocessingDrawing" xmlns:wp="http://schemas.openxmlformats.org/drawingml/2006/wordprocessingDrawing" xmlns:w10="urn:schemas-microsoft-com:office:word" xmlns:w="http://schemas.openxmlformats.org/wordprocessingml/2006/main" xmlns:w14="http://schemas.microsoft.com/office/word/2010/wordml" xmlns:w15="http://schemas.microsoft.com/office/word/2012/wordml" xmlns:w16cid="http://schemas.microsoft.com/office/word/2016/wordml/cid" xmlns:w16se="http://schemas.microsoft.com/office/word/2015/wordml/symex" xmlns:wpg="http://schemas.microsoft.com/office/word/2010/wordprocessingGroup" xmlns:wpi="http://schemas.microsoft.com/office/word/2010/wordprocessingInk" xmlns:wne="http://schemas.microsoft.com/office/word/2006/wordml" xmlns:wps="http://schemas.microsoft.com/office/word/2010/wordprocessingShape" mc:Ignorable="w14 w15 w16se w16cid wp14">
   <w:footnote w:type="separator" w:id="-1">
     <w:p>
       <w:pPr>
@@ -1738,7 +5873,7 @@
 </file>
 
 <file path=word/numbering.xml><?xml version="1.0" encoding="utf-8"?>
-<w:numbering xmlns:wpc="http://schemas.microsoft.com/office/word/2010/wordprocessingCanvas" xmlns:mc="http://schemas.openxmlformats.org/markup-compatibility/2006" xmlns:o="urn:schemas-microsoft-com:office:office" xmlns:r="http://schemas.openxmlformats.org/officeDocument/2006/relationships" xmlns:m="http://schemas.openxmlformats.org/officeDocument/2006/math" xmlns:v="urn:schemas-microsoft-com:vml" xmlns:wp14="http://schemas.microsoft.com/office/word/2010/wordprocessingDrawing" xmlns:wp="http://schemas.openxmlformats.org/drawingml/2006/wordprocessingDrawing" xmlns:w10="urn:schemas-microsoft-com:office:word" xmlns:w="http://schemas.openxmlformats.org/wordprocessingml/2006/main" xmlns:w14="http://schemas.microsoft.com/office/word/2010/wordml" xmlns:w15="http://schemas.microsoft.com/office/word/2012/wordml" xmlns:wpg="http://schemas.microsoft.com/office/word/2010/wordprocessingGroup" xmlns:wpi="http://schemas.microsoft.com/office/word/2010/wordprocessingInk" xmlns:wne="http://schemas.microsoft.com/office/word/2006/wordml" xmlns:wps="http://schemas.microsoft.com/office/word/2010/wordprocessingShape" mc:Ignorable="w14 w15 wp14">
+<w:numbering xmlns:wpc="http://schemas.microsoft.com/office/word/2010/wordprocessingCanvas" xmlns:cx="http://schemas.microsoft.com/office/drawing/2014/chartex" xmlns:cx1="http://schemas.microsoft.com/office/drawing/2015/9/8/chartex" xmlns:cx2="http://schemas.microsoft.com/office/drawing/2015/10/21/chartex" xmlns:cx3="http://schemas.microsoft.com/office/drawing/2016/5/9/chartex" xmlns:cx4="http://schemas.microsoft.com/office/drawing/2016/5/10/chartex" xmlns:cx5="http://schemas.microsoft.com/office/drawing/2016/5/11/chartex" xmlns:cx6="http://schemas.microsoft.com/office/drawing/2016/5/12/chartex" xmlns:cx7="http://schemas.microsoft.com/office/drawing/2016/5/13/chartex" xmlns:cx8="http://schemas.microsoft.com/office/drawing/2016/5/14/chartex" xmlns:mc="http://schemas.openxmlformats.org/markup-compatibility/2006" xmlns:aink="http://schemas.microsoft.com/office/drawing/2016/ink" xmlns:am3d="http://schemas.microsoft.com/office/drawing/2017/model3d" xmlns:o="urn:schemas-microsoft-com:office:office" xmlns:r="http://schemas.openxmlformats.org/officeDocument/2006/relationships" xmlns:m="http://schemas.openxmlformats.org/officeDocument/2006/math" xmlns:v="urn:schemas-microsoft-com:vml" xmlns:wp14="http://schemas.microsoft.com/office/word/2010/wordprocessingDrawing" xmlns:wp="http://schemas.openxmlformats.org/drawingml/2006/wordprocessingDrawing" xmlns:w10="urn:schemas-microsoft-com:office:word" xmlns:w="http://schemas.openxmlformats.org/wordprocessingml/2006/main" xmlns:w14="http://schemas.microsoft.com/office/word/2010/wordml" xmlns:w15="http://schemas.microsoft.com/office/word/2012/wordml" xmlns:w16cid="http://schemas.microsoft.com/office/word/2016/wordml/cid" xmlns:w16se="http://schemas.microsoft.com/office/word/2015/wordml/symex" xmlns:wpg="http://schemas.microsoft.com/office/word/2010/wordprocessingGroup" xmlns:wpi="http://schemas.microsoft.com/office/word/2010/wordprocessingInk" xmlns:wne="http://schemas.microsoft.com/office/word/2006/wordml" xmlns:wps="http://schemas.microsoft.com/office/word/2010/wordprocessingShape" mc:Ignorable="w14 w15 w16se w16cid wp14">
   <w:abstractNum w:abstractNumId="0" w15:restartNumberingAfterBreak="0">
     <w:nsid w:val="00706E67"/>
     <w:multiLevelType w:val="hybridMultilevel"/>
@@ -2383,7 +6518,7 @@
 </file>
 
 <file path=word/styles.xml><?xml version="1.0" encoding="utf-8"?>
-<w:styles xmlns:mc="http://schemas.openxmlformats.org/markup-compatibility/2006" xmlns:r="http://schemas.openxmlformats.org/officeDocument/2006/relationships" xmlns:w="http://schemas.openxmlformats.org/wordprocessingml/2006/main" xmlns:w14="http://schemas.microsoft.com/office/word/2010/wordml" xmlns:w15="http://schemas.microsoft.com/office/word/2012/wordml" mc:Ignorable="w14 w15">
+<w:styles xmlns:mc="http://schemas.openxmlformats.org/markup-compatibility/2006" xmlns:r="http://schemas.openxmlformats.org/officeDocument/2006/relationships" xmlns:w="http://schemas.openxmlformats.org/wordprocessingml/2006/main" xmlns:w14="http://schemas.microsoft.com/office/word/2010/wordml" xmlns:w15="http://schemas.microsoft.com/office/word/2012/wordml" xmlns:w16cid="http://schemas.microsoft.com/office/word/2016/wordml/cid" xmlns:w16se="http://schemas.microsoft.com/office/word/2015/wordml/symex" mc:Ignorable="w14 w15 w16se w16cid">
   <w:docDefaults>
     <w:rPrDefault>
       <w:rPr>
@@ -2399,7 +6534,7 @@
       </w:pPr>
     </w:pPrDefault>
   </w:docDefaults>
-  <w:latentStyles w:defLockedState="0" w:defUIPriority="99" w:defSemiHidden="0" w:defUnhideWhenUsed="0" w:defQFormat="0" w:count="371">
+  <w:latentStyles w:defLockedState="0" w:defUIPriority="99" w:defSemiHidden="0" w:defUnhideWhenUsed="0" w:defQFormat="0" w:count="375">
     <w:lsdException w:name="Normal" w:uiPriority="0" w:qFormat="1"/>
     <w:lsdException w:name="heading 1" w:uiPriority="9" w:qFormat="1"/>
     <w:lsdException w:name="heading 2" w:semiHidden="1" w:uiPriority="9" w:unhideWhenUsed="1" w:qFormat="1"/>
@@ -2490,7 +6625,7 @@
     <w:lsdException w:name="Strong" w:uiPriority="22" w:qFormat="1"/>
     <w:lsdException w:name="Emphasis" w:uiPriority="20" w:qFormat="1"/>
     <w:lsdException w:name="Document Map" w:semiHidden="1" w:unhideWhenUsed="1"/>
-    <w:lsdException w:name="Plain Text" w:semiHidden="1" w:unhideWhenUsed="1"/>
+    <w:lsdException w:name="Plain Text" w:semiHidden="1" w:uiPriority="0" w:unhideWhenUsed="1"/>
     <w:lsdException w:name="E-mail Signature" w:semiHidden="1" w:unhideWhenUsed="1"/>
     <w:lsdException w:name="HTML Top of Form" w:semiHidden="1" w:unhideWhenUsed="1"/>
     <w:lsdException w:name="HTML Bottom of Form" w:semiHidden="1" w:unhideWhenUsed="1"/>
@@ -2505,7 +6640,6 @@
     <w:lsdException w:name="HTML Sample" w:semiHidden="1" w:unhideWhenUsed="1"/>
     <w:lsdException w:name="HTML Typewriter" w:semiHidden="1" w:unhideWhenUsed="1"/>
     <w:lsdException w:name="HTML Variable" w:semiHidden="1" w:unhideWhenUsed="1"/>
-    <w:lsdException w:name="Normal Table" w:semiHidden="1" w:unhideWhenUsed="1"/>
     <w:lsdException w:name="annotation subject" w:semiHidden="1" w:unhideWhenUsed="1"/>
     <w:lsdException w:name="No List" w:semiHidden="1" w:unhideWhenUsed="1"/>
     <w:lsdException w:name="Outline List 1" w:semiHidden="1" w:unhideWhenUsed="1"/>
@@ -2549,10 +6683,8 @@
     <w:lsdException w:name="Table Elegant" w:semiHidden="1" w:unhideWhenUsed="1"/>
     <w:lsdException w:name="Table Professional" w:semiHidden="1" w:unhideWhenUsed="1"/>
     <w:lsdException w:name="Table Subtle 1" w:semiHidden="1" w:unhideWhenUsed="1"/>
-    <w:lsdException w:name="Table Subtle 2" w:semiHidden="1" w:unhideWhenUsed="1"/>
     <w:lsdException w:name="Table Web 1" w:semiHidden="1" w:unhideWhenUsed="1"/>
     <w:lsdException w:name="Table Web 2" w:semiHidden="1" w:unhideWhenUsed="1"/>
-    <w:lsdException w:name="Table Web 3" w:semiHidden="1" w:unhideWhenUsed="1"/>
     <w:lsdException w:name="Balloon Text" w:semiHidden="1" w:unhideWhenUsed="1"/>
     <w:lsdException w:name="Table Grid" w:uiPriority="39"/>
     <w:lsdException w:name="Table Theme" w:semiHidden="1" w:unhideWhenUsed="1"/>
@@ -2771,6 +6903,10 @@
     <w:lsdException w:name="List Table 5 Dark Accent 6" w:uiPriority="50"/>
     <w:lsdException w:name="List Table 6 Colorful Accent 6" w:uiPriority="51"/>
     <w:lsdException w:name="List Table 7 Colorful Accent 6" w:uiPriority="52"/>
+    <w:lsdException w:name="Mention" w:semiHidden="1" w:unhideWhenUsed="1"/>
+    <w:lsdException w:name="Smart Hyperlink" w:semiHidden="1" w:unhideWhenUsed="1"/>
+    <w:lsdException w:name="Hashtag" w:semiHidden="1" w:unhideWhenUsed="1"/>
+    <w:lsdException w:name="Unresolved Mention" w:semiHidden="1" w:unhideWhenUsed="1"/>
   </w:latentStyles>
   <w:style w:type="paragraph" w:default="1" w:styleId="Normal">
     <w:name w:val="Normal"/>
@@ -2895,6 +7031,63 @@
     <w:link w:val="Footer"/>
     <w:uiPriority w:val="99"/>
     <w:rsid w:val="00DA207B"/>
+    <w:rPr>
+      <w:rFonts w:ascii="Calibri" w:eastAsia="Calibri" w:hAnsi="Calibri" w:cs="Times New Roman"/>
+    </w:rPr>
+  </w:style>
+  <w:style w:type="paragraph" w:styleId="PlainText">
+    <w:name w:val="Plain Text"/>
+    <w:basedOn w:val="Normal"/>
+    <w:link w:val="PlainTextChar"/>
+    <w:unhideWhenUsed/>
+    <w:rsid w:val="00C1262A"/>
+    <w:pPr>
+      <w:spacing w:after="0" w:line="240" w:lineRule="auto"/>
+    </w:pPr>
+    <w:rPr>
+      <w:rFonts w:ascii="Times New Roman" w:eastAsia="Times New Roman" w:hAnsi="Times New Roman"/>
+      <w:sz w:val="24"/>
+      <w:szCs w:val="20"/>
+    </w:rPr>
+  </w:style>
+  <w:style w:type="character" w:customStyle="1" w:styleId="PlainTextChar">
+    <w:name w:val="Plain Text Char"/>
+    <w:basedOn w:val="DefaultParagraphFont"/>
+    <w:link w:val="PlainText"/>
+    <w:rsid w:val="00C1262A"/>
+    <w:rPr>
+      <w:rFonts w:ascii="Times New Roman" w:eastAsia="Times New Roman" w:hAnsi="Times New Roman" w:cs="Times New Roman"/>
+      <w:sz w:val="24"/>
+      <w:szCs w:val="20"/>
+    </w:rPr>
+  </w:style>
+  <w:style w:type="table" w:styleId="TableGrid">
+    <w:name w:val="Table Grid"/>
+    <w:basedOn w:val="TableNormal"/>
+    <w:uiPriority w:val="39"/>
+    <w:rsid w:val="001A4F8C"/>
+    <w:pPr>
+      <w:spacing w:after="0" w:line="240" w:lineRule="auto"/>
+    </w:pPr>
+    <w:tblPr>
+      <w:tblBorders>
+        <w:top w:val="single" w:sz="4" w:space="0" w:color="auto"/>
+        <w:left w:val="single" w:sz="4" w:space="0" w:color="auto"/>
+        <w:bottom w:val="single" w:sz="4" w:space="0" w:color="auto"/>
+        <w:right w:val="single" w:sz="4" w:space="0" w:color="auto"/>
+        <w:insideH w:val="single" w:sz="4" w:space="0" w:color="auto"/>
+        <w:insideV w:val="single" w:sz="4" w:space="0" w:color="auto"/>
+      </w:tblBorders>
+    </w:tblPr>
+  </w:style>
+  <w:style w:type="paragraph" w:styleId="NoSpacing">
+    <w:name w:val="No Spacing"/>
+    <w:uiPriority w:val="1"/>
+    <w:qFormat/>
+    <w:rsid w:val="000A2DC6"/>
+    <w:pPr>
+      <w:spacing w:after="0" w:line="240" w:lineRule="auto"/>
+    </w:pPr>
     <w:rPr>
       <w:rFonts w:ascii="Calibri" w:eastAsia="Calibri" w:hAnsi="Calibri" w:cs="Times New Roman"/>
     </w:rPr>
@@ -3168,7 +7361,7 @@
 </file>
 
 <file path=customXml/itemProps1.xml><?xml version="1.0" encoding="utf-8"?>
-<ds:datastoreItem xmlns:ds="http://schemas.openxmlformats.org/officeDocument/2006/customXml" ds:itemID="{C19AB795-E430-48DE-9B8E-DD9CCEC13A33}">
+<ds:datastoreItem xmlns:ds="http://schemas.openxmlformats.org/officeDocument/2006/customXml" ds:itemID="{5119F127-6C11-468B-824F-127465B3B1CA}">
   <ds:schemaRefs>
     <ds:schemaRef ds:uri="http://schemas.openxmlformats.org/officeDocument/2006/bibliography"/>
   </ds:schemaRefs>

</xml_diff>